<commit_message>
Update MD y c102
</commit_message>
<xml_diff>
--- a/Fases_de_desarrollo/03-Construccion/01- Analisis y Diseño/C102 - CRUD Escenario.docx
+++ b/Fases_de_desarrollo/03-Construccion/01- Analisis y Diseño/C102 - CRUD Escenario.docx
@@ -80,7 +80,7 @@
             <w:rPr>
               <w:rFonts w:eastAsiaTheme="majorEastAsia" w:cstheme="majorBidi"/>
               <w:noProof/>
-              <w:lang w:val="es-AR" w:eastAsia="es-AR"/>
+              <w:lang w:val="en-US"/>
             </w:rPr>
             <mc:AlternateContent>
               <mc:Choice Requires="wps">
@@ -160,7 +160,7 @@
             <w:rPr>
               <w:rFonts w:eastAsiaTheme="majorEastAsia" w:cstheme="majorBidi"/>
               <w:noProof/>
-              <w:lang w:val="es-AR" w:eastAsia="es-AR"/>
+              <w:lang w:val="en-US"/>
             </w:rPr>
             <mc:AlternateContent>
               <mc:Choice Requires="wps">
@@ -240,7 +240,7 @@
             <w:rPr>
               <w:rFonts w:eastAsiaTheme="majorEastAsia" w:cstheme="majorBidi"/>
               <w:noProof/>
-              <w:lang w:val="es-AR" w:eastAsia="es-AR"/>
+              <w:lang w:val="en-US"/>
             </w:rPr>
             <mc:AlternateContent>
               <mc:Choice Requires="wps">
@@ -320,7 +320,7 @@
             <w:rPr>
               <w:rFonts w:eastAsiaTheme="majorEastAsia" w:cstheme="majorBidi"/>
               <w:noProof/>
-              <w:lang w:val="es-AR" w:eastAsia="es-AR"/>
+              <w:lang w:val="en-US"/>
             </w:rPr>
             <mc:AlternateContent>
               <mc:Choice Requires="wps">
@@ -426,6 +426,7 @@
             <w:dataBinding w:prefixMappings="xmlns:ns0='http://schemas.openxmlformats.org/package/2006/metadata/core-properties' xmlns:ns1='http://purl.org/dc/elements/1.1/'" w:xpath="/ns0:coreProperties[1]/ns1:subject[1]" w:storeItemID="{6C3C8BC8-F283-45AE-878A-BAB7291924A1}"/>
             <w:text/>
           </w:sdtPr>
+          <w:sdtEndPr/>
           <w:sdtContent>
             <w:p>
               <w:pPr>
@@ -470,6 +471,7 @@
             <w:dataBinding w:prefixMappings="xmlns:ns0='http://schemas.openxmlformats.org/officeDocument/2006/extended-properties' " w:xpath="/ns0:Properties[1]/ns0:Company[1]" w:storeItemID="{6668398D-A668-4E3E-A5EB-62B293D839F1}"/>
             <w:text/>
           </w:sdtPr>
+          <w:sdtEndPr/>
           <w:sdtContent>
             <w:p>
               <w:pPr>
@@ -535,7 +537,7 @@
           <w:r>
             <w:rPr>
               <w:noProof/>
-              <w:lang w:eastAsia="es-AR"/>
+              <w:lang w:val="en-US"/>
             </w:rPr>
             <w:drawing>
               <wp:anchor distT="0" distB="0" distL="114300" distR="114300" simplePos="0" relativeHeight="251666432" behindDoc="0" locked="0" layoutInCell="1" allowOverlap="1" wp14:anchorId="51170AD8" wp14:editId="7C07F341">
@@ -598,7 +600,7 @@
           <w:r>
             <w:rPr>
               <w:noProof/>
-              <w:lang w:eastAsia="es-AR"/>
+              <w:lang w:val="en-US"/>
             </w:rPr>
             <w:drawing>
               <wp:anchor distT="0" distB="0" distL="114300" distR="114300" simplePos="0" relativeHeight="251650048" behindDoc="0" locked="0" layoutInCell="1" allowOverlap="1" wp14:anchorId="580C0F4E" wp14:editId="61B40591">
@@ -665,7 +667,7 @@
           <w:r>
             <w:rPr>
               <w:noProof/>
-              <w:lang w:eastAsia="es-AR"/>
+              <w:lang w:val="en-US"/>
             </w:rPr>
             <w:lastRenderedPageBreak/>
             <mc:AlternateContent>
@@ -822,7 +824,7 @@
           <w:r>
             <w:rPr>
               <w:noProof/>
-              <w:lang w:eastAsia="es-AR"/>
+              <w:lang w:val="en-US"/>
             </w:rPr>
             <mc:AlternateContent>
               <mc:Choice Requires="wps">
@@ -939,6 +941,7 @@
           <w:docPartUnique/>
         </w:docPartObj>
       </w:sdtPr>
+      <w:sdtEndPr/>
       <w:sdtContent>
         <w:p>
           <w:pPr>
@@ -1568,10 +1571,7 @@
       </w:pPr>
       <w:bookmarkStart w:id="3" w:name="_Toc179766142"/>
       <w:r>
-        <w:t>Especificaci</w:t>
-      </w:r>
-      <w:r>
-        <w:t>ón</w:t>
+        <w:t>Especificación</w:t>
       </w:r>
       <w:bookmarkEnd w:id="3"/>
     </w:p>
@@ -1808,7 +1808,7 @@
                 <w:szCs w:val="24"/>
                 <w:lang w:val="es-AR" w:eastAsia="es-AR"/>
               </w:rPr>
-              <w:t>Administrador, Gestor de Prueba</w:t>
+              <w:t>Todos</w:t>
             </w:r>
           </w:p>
         </w:tc>
@@ -2084,6 +2084,7 @@
                 <w:lang w:val="es-AR" w:eastAsia="es-AR"/>
               </w:rPr>
             </w:pPr>
+            <w:commentRangeStart w:id="5"/>
             <w:r>
               <w:rPr>
                 <w:rFonts w:eastAsia="Times New Roman" w:cstheme="minorHAnsi"/>
@@ -2116,6 +2117,13 @@
               </w:rPr>
               <w:t xml:space="preserve">” </w:t>
             </w:r>
+            <w:commentRangeEnd w:id="5"/>
+            <w:r>
+              <w:rPr>
+                <w:rStyle w:val="Refdecomentario"/>
+              </w:rPr>
+              <w:commentReference w:id="5"/>
+            </w:r>
             <w:r>
               <w:rPr>
                 <w:rFonts w:eastAsia="Times New Roman" w:cstheme="minorHAnsi"/>
@@ -2124,10 +2132,7 @@
                 <w:szCs w:val="24"/>
                 <w:lang w:val="es-AR" w:eastAsia="es-AR"/>
               </w:rPr>
-              <w:t>de la</w:t>
-            </w:r>
-            <w:r>
-              <w:t xml:space="preserve"> </w:t>
+              <w:t xml:space="preserve">o desde la </w:t>
             </w:r>
             <w:r>
               <w:rPr>
@@ -2137,7 +2142,7 @@
                 <w:szCs w:val="24"/>
                 <w:lang w:val="es-AR" w:eastAsia="es-AR"/>
               </w:rPr>
-              <w:t>barra de navegación</w:t>
+              <w:t xml:space="preserve">pantalla de </w:t>
             </w:r>
             <w:r>
               <w:rPr>
@@ -2147,7 +2152,7 @@
                 <w:szCs w:val="24"/>
                 <w:lang w:val="es-AR" w:eastAsia="es-AR"/>
               </w:rPr>
-              <w:t xml:space="preserve"> de la pantalla principal del sistema</w:t>
+              <w:t>Iteraciones en caso de ser administrador</w:t>
             </w:r>
             <w:r>
               <w:rPr>
@@ -2246,28 +2251,27 @@
                 <w:szCs w:val="24"/>
                 <w:lang w:val="es-AR" w:eastAsia="es-AR"/>
               </w:rPr>
-              <w:t>Haber ingresado al sistema identificado como “</w:t>
-            </w:r>
-            <w:r>
-              <w:rPr>
-                <w:rFonts w:ascii="Calibri" w:eastAsia="Times New Roman" w:hAnsi="Calibri" w:cs="Calibri"/>
-                <w:b/>
-                <w:color w:val="000000"/>
-                <w:sz w:val="24"/>
-                <w:szCs w:val="24"/>
-                <w:lang w:val="es-AR" w:eastAsia="es-AR"/>
-              </w:rPr>
-              <w:t>Administrador</w:t>
-            </w:r>
-            <w:r>
-              <w:rPr>
-                <w:rFonts w:ascii="Calibri" w:eastAsia="Times New Roman" w:hAnsi="Calibri" w:cs="Calibri"/>
-                <w:color w:val="000000"/>
-                <w:sz w:val="24"/>
-                <w:szCs w:val="24"/>
-                <w:lang w:val="es-AR" w:eastAsia="es-AR"/>
-              </w:rPr>
-              <w:t>” o “</w:t>
+              <w:t>Haber ingresado al sistema</w:t>
+            </w:r>
+            <w:r>
+              <w:rPr>
+                <w:rFonts w:ascii="Calibri" w:eastAsia="Times New Roman" w:hAnsi="Calibri" w:cs="Calibri"/>
+                <w:color w:val="000000"/>
+                <w:sz w:val="24"/>
+                <w:szCs w:val="24"/>
+                <w:lang w:val="es-AR" w:eastAsia="es-AR"/>
+              </w:rPr>
+              <w:t xml:space="preserve"> </w:t>
+            </w:r>
+            <w:r>
+              <w:rPr>
+                <w:rFonts w:ascii="Calibri" w:eastAsia="Times New Roman" w:hAnsi="Calibri" w:cs="Calibri"/>
+                <w:color w:val="000000"/>
+                <w:sz w:val="24"/>
+                <w:szCs w:val="24"/>
+                <w:lang w:val="es-AR" w:eastAsia="es-AR"/>
+              </w:rPr>
+              <w:t>y seleccionado “</w:t>
             </w:r>
             <w:r>
               <w:rPr>
@@ -2279,28 +2283,6 @@
                 <w:szCs w:val="24"/>
                 <w:lang w:val="es-AR" w:eastAsia="es-AR"/>
               </w:rPr>
-              <w:t>Gestor de Prueba</w:t>
-            </w:r>
-            <w:r>
-              <w:rPr>
-                <w:rFonts w:ascii="Calibri" w:eastAsia="Times New Roman" w:hAnsi="Calibri" w:cs="Calibri"/>
-                <w:color w:val="000000"/>
-                <w:sz w:val="24"/>
-                <w:szCs w:val="24"/>
-                <w:lang w:val="es-AR" w:eastAsia="es-AR"/>
-              </w:rPr>
-              <w:t>” y seleccionado “</w:t>
-            </w:r>
-            <w:r>
-              <w:rPr>
-                <w:rFonts w:ascii="Calibri" w:eastAsia="Times New Roman" w:hAnsi="Calibri" w:cs="Calibri"/>
-                <w:b/>
-                <w:bCs/>
-                <w:color w:val="000000"/>
-                <w:sz w:val="24"/>
-                <w:szCs w:val="24"/>
-                <w:lang w:val="es-AR" w:eastAsia="es-AR"/>
-              </w:rPr>
               <w:t>Escenario</w:t>
             </w:r>
             <w:r>
@@ -2367,6 +2349,45 @@
               <w:spacing w:before="0" w:line="240" w:lineRule="auto"/>
               <w:ind w:left="0" w:firstLine="0"/>
               <w:rPr>
+                <w:rFonts w:eastAsia="Times New Roman" w:cstheme="minorHAnsi"/>
+                <w:sz w:val="24"/>
+                <w:szCs w:val="24"/>
+                <w:lang w:val="es-AR" w:eastAsia="es-AR"/>
+              </w:rPr>
+            </w:pPr>
+            <w:r>
+              <w:rPr>
+                <w:rFonts w:eastAsia="Times New Roman" w:cstheme="minorHAnsi"/>
+                <w:sz w:val="24"/>
+                <w:szCs w:val="24"/>
+                <w:lang w:val="es-AR" w:eastAsia="es-AR"/>
+              </w:rPr>
+              <w:t>Para modificar o eliminar un escenario, este debe existir</w:t>
+            </w:r>
+            <w:r>
+              <w:rPr>
+                <w:rFonts w:eastAsia="Times New Roman" w:cstheme="minorHAnsi"/>
+                <w:sz w:val="24"/>
+                <w:szCs w:val="24"/>
+                <w:lang w:val="es-AR" w:eastAsia="es-AR"/>
+              </w:rPr>
+              <w:t xml:space="preserve"> </w:t>
+            </w:r>
+            <w:r>
+              <w:rPr>
+                <w:rFonts w:eastAsia="Times New Roman" w:cstheme="minorHAnsi"/>
+                <w:sz w:val="24"/>
+                <w:szCs w:val="24"/>
+                <w:lang w:val="es-AR" w:eastAsia="es-AR"/>
+              </w:rPr>
+              <w:t>previamente en el sistema.</w:t>
+            </w:r>
+          </w:p>
+          <w:p>
+            <w:pPr>
+              <w:spacing w:before="0" w:line="240" w:lineRule="auto"/>
+              <w:ind w:left="0" w:firstLine="0"/>
+              <w:rPr>
                 <w:rFonts w:ascii="Times New Roman" w:eastAsia="Times New Roman" w:hAnsi="Times New Roman" w:cs="Times New Roman"/>
                 <w:sz w:val="24"/>
                 <w:szCs w:val="24"/>
@@ -2380,25 +2401,7 @@
                 <w:szCs w:val="24"/>
                 <w:lang w:val="es-AR" w:eastAsia="es-AR"/>
               </w:rPr>
-              <w:t>Para modificar o eliminar un escenario, este debe existir</w:t>
-            </w:r>
-            <w:r>
-              <w:rPr>
-                <w:rFonts w:eastAsia="Times New Roman" w:cstheme="minorHAnsi"/>
-                <w:sz w:val="24"/>
-                <w:szCs w:val="24"/>
-                <w:lang w:val="es-AR" w:eastAsia="es-AR"/>
-              </w:rPr>
-              <w:t xml:space="preserve"> </w:t>
-            </w:r>
-            <w:r>
-              <w:rPr>
-                <w:rFonts w:eastAsia="Times New Roman" w:cstheme="minorHAnsi"/>
-                <w:sz w:val="24"/>
-                <w:szCs w:val="24"/>
-                <w:lang w:val="es-AR" w:eastAsia="es-AR"/>
-              </w:rPr>
-              <w:t>previamente en el sistema.</w:t>
+              <w:t>Ser “Administrador” o “Gestor de Pruebas” para crear un Escenario.</w:t>
             </w:r>
           </w:p>
         </w:tc>
@@ -2546,7 +2549,57 @@
                 <w:szCs w:val="24"/>
                 <w:lang w:val="es-AR" w:eastAsia="es-AR"/>
               </w:rPr>
-              <w:t xml:space="preserve">Si se creó un nuevo escenario, este está disponible para ser asignado a un </w:t>
+              <w:t>El</w:t>
+            </w:r>
+            <w:r>
+              <w:rPr>
+                <w:rFonts w:ascii="Calibri" w:eastAsia="Times New Roman" w:hAnsi="Calibri" w:cs="Calibri"/>
+                <w:color w:val="000000"/>
+                <w:sz w:val="24"/>
+                <w:szCs w:val="24"/>
+                <w:lang w:val="es-AR" w:eastAsia="es-AR"/>
+              </w:rPr>
+              <w:t xml:space="preserve"> escenario</w:t>
+            </w:r>
+            <w:r>
+              <w:rPr>
+                <w:rFonts w:ascii="Calibri" w:eastAsia="Times New Roman" w:hAnsi="Calibri" w:cs="Calibri"/>
+                <w:color w:val="000000"/>
+                <w:sz w:val="24"/>
+                <w:szCs w:val="24"/>
+                <w:lang w:val="es-AR" w:eastAsia="es-AR"/>
+              </w:rPr>
+              <w:t xml:space="preserve"> se puede </w:t>
+            </w:r>
+            <w:r>
+              <w:rPr>
+                <w:rFonts w:ascii="Calibri" w:eastAsia="Times New Roman" w:hAnsi="Calibri" w:cs="Calibri"/>
+                <w:color w:val="000000"/>
+                <w:sz w:val="24"/>
+                <w:szCs w:val="24"/>
+                <w:lang w:val="es-AR" w:eastAsia="es-AR"/>
+              </w:rPr>
+              <w:t>asigna</w:t>
+            </w:r>
+            <w:r>
+              <w:rPr>
+                <w:rFonts w:ascii="Calibri" w:eastAsia="Times New Roman" w:hAnsi="Calibri" w:cs="Calibri"/>
+                <w:color w:val="000000"/>
+                <w:sz w:val="24"/>
+                <w:szCs w:val="24"/>
+                <w:lang w:val="es-AR" w:eastAsia="es-AR"/>
+              </w:rPr>
+              <w:t>r</w:t>
+            </w:r>
+            <w:r>
+              <w:rPr>
+                <w:rFonts w:ascii="Calibri" w:eastAsia="Times New Roman" w:hAnsi="Calibri" w:cs="Calibri"/>
+                <w:color w:val="000000"/>
+                <w:sz w:val="24"/>
+                <w:szCs w:val="24"/>
+                <w:lang w:val="es-AR" w:eastAsia="es-AR"/>
+              </w:rPr>
+              <w:t xml:space="preserve"> a un </w:t>
             </w:r>
             <w:proofErr w:type="spellStart"/>
             <w:r>
@@ -2590,7 +2643,27 @@
                 <w:szCs w:val="24"/>
                 <w:lang w:val="es-AR" w:eastAsia="es-AR"/>
               </w:rPr>
-              <w:t>Los cambios en los escenarios se reflejan inmediatamente en el proyecto y pueden afectar la tasa de aprobación del mismo.</w:t>
+              <w:t xml:space="preserve">Los cambios </w:t>
+            </w:r>
+            <w:r>
+              <w:rPr>
+                <w:rFonts w:ascii="Calibri" w:eastAsia="Times New Roman" w:hAnsi="Calibri" w:cs="Calibri"/>
+                <w:color w:val="000000"/>
+                <w:sz w:val="24"/>
+                <w:szCs w:val="24"/>
+                <w:lang w:val="es-AR" w:eastAsia="es-AR"/>
+              </w:rPr>
+              <w:t xml:space="preserve">de estado </w:t>
+            </w:r>
+            <w:r>
+              <w:rPr>
+                <w:rFonts w:ascii="Calibri" w:eastAsia="Times New Roman" w:hAnsi="Calibri" w:cs="Calibri"/>
+                <w:color w:val="000000"/>
+                <w:sz w:val="24"/>
+                <w:szCs w:val="24"/>
+                <w:lang w:val="es-AR" w:eastAsia="es-AR"/>
+              </w:rPr>
+              <w:t>en los escenarios se reflejan inmediatamente en el proyecto y pueden afectar la tasa de aprobación del mismo.</w:t>
             </w:r>
           </w:p>
         </w:tc>
@@ -2884,8 +2957,39 @@
           </w:p>
           <w:p>
             <w:pPr>
-              <w:spacing w:before="0" w:line="240" w:lineRule="auto"/>
-              <w:ind w:left="0" w:firstLine="0"/>
+              <w:pStyle w:val="Prrafodelista"/>
+              <w:numPr>
+                <w:ilvl w:val="0"/>
+                <w:numId w:val="14"/>
+              </w:numPr>
+              <w:spacing w:before="0" w:line="240" w:lineRule="auto"/>
+              <w:rPr>
+                <w:rFonts w:ascii="Calibri" w:eastAsia="Times New Roman" w:hAnsi="Calibri" w:cs="Calibri"/>
+                <w:color w:val="000000"/>
+                <w:sz w:val="24"/>
+                <w:szCs w:val="24"/>
+                <w:lang w:val="es-AR" w:eastAsia="es-AR"/>
+              </w:rPr>
+            </w:pPr>
+            <w:r>
+              <w:rPr>
+                <w:rFonts w:ascii="Calibri" w:eastAsia="Times New Roman" w:hAnsi="Calibri" w:cs="Calibri"/>
+                <w:color w:val="000000"/>
+                <w:sz w:val="24"/>
+                <w:szCs w:val="24"/>
+                <w:lang w:val="es-AR" w:eastAsia="es-AR"/>
+              </w:rPr>
+              <w:t>Nombre</w:t>
+            </w:r>
+          </w:p>
+          <w:p>
+            <w:pPr>
+              <w:pStyle w:val="Prrafodelista"/>
+              <w:numPr>
+                <w:ilvl w:val="0"/>
+                <w:numId w:val="14"/>
+              </w:numPr>
+              <w:spacing w:before="0" w:line="240" w:lineRule="auto"/>
               <w:rPr>
                 <w:rFonts w:ascii="Calibri" w:eastAsia="Times New Roman" w:hAnsi="Calibri" w:cs="Calibri"/>
                 <w:color w:val="000000"/>
@@ -2903,36 +3007,17 @@
                 <w:lang w:val="es-AR" w:eastAsia="es-AR"/>
               </w:rPr>
               <w:lastRenderedPageBreak/>
-              <w:t>Nombre</w:t>
-            </w:r>
-          </w:p>
-          <w:p>
-            <w:pPr>
-              <w:spacing w:before="0" w:line="240" w:lineRule="auto"/>
-              <w:ind w:left="0" w:firstLine="0"/>
-              <w:rPr>
-                <w:rFonts w:ascii="Calibri" w:eastAsia="Times New Roman" w:hAnsi="Calibri" w:cs="Calibri"/>
-                <w:color w:val="000000"/>
-                <w:sz w:val="24"/>
-                <w:szCs w:val="24"/>
-                <w:lang w:val="es-AR" w:eastAsia="es-AR"/>
-              </w:rPr>
-            </w:pPr>
-            <w:r>
-              <w:rPr>
-                <w:rFonts w:ascii="Calibri" w:eastAsia="Times New Roman" w:hAnsi="Calibri" w:cs="Calibri"/>
-                <w:color w:val="000000"/>
-                <w:sz w:val="24"/>
-                <w:szCs w:val="24"/>
-                <w:lang w:val="es-AR" w:eastAsia="es-AR"/>
-              </w:rPr>
               <w:t>Tipo</w:t>
             </w:r>
           </w:p>
           <w:p>
             <w:pPr>
-              <w:spacing w:before="0" w:line="240" w:lineRule="auto"/>
-              <w:ind w:left="0" w:firstLine="0"/>
+              <w:pStyle w:val="Prrafodelista"/>
+              <w:numPr>
+                <w:ilvl w:val="0"/>
+                <w:numId w:val="14"/>
+              </w:numPr>
+              <w:spacing w:before="0" w:line="240" w:lineRule="auto"/>
               <w:rPr>
                 <w:rFonts w:ascii="Calibri" w:eastAsia="Times New Roman" w:hAnsi="Calibri" w:cs="Calibri"/>
                 <w:color w:val="000000"/>
@@ -2954,8 +3039,12 @@
           </w:p>
           <w:p>
             <w:pPr>
-              <w:spacing w:before="0" w:line="240" w:lineRule="auto"/>
-              <w:ind w:left="0" w:firstLine="0"/>
+              <w:pStyle w:val="Prrafodelista"/>
+              <w:numPr>
+                <w:ilvl w:val="0"/>
+                <w:numId w:val="14"/>
+              </w:numPr>
+              <w:spacing w:before="0" w:line="240" w:lineRule="auto"/>
               <w:rPr>
                 <w:rFonts w:ascii="Calibri" w:eastAsia="Times New Roman" w:hAnsi="Calibri" w:cs="Calibri"/>
                 <w:color w:val="000000"/>
@@ -2977,8 +3066,12 @@
           </w:p>
           <w:p>
             <w:pPr>
-              <w:spacing w:before="0" w:line="240" w:lineRule="auto"/>
-              <w:ind w:left="0" w:firstLine="0"/>
+              <w:pStyle w:val="Prrafodelista"/>
+              <w:numPr>
+                <w:ilvl w:val="0"/>
+                <w:numId w:val="14"/>
+              </w:numPr>
+              <w:spacing w:before="0" w:line="240" w:lineRule="auto"/>
               <w:rPr>
                 <w:rFonts w:ascii="Calibri" w:eastAsia="Times New Roman" w:hAnsi="Calibri" w:cs="Calibri"/>
                 <w:color w:val="000000"/>
@@ -3015,46 +3108,27 @@
                 <w:szCs w:val="24"/>
                 <w:lang w:val="es-AR" w:eastAsia="es-AR"/>
               </w:rPr>
-              <w:t>”, “Eliminar”.</w:t>
-            </w:r>
-            <w:r>
-              <w:rPr>
-                <w:rFonts w:ascii="Calibri" w:eastAsia="Times New Roman" w:hAnsi="Calibri" w:cs="Calibri"/>
-                <w:color w:val="000000"/>
-                <w:sz w:val="24"/>
-                <w:szCs w:val="24"/>
-                <w:lang w:val="es-AR" w:eastAsia="es-AR"/>
-              </w:rPr>
-              <w:br/>
-            </w:r>
-            <w:r>
-              <w:rPr>
-                <w:rFonts w:ascii="Calibri" w:eastAsia="Times New Roman" w:hAnsi="Calibri" w:cs="Calibri"/>
-                <w:color w:val="000000"/>
-                <w:sz w:val="24"/>
-                <w:szCs w:val="24"/>
-                <w:lang w:val="es-AR" w:eastAsia="es-AR"/>
-              </w:rPr>
-              <w:br/>
-            </w:r>
-            <w:commentRangeStart w:id="5"/>
-            <w:r>
-              <w:rPr>
-                <w:rFonts w:ascii="Calibri" w:eastAsia="Times New Roman" w:hAnsi="Calibri" w:cs="Calibri"/>
-                <w:color w:val="000000"/>
-                <w:sz w:val="24"/>
-                <w:szCs w:val="24"/>
-                <w:highlight w:val="yellow"/>
-                <w:lang w:val="es-AR" w:eastAsia="es-AR"/>
-              </w:rPr>
-              <w:t>(y crear?)</w:t>
-            </w:r>
-            <w:commentRangeEnd w:id="5"/>
-            <w:r>
-              <w:rPr>
-                <w:rStyle w:val="Refdecomentario"/>
-              </w:rPr>
-              <w:commentReference w:id="5"/>
+              <w:t>”, “Eliminar”</w:t>
+            </w:r>
+            <w:r>
+              <w:rPr>
+                <w:rFonts w:ascii="Calibri" w:eastAsia="Times New Roman" w:hAnsi="Calibri" w:cs="Calibri"/>
+                <w:color w:val="000000"/>
+                <w:sz w:val="24"/>
+                <w:szCs w:val="24"/>
+                <w:lang w:val="es-AR" w:eastAsia="es-AR"/>
+              </w:rPr>
+              <w:t xml:space="preserve"> y “Crear”</w:t>
+            </w:r>
+            <w:r>
+              <w:rPr>
+                <w:rFonts w:ascii="Calibri" w:eastAsia="Times New Roman" w:hAnsi="Calibri" w:cs="Calibri"/>
+                <w:color w:val="000000"/>
+                <w:sz w:val="24"/>
+                <w:szCs w:val="24"/>
+                <w:lang w:val="es-AR" w:eastAsia="es-AR"/>
+              </w:rPr>
+              <w:t>.</w:t>
             </w:r>
           </w:p>
         </w:tc>
@@ -4217,8 +4291,12 @@
           </w:p>
           <w:p>
             <w:pPr>
-              <w:spacing w:before="0" w:line="240" w:lineRule="auto"/>
-              <w:ind w:left="0" w:firstLine="0"/>
+              <w:pStyle w:val="Prrafodelista"/>
+              <w:numPr>
+                <w:ilvl w:val="0"/>
+                <w:numId w:val="13"/>
+              </w:numPr>
+              <w:spacing w:before="0" w:line="240" w:lineRule="auto"/>
               <w:rPr>
                 <w:rFonts w:ascii="Calibri" w:eastAsia="Times New Roman" w:hAnsi="Calibri" w:cs="Calibri"/>
                 <w:color w:val="000000"/>
@@ -4240,8 +4318,12 @@
           </w:p>
           <w:p>
             <w:pPr>
-              <w:spacing w:before="0" w:line="240" w:lineRule="auto"/>
-              <w:ind w:left="0" w:firstLine="0"/>
+              <w:pStyle w:val="Prrafodelista"/>
+              <w:numPr>
+                <w:ilvl w:val="0"/>
+                <w:numId w:val="13"/>
+              </w:numPr>
+              <w:spacing w:before="0" w:line="240" w:lineRule="auto"/>
               <w:rPr>
                 <w:rFonts w:ascii="Calibri" w:eastAsia="Times New Roman" w:hAnsi="Calibri" w:cs="Calibri"/>
                 <w:color w:val="000000"/>
@@ -4263,8 +4345,12 @@
           </w:p>
           <w:p>
             <w:pPr>
-              <w:spacing w:before="0" w:line="240" w:lineRule="auto"/>
-              <w:ind w:left="0" w:firstLine="0"/>
+              <w:pStyle w:val="Prrafodelista"/>
+              <w:numPr>
+                <w:ilvl w:val="0"/>
+                <w:numId w:val="13"/>
+              </w:numPr>
+              <w:spacing w:before="0" w:line="240" w:lineRule="auto"/>
               <w:rPr>
                 <w:rFonts w:ascii="Calibri" w:eastAsia="Times New Roman" w:hAnsi="Calibri" w:cs="Calibri"/>
                 <w:color w:val="000000"/>
@@ -4286,8 +4372,12 @@
           </w:p>
           <w:p>
             <w:pPr>
-              <w:spacing w:before="0" w:line="240" w:lineRule="auto"/>
-              <w:ind w:left="0" w:firstLine="0"/>
+              <w:pStyle w:val="Prrafodelista"/>
+              <w:numPr>
+                <w:ilvl w:val="0"/>
+                <w:numId w:val="13"/>
+              </w:numPr>
+              <w:spacing w:before="0" w:line="240" w:lineRule="auto"/>
               <w:rPr>
                 <w:rFonts w:ascii="Calibri" w:eastAsia="Times New Roman" w:hAnsi="Calibri" w:cs="Calibri"/>
                 <w:color w:val="000000"/>
@@ -4309,8 +4399,12 @@
           </w:p>
           <w:p>
             <w:pPr>
-              <w:spacing w:before="0" w:line="240" w:lineRule="auto"/>
-              <w:ind w:left="0" w:firstLine="0"/>
+              <w:pStyle w:val="Prrafodelista"/>
+              <w:numPr>
+                <w:ilvl w:val="0"/>
+                <w:numId w:val="13"/>
+              </w:numPr>
+              <w:spacing w:before="0" w:line="240" w:lineRule="auto"/>
               <w:rPr>
                 <w:rFonts w:ascii="Calibri" w:eastAsia="Times New Roman" w:hAnsi="Calibri" w:cs="Calibri"/>
                 <w:color w:val="000000"/>
@@ -4332,8 +4426,12 @@
           </w:p>
           <w:p>
             <w:pPr>
-              <w:spacing w:before="0" w:line="240" w:lineRule="auto"/>
-              <w:ind w:left="0" w:firstLine="0"/>
+              <w:pStyle w:val="Prrafodelista"/>
+              <w:numPr>
+                <w:ilvl w:val="0"/>
+                <w:numId w:val="13"/>
+              </w:numPr>
+              <w:spacing w:before="0" w:line="240" w:lineRule="auto"/>
               <w:rPr>
                 <w:rFonts w:ascii="Calibri" w:eastAsia="Times New Roman" w:hAnsi="Calibri" w:cs="Calibri"/>
                 <w:color w:val="000000"/>
@@ -4362,7 +4460,27 @@
                 <w:szCs w:val="24"/>
                 <w:lang w:val="es-AR" w:eastAsia="es-AR"/>
               </w:rPr>
-              <w:t xml:space="preserve">: Campo de texto donde figura el nombre del </w:t>
+              <w:t xml:space="preserve">: Campo de texto </w:t>
+            </w:r>
+            <w:r>
+              <w:rPr>
+                <w:rFonts w:ascii="Calibri" w:eastAsia="Times New Roman" w:hAnsi="Calibri" w:cs="Calibri"/>
+                <w:color w:val="000000"/>
+                <w:sz w:val="24"/>
+                <w:szCs w:val="24"/>
+                <w:lang w:val="es-AR" w:eastAsia="es-AR"/>
+              </w:rPr>
+              <w:t xml:space="preserve">seleccionable </w:t>
+            </w:r>
+            <w:r>
+              <w:rPr>
+                <w:rFonts w:ascii="Calibri" w:eastAsia="Times New Roman" w:hAnsi="Calibri" w:cs="Calibri"/>
+                <w:color w:val="000000"/>
+                <w:sz w:val="24"/>
+                <w:szCs w:val="24"/>
+                <w:lang w:val="es-AR" w:eastAsia="es-AR"/>
+              </w:rPr>
+              <w:t xml:space="preserve">con el listado de </w:t>
             </w:r>
             <w:proofErr w:type="spellStart"/>
             <w:r>
@@ -4373,7 +4491,7 @@
                 <w:szCs w:val="24"/>
                 <w:lang w:val="es-AR" w:eastAsia="es-AR"/>
               </w:rPr>
-              <w:t>tester</w:t>
+              <w:t>testers</w:t>
             </w:r>
             <w:proofErr w:type="spellEnd"/>
             <w:r>
@@ -4384,13 +4502,27 @@
                 <w:szCs w:val="24"/>
                 <w:lang w:val="es-AR" w:eastAsia="es-AR"/>
               </w:rPr>
-              <w:t xml:space="preserve"> asignado.</w:t>
-            </w:r>
-          </w:p>
-          <w:p>
-            <w:pPr>
-              <w:spacing w:before="0" w:line="240" w:lineRule="auto"/>
-              <w:ind w:left="0" w:firstLine="0"/>
+              <w:t xml:space="preserve"> disponibles</w:t>
+            </w:r>
+            <w:r>
+              <w:rPr>
+                <w:rFonts w:ascii="Calibri" w:eastAsia="Times New Roman" w:hAnsi="Calibri" w:cs="Calibri"/>
+                <w:color w:val="000000"/>
+                <w:sz w:val="24"/>
+                <w:szCs w:val="24"/>
+                <w:lang w:val="es-AR" w:eastAsia="es-AR"/>
+              </w:rPr>
+              <w:t>.</w:t>
+            </w:r>
+          </w:p>
+          <w:p>
+            <w:pPr>
+              <w:pStyle w:val="Prrafodelista"/>
+              <w:numPr>
+                <w:ilvl w:val="0"/>
+                <w:numId w:val="13"/>
+              </w:numPr>
+              <w:spacing w:before="0" w:line="240" w:lineRule="auto"/>
               <w:rPr>
                 <w:rFonts w:ascii="Calibri" w:eastAsia="Times New Roman" w:hAnsi="Calibri" w:cs="Calibri"/>
                 <w:color w:val="000000"/>
@@ -4412,8 +4544,12 @@
           </w:p>
           <w:p>
             <w:pPr>
-              <w:spacing w:before="0" w:line="240" w:lineRule="auto"/>
-              <w:ind w:left="0" w:firstLine="0"/>
+              <w:pStyle w:val="Prrafodelista"/>
+              <w:numPr>
+                <w:ilvl w:val="0"/>
+                <w:numId w:val="13"/>
+              </w:numPr>
+              <w:spacing w:before="0" w:line="240" w:lineRule="auto"/>
               <w:rPr>
                 <w:rFonts w:ascii="Calibri" w:eastAsia="Times New Roman" w:hAnsi="Calibri" w:cs="Calibri"/>
                 <w:color w:val="000000"/>
@@ -4435,8 +4571,12 @@
           </w:p>
           <w:p>
             <w:pPr>
-              <w:spacing w:before="0" w:line="240" w:lineRule="auto"/>
-              <w:ind w:left="0" w:firstLine="0"/>
+              <w:pStyle w:val="Prrafodelista"/>
+              <w:numPr>
+                <w:ilvl w:val="0"/>
+                <w:numId w:val="13"/>
+              </w:numPr>
+              <w:spacing w:before="0" w:line="240" w:lineRule="auto"/>
               <w:rPr>
                 <w:rFonts w:ascii="Calibri" w:eastAsia="Times New Roman" w:hAnsi="Calibri" w:cs="Calibri"/>
                 <w:color w:val="000000"/>
@@ -4487,13 +4627,37 @@
                 <w:szCs w:val="24"/>
                 <w:lang w:val="es-AR" w:eastAsia="es-AR"/>
               </w:rPr>
-              <w:t xml:space="preserve"> como pasos al presionar el botón "Agregar".</w:t>
-            </w:r>
-          </w:p>
-          <w:p>
-            <w:pPr>
-              <w:spacing w:before="0" w:line="240" w:lineRule="auto"/>
-              <w:ind w:left="0" w:firstLine="0"/>
+              <w:t xml:space="preserve"> </w:t>
+            </w:r>
+            <w:r>
+              <w:rPr>
+                <w:rFonts w:ascii="Calibri" w:eastAsia="Times New Roman" w:hAnsi="Calibri" w:cs="Calibri"/>
+                <w:color w:val="000000"/>
+                <w:sz w:val="24"/>
+                <w:szCs w:val="24"/>
+                <w:lang w:val="es-AR" w:eastAsia="es-AR"/>
+              </w:rPr>
+              <w:t>a modo de puntos a cumplir</w:t>
+            </w:r>
+            <w:r>
+              <w:rPr>
+                <w:rFonts w:ascii="Calibri" w:eastAsia="Times New Roman" w:hAnsi="Calibri" w:cs="Calibri"/>
+                <w:color w:val="000000"/>
+                <w:sz w:val="24"/>
+                <w:szCs w:val="24"/>
+                <w:lang w:val="es-AR" w:eastAsia="es-AR"/>
+              </w:rPr>
+              <w:t xml:space="preserve"> al presionar el botón "Agregar".</w:t>
+            </w:r>
+          </w:p>
+          <w:p>
+            <w:pPr>
+              <w:pStyle w:val="Prrafodelista"/>
+              <w:numPr>
+                <w:ilvl w:val="0"/>
+                <w:numId w:val="13"/>
+              </w:numPr>
+              <w:spacing w:before="0" w:line="240" w:lineRule="auto"/>
               <w:rPr>
                 <w:rFonts w:ascii="Calibri" w:eastAsia="Times New Roman" w:hAnsi="Calibri" w:cs="Calibri"/>
                 <w:color w:val="000000"/>
@@ -4515,8 +4679,12 @@
           </w:p>
           <w:p>
             <w:pPr>
-              <w:spacing w:before="0" w:line="240" w:lineRule="auto"/>
-              <w:ind w:left="0" w:firstLine="0"/>
+              <w:pStyle w:val="Prrafodelista"/>
+              <w:numPr>
+                <w:ilvl w:val="0"/>
+                <w:numId w:val="13"/>
+              </w:numPr>
+              <w:spacing w:before="0" w:line="240" w:lineRule="auto"/>
               <w:rPr>
                 <w:rFonts w:ascii="Calibri" w:eastAsia="Times New Roman" w:hAnsi="Calibri" w:cs="Calibri"/>
                 <w:color w:val="000000"/>
@@ -4962,36 +5130,40 @@
                 <w:szCs w:val="24"/>
                 <w:lang w:val="es-AR" w:eastAsia="es-AR"/>
               </w:rPr>
-              <w:t xml:space="preserve">Si la operación es exitosa (Excepción 1), el sistema muestra el siguiente </w:t>
-            </w:r>
-            <w:commentRangeStart w:id="7"/>
-            <w:r>
-              <w:rPr>
-                <w:rFonts w:ascii="Calibri" w:eastAsia="Times New Roman" w:hAnsi="Calibri" w:cs="Calibri"/>
-                <w:color w:val="000000"/>
-                <w:sz w:val="24"/>
-                <w:szCs w:val="24"/>
-                <w:lang w:val="es-AR" w:eastAsia="es-AR"/>
-              </w:rPr>
-              <w:t>mensaje</w:t>
-            </w:r>
-            <w:commentRangeEnd w:id="7"/>
-            <w:r>
-              <w:rPr>
-                <w:rStyle w:val="Refdecomentario"/>
-              </w:rPr>
-              <w:commentReference w:id="7"/>
-            </w:r>
-            <w:r>
-              <w:rPr>
-                <w:rFonts w:ascii="Calibri" w:eastAsia="Times New Roman" w:hAnsi="Calibri" w:cs="Calibri"/>
-                <w:color w:val="000000"/>
-                <w:sz w:val="24"/>
-                <w:szCs w:val="24"/>
-                <w:lang w:val="es-AR" w:eastAsia="es-AR"/>
-              </w:rPr>
-              <w:t>: “El escenario ha sido dado de alta con éxito”</w:t>
-            </w:r>
+              <w:t xml:space="preserve">Si la operación es exitosa (Excepción 1), el sistema </w:t>
+            </w:r>
+            <w:r>
+              <w:rPr>
+                <w:rFonts w:ascii="Calibri" w:eastAsia="Times New Roman" w:hAnsi="Calibri" w:cs="Calibri"/>
+                <w:color w:val="000000"/>
+                <w:sz w:val="24"/>
+                <w:szCs w:val="24"/>
+                <w:lang w:val="es-AR" w:eastAsia="es-AR"/>
+              </w:rPr>
+              <w:t>volverá a la pantalla de Escenarios y mostrará el nuevo E</w:t>
+            </w:r>
+            <w:r>
+              <w:rPr>
+                <w:rFonts w:ascii="Calibri" w:eastAsia="Times New Roman" w:hAnsi="Calibri" w:cs="Calibri"/>
+                <w:color w:val="000000"/>
+                <w:sz w:val="24"/>
+                <w:szCs w:val="24"/>
+                <w:lang w:val="es-AR" w:eastAsia="es-AR"/>
+              </w:rPr>
+              <w:t>scenario creado</w:t>
+            </w:r>
+            <w:r>
+              <w:rPr>
+                <w:rFonts w:ascii="Calibri" w:eastAsia="Times New Roman" w:hAnsi="Calibri" w:cs="Calibri"/>
+                <w:color w:val="000000"/>
+                <w:sz w:val="24"/>
+                <w:szCs w:val="24"/>
+                <w:lang w:val="es-AR" w:eastAsia="es-AR"/>
+              </w:rPr>
+              <w:t>.</w:t>
+            </w:r>
+            <w:bookmarkStart w:id="7" w:name="_GoBack"/>
+            <w:bookmarkEnd w:id="7"/>
           </w:p>
         </w:tc>
       </w:tr>
@@ -6965,87 +7137,7 @@
                 <w:szCs w:val="24"/>
                 <w:lang w:val="es-AR" w:eastAsia="es-AR"/>
               </w:rPr>
-              <w:t xml:space="preserve">Si el actor requiere </w:t>
-            </w:r>
-            <w:r>
-              <w:rPr>
-                <w:rFonts w:ascii="Calibri" w:eastAsia="Times New Roman" w:hAnsi="Calibri" w:cs="Calibri"/>
-                <w:color w:val="000000"/>
-                <w:sz w:val="24"/>
-                <w:szCs w:val="24"/>
-                <w:lang w:val="es-AR" w:eastAsia="es-AR"/>
-              </w:rPr>
-              <w:t>comentar</w:t>
-            </w:r>
-            <w:r>
-              <w:rPr>
-                <w:rFonts w:ascii="Calibri" w:eastAsia="Times New Roman" w:hAnsi="Calibri" w:cs="Calibri"/>
-                <w:color w:val="000000"/>
-                <w:sz w:val="24"/>
-                <w:szCs w:val="24"/>
-                <w:lang w:val="es-AR" w:eastAsia="es-AR"/>
-              </w:rPr>
-              <w:t xml:space="preserve"> un </w:t>
-            </w:r>
-            <w:r>
-              <w:rPr>
-                <w:rFonts w:ascii="Calibri" w:eastAsia="Times New Roman" w:hAnsi="Calibri" w:cs="Calibri"/>
-                <w:color w:val="000000"/>
-                <w:sz w:val="24"/>
-                <w:szCs w:val="24"/>
-                <w:lang w:val="es-AR" w:eastAsia="es-AR"/>
-              </w:rPr>
-              <w:t>escenario</w:t>
-            </w:r>
-            <w:r>
-              <w:rPr>
-                <w:rFonts w:ascii="Calibri" w:eastAsia="Times New Roman" w:hAnsi="Calibri" w:cs="Calibri"/>
-                <w:color w:val="000000"/>
-                <w:sz w:val="24"/>
-                <w:szCs w:val="24"/>
-                <w:lang w:val="es-AR" w:eastAsia="es-AR"/>
-              </w:rPr>
-              <w:t>, se continúa con el caso de uso “</w:t>
-            </w:r>
-            <w:r>
-              <w:rPr>
-                <w:rFonts w:ascii="Calibri" w:eastAsia="Times New Roman" w:hAnsi="Calibri" w:cs="Calibri"/>
-                <w:color w:val="000000"/>
-                <w:sz w:val="24"/>
-                <w:szCs w:val="24"/>
-                <w:lang w:val="es-AR" w:eastAsia="es-AR"/>
-              </w:rPr>
-              <w:t>CU05</w:t>
-            </w:r>
-            <w:r>
-              <w:rPr>
-                <w:rFonts w:ascii="Calibri" w:eastAsia="Times New Roman" w:hAnsi="Calibri" w:cs="Calibri"/>
-                <w:color w:val="000000"/>
-                <w:sz w:val="24"/>
-                <w:szCs w:val="24"/>
-                <w:lang w:val="es-AR" w:eastAsia="es-AR"/>
-              </w:rPr>
-              <w:t xml:space="preserve"> – </w:t>
-            </w:r>
-            <w:r>
-              <w:rPr>
-                <w:rFonts w:ascii="Calibri" w:eastAsia="Times New Roman" w:hAnsi="Calibri" w:cs="Calibri"/>
-                <w:color w:val="000000"/>
-                <w:sz w:val="24"/>
-                <w:szCs w:val="24"/>
-                <w:lang w:val="es-AR" w:eastAsia="es-AR"/>
-              </w:rPr>
-              <w:t>Comentar Escenario</w:t>
-            </w:r>
-            <w:r>
-              <w:rPr>
-                <w:rFonts w:ascii="Calibri" w:eastAsia="Times New Roman" w:hAnsi="Calibri" w:cs="Calibri"/>
-                <w:color w:val="000000"/>
-                <w:sz w:val="24"/>
-                <w:szCs w:val="24"/>
-                <w:lang w:val="es-AR" w:eastAsia="es-AR"/>
-              </w:rPr>
-              <w:t>”.</w:t>
+              <w:t>Si el actor requiere comentar un escenario, se continúa con el caso de uso “CU05 – Comentar Escenario”.</w:t>
             </w:r>
           </w:p>
         </w:tc>
@@ -7156,17 +7248,7 @@
                 <w:szCs w:val="24"/>
                 <w:lang w:val="es-AR" w:eastAsia="es-AR"/>
               </w:rPr>
-              <w:t xml:space="preserve">El actor </w:t>
-            </w:r>
-            <w:r>
-              <w:rPr>
-                <w:rFonts w:ascii="Calibri" w:eastAsia="Times New Roman" w:hAnsi="Calibri" w:cs="Calibri"/>
-                <w:color w:val="000000"/>
-                <w:sz w:val="24"/>
-                <w:szCs w:val="24"/>
-                <w:lang w:val="es-AR" w:eastAsia="es-AR"/>
-              </w:rPr>
-              <w:t>presiona el botón de acción “Actualizar Escenario”.</w:t>
+              <w:t>El actor presiona el botón de acción “Actualizar Escenario”.</w:t>
             </w:r>
           </w:p>
         </w:tc>
@@ -7935,70 +8017,6 @@
               <w:t>El sistema obtiene el escenario de la base de datos (Excepción X)</w:t>
             </w:r>
           </w:p>
-          <w:p>
-            <w:pPr>
-              <w:spacing w:before="0" w:line="240" w:lineRule="auto"/>
-              <w:ind w:left="0" w:firstLine="0"/>
-              <w:rPr>
-                <w:rFonts w:ascii="Calibri" w:eastAsia="Times New Roman" w:hAnsi="Calibri" w:cs="Calibri"/>
-                <w:b/>
-                <w:color w:val="000000"/>
-                <w:sz w:val="24"/>
-                <w:szCs w:val="24"/>
-                <w:lang w:val="es-AR" w:eastAsia="es-AR"/>
-              </w:rPr>
-            </w:pPr>
-            <w:r>
-              <w:rPr>
-                <w:rFonts w:ascii="Calibri" w:eastAsia="Times New Roman" w:hAnsi="Calibri" w:cs="Calibri"/>
-                <w:color w:val="000000"/>
-                <w:sz w:val="24"/>
-                <w:szCs w:val="24"/>
-                <w:lang w:val="es-AR" w:eastAsia="es-AR"/>
-              </w:rPr>
-              <w:t>El sistema despliega la pantalla correspondiente al detalle del escenar</w:t>
-            </w:r>
-            <w:r>
-              <w:rPr>
-                <w:rFonts w:ascii="Calibri" w:eastAsia="Times New Roman" w:hAnsi="Calibri" w:cs="Calibri"/>
-                <w:color w:val="000000"/>
-                <w:sz w:val="24"/>
-                <w:szCs w:val="24"/>
-                <w:lang w:val="es-AR" w:eastAsia="es-AR"/>
-              </w:rPr>
-              <w:t xml:space="preserve">io buscado, con todos sus datos y </w:t>
-            </w:r>
-            <w:r>
-              <w:rPr>
-                <w:rFonts w:ascii="Calibri" w:eastAsia="Times New Roman" w:hAnsi="Calibri" w:cs="Calibri"/>
-                <w:color w:val="000000"/>
-                <w:sz w:val="24"/>
-                <w:szCs w:val="24"/>
-                <w:lang w:val="es-AR" w:eastAsia="es-AR"/>
-              </w:rPr>
-              <w:t>presenta la siguiente pregunta: “¿D</w:t>
-            </w:r>
-            <w:r>
-              <w:rPr>
-                <w:rFonts w:ascii="Calibri" w:eastAsia="Times New Roman" w:hAnsi="Calibri" w:cs="Calibri"/>
-                <w:color w:val="000000"/>
-                <w:sz w:val="24"/>
-                <w:szCs w:val="24"/>
-                <w:lang w:val="es-AR" w:eastAsia="es-AR"/>
-              </w:rPr>
-              <w:t>esea dar de baja el escenario</w:t>
-            </w:r>
-            <w:r>
-              <w:rPr>
-                <w:rFonts w:ascii="Calibri" w:eastAsia="Times New Roman" w:hAnsi="Calibri" w:cs="Calibri"/>
-                <w:color w:val="000000"/>
-                <w:sz w:val="24"/>
-                <w:szCs w:val="24"/>
-                <w:lang w:val="es-AR" w:eastAsia="es-AR"/>
-              </w:rPr>
-              <w:t>?” junto con los botones de “Aceptar” y “Cancelar”.</w:t>
-            </w:r>
-          </w:p>
         </w:tc>
       </w:tr>
       <w:tr>
@@ -8896,7 +8914,6 @@
                 <w:szCs w:val="24"/>
                 <w:lang w:val="es-AR" w:eastAsia="es-AR"/>
               </w:rPr>
-              <w:lastRenderedPageBreak/>
               <w:t>El actor puede cancelar la operación en cualquier momento, y el sistema no realiza cambios en el escenario.</w:t>
             </w:r>
           </w:p>
@@ -9034,6 +9051,7 @@
                 <w:szCs w:val="24"/>
                 <w:lang w:val="es-AR" w:eastAsia="es-AR"/>
               </w:rPr>
+              <w:lastRenderedPageBreak/>
               <w:t xml:space="preserve">El sistema presenta el siguiente mensaje debajo del formulario de búsqueda: “No se han encontrado </w:t>
             </w:r>
             <w:r>
@@ -10152,7 +10170,7 @@
             <v:path o:extrusionok="f" gradientshapeok="t" o:connecttype="rect"/>
             <o:lock v:ext="edit" aspectratio="t"/>
           </v:shapetype>
-          <v:shape id="_x0000_i1031" type="#_x0000_t75" style="width:424.5pt;height:191.25pt">
+          <v:shape id="_x0000_i1025" type="#_x0000_t75" style="width:424.8pt;height:190.8pt">
             <v:imagedata r:id="rId13" o:title="Diagrama de CU"/>
           </v:shape>
         </w:pict>
@@ -10170,7 +10188,6 @@
         <w:rPr>
           <w:i w:val="0"/>
         </w:rPr>
-        <w:lastRenderedPageBreak/>
         <w:t>A continuación, se observa una extracción del diagrama de casos de uso del sistema, en donde se hace enfoque la relación directa que tiene el “</w:t>
       </w:r>
       <w:r>
@@ -10199,8 +10216,9 @@
         <w:rPr>
           <w:i w:val="0"/>
         </w:rPr>
+        <w:lastRenderedPageBreak/>
         <w:pict w14:anchorId="4C17E3A5">
-          <v:shape id="_x0000_i1032" type="#_x0000_t75" style="width:425.25pt;height:339.75pt">
+          <v:shape id="_x0000_i1026" type="#_x0000_t75" style="width:424.8pt;height:339.6pt">
             <v:imagedata r:id="rId14" o:title="CU01 - CRUD Escenario"/>
           </v:shape>
         </w:pict>
@@ -10220,8 +10238,6 @@
       <w:pPr>
         <w:pStyle w:val="PSI-Normal"/>
       </w:pPr>
-      <w:bookmarkStart w:id="14" w:name="_GoBack"/>
-      <w:bookmarkEnd w:id="14"/>
     </w:p>
     <w:p>
       <w:pPr>
@@ -10233,11 +10249,11 @@
       <w:pPr>
         <w:pStyle w:val="PSI-Ttulo2"/>
       </w:pPr>
-      <w:bookmarkStart w:id="15" w:name="_Toc179766146"/>
+      <w:bookmarkStart w:id="14" w:name="_Toc179766146"/>
       <w:r>
         <w:t>Diagrama de Colaboración</w:t>
       </w:r>
-      <w:bookmarkEnd w:id="15"/>
+      <w:bookmarkEnd w:id="14"/>
     </w:p>
     <w:p>
       <w:pPr>
@@ -10340,7 +10356,7 @@
       <w:r>
         <w:rPr>
           <w:noProof/>
-          <w:lang w:eastAsia="es-AR"/>
+          <w:lang w:val="en-US"/>
         </w:rPr>
         <w:lastRenderedPageBreak/>
         <w:drawing>
@@ -10396,11 +10412,11 @@
       <w:pPr>
         <w:pStyle w:val="PSI-Ttulo2"/>
       </w:pPr>
-      <w:bookmarkStart w:id="16" w:name="_Toc179766147"/>
+      <w:bookmarkStart w:id="15" w:name="_Toc179766147"/>
       <w:r>
         <w:t>Diagrama de Estados</w:t>
       </w:r>
-      <w:bookmarkEnd w:id="16"/>
+      <w:bookmarkEnd w:id="15"/>
     </w:p>
     <w:p>
       <w:pPr>
@@ -10529,7 +10545,7 @@
       <w:r>
         <w:rPr>
           <w:noProof/>
-          <w:lang w:eastAsia="es-AR"/>
+          <w:lang w:val="en-US"/>
         </w:rPr>
         <w:lastRenderedPageBreak/>
         <w:drawing>
@@ -10608,7 +10624,7 @@
       </w:r>
     </w:p>
   </w:comment>
-  <w:comment w:id="5" w:author="Valeria" w:date="2024-10-14T01:26:00Z" w:initials="V">
+  <w:comment w:id="5" w:author="Valeria Ojeda Muñoz" w:date="2024-10-18T06:03:00Z" w:initials="VOM">
     <w:p>
       <w:pPr>
         <w:pStyle w:val="Textocomentario"/>
@@ -10619,8 +10635,13 @@
         </w:rPr>
         <w:annotationRef/>
       </w:r>
+      <w:proofErr w:type="spellStart"/>
       <w:r>
-        <w:t>Crear</w:t>
+        <w:t>Tenes</w:t>
+      </w:r>
+      <w:proofErr w:type="spellEnd"/>
+      <w:r>
+        <w:t xml:space="preserve"> que indicar por separado en el mismo resumen</w:t>
       </w:r>
     </w:p>
   </w:comment>
@@ -10637,22 +10658,6 @@
       </w:r>
       <w:r>
         <w:t>No debería estar disponible para la creación</w:t>
-      </w:r>
-    </w:p>
-  </w:comment>
-  <w:comment w:id="7" w:author="Valeria" w:date="2024-10-14T01:24:00Z" w:initials="V">
-    <w:p>
-      <w:pPr>
-        <w:pStyle w:val="Textocomentario"/>
-      </w:pPr>
-      <w:r>
-        <w:rPr>
-          <w:rStyle w:val="Refdecomentario"/>
-        </w:rPr>
-        <w:annotationRef/>
-      </w:r>
-      <w:r>
-        <w:t>Acordar si va a agregarse un mensaje de este tipo</w:t>
       </w:r>
     </w:p>
   </w:comment>
@@ -10686,9 +10691,8 @@
 <file path=word/commentsExtended.xml><?xml version="1.0" encoding="utf-8"?>
 <w15:commentsEx xmlns:wpc="http://schemas.microsoft.com/office/word/2010/wordprocessingCanvas" xmlns:cx="http://schemas.microsoft.com/office/drawing/2014/chartex" xmlns:mc="http://schemas.openxmlformats.org/markup-compatibility/2006" xmlns:o="urn:schemas-microsoft-com:office:office" xmlns:r="http://schemas.openxmlformats.org/officeDocument/2006/relationships" xmlns:m="http://schemas.openxmlformats.org/officeDocument/2006/math" xmlns:v="urn:schemas-microsoft-com:vml" xmlns:wp14="http://schemas.microsoft.com/office/word/2010/wordprocessingDrawing" xmlns:wp="http://schemas.openxmlformats.org/drawingml/2006/wordprocessingDrawing" xmlns:w10="urn:schemas-microsoft-com:office:word" xmlns:w="http://schemas.openxmlformats.org/wordprocessingml/2006/main" xmlns:w14="http://schemas.microsoft.com/office/word/2010/wordml" xmlns:w15="http://schemas.microsoft.com/office/word/2012/wordml" xmlns:w16se="http://schemas.microsoft.com/office/word/2015/wordml/symex" xmlns:wpg="http://schemas.microsoft.com/office/word/2010/wordprocessingGroup" xmlns:wpi="http://schemas.microsoft.com/office/word/2010/wordprocessingInk" xmlns:wne="http://schemas.microsoft.com/office/word/2006/wordml" xmlns:wps="http://schemas.microsoft.com/office/word/2010/wordprocessingShape" mc:Ignorable="w14 w15 w16se wp14">
   <w15:commentEx w15:paraId="62C910EC" w15:done="0"/>
-  <w15:commentEx w15:paraId="6AC5519B" w15:done="0"/>
+  <w15:commentEx w15:paraId="0DCAF411" w15:done="0"/>
   <w15:commentEx w15:paraId="1035A51C" w15:done="0"/>
-  <w15:commentEx w15:paraId="4837A2FE" w15:done="0"/>
   <w15:commentEx w15:paraId="789E03E4" w15:done="0"/>
 </w15:commentsEx>
 </file>
@@ -10731,7 +10735,7 @@
     <w:r>
       <w:rPr>
         <w:noProof/>
-        <w:lang w:val="es-AR" w:eastAsia="es-AR"/>
+        <w:lang w:val="en-US"/>
       </w:rPr>
       <mc:AlternateContent>
         <mc:Choice Requires="wps">
@@ -10813,6 +10817,7 @@
         <w:dataBinding w:prefixMappings="xmlns:ns0='http://schemas.openxmlformats.org/officeDocument/2006/extended-properties' " w:xpath="/ns0:Properties[1]/ns0:Company[1]" w:storeItemID="{6668398D-A668-4E3E-A5EB-62B293D839F1}"/>
         <w:text/>
       </w:sdtPr>
+      <w:sdtEndPr/>
       <w:sdtContent>
         <w:r>
           <w:t>OSLO</w:t>
@@ -10822,7 +10827,7 @@
     <w:r>
       <w:rPr>
         <w:noProof/>
-        <w:lang w:val="es-AR" w:eastAsia="es-AR"/>
+        <w:lang w:val="en-US"/>
       </w:rPr>
       <mc:AlternateContent>
         <mc:Choice Requires="wps">
@@ -10906,6 +10911,7 @@
           <w:docPartUnique/>
         </w:docPartObj>
       </w:sdtPr>
+      <w:sdtEndPr/>
       <w:sdtContent>
         <w:r>
           <w:tab/>
@@ -10951,7 +10957,7 @@
             <w:rFonts w:asciiTheme="majorHAnsi" w:hAnsiTheme="majorHAnsi" w:cstheme="majorHAnsi"/>
             <w:noProof/>
           </w:rPr>
-          <w:t>11</w:t>
+          <w:t>7</w:t>
         </w:r>
         <w:r>
           <w:rPr>
@@ -11001,7 +11007,7 @@
     <w:r>
       <w:rPr>
         <w:noProof/>
-        <w:lang w:val="es-AR" w:eastAsia="es-AR"/>
+        <w:lang w:val="en-US"/>
       </w:rPr>
       <mc:AlternateContent>
         <mc:Choice Requires="wps">
@@ -11130,7 +11136,7 @@
         <w:rFonts w:asciiTheme="majorHAnsi" w:eastAsiaTheme="majorEastAsia" w:hAnsiTheme="majorHAnsi" w:cstheme="majorBidi"/>
         <w:noProof/>
         <w:szCs w:val="36"/>
-        <w:lang w:val="es-AR" w:eastAsia="es-AR"/>
+        <w:lang w:val="en-US"/>
       </w:rPr>
       <w:drawing>
         <wp:anchor distT="0" distB="0" distL="114300" distR="114300" simplePos="0" relativeHeight="251661312" behindDoc="0" locked="0" layoutInCell="1" allowOverlap="1" wp14:anchorId="0D34D960" wp14:editId="3F83ECC6">
@@ -11217,7 +11223,7 @@
       <w:rPr>
         <w:rFonts w:asciiTheme="majorHAnsi" w:eastAsiaTheme="majorEastAsia" w:hAnsiTheme="majorHAnsi" w:cstheme="majorBidi"/>
         <w:noProof/>
-        <w:lang w:val="es-AR" w:eastAsia="es-AR"/>
+        <w:lang w:val="en-US"/>
       </w:rPr>
       <mc:AlternateContent>
         <mc:Choice Requires="wps">
@@ -11303,7 +11309,7 @@
         <w:rFonts w:asciiTheme="majorHAnsi" w:eastAsiaTheme="majorEastAsia" w:hAnsiTheme="majorHAnsi" w:cstheme="majorBidi"/>
         <w:noProof/>
         <w:szCs w:val="36"/>
-        <w:lang w:val="es-AR" w:eastAsia="es-AR"/>
+        <w:lang w:val="en-US"/>
       </w:rPr>
       <w:drawing>
         <wp:anchor distT="0" distB="0" distL="114300" distR="114300" simplePos="0" relativeHeight="251657216" behindDoc="0" locked="0" layoutInCell="1" allowOverlap="1" wp14:anchorId="15771837" wp14:editId="14E8A530">
@@ -11354,7 +11360,7 @@
         <w:rFonts w:asciiTheme="majorHAnsi" w:eastAsiaTheme="majorEastAsia" w:hAnsiTheme="majorHAnsi" w:cstheme="majorBidi"/>
         <w:noProof/>
         <w:szCs w:val="36"/>
-        <w:lang w:val="es-AR" w:eastAsia="es-AR"/>
+        <w:lang w:val="en-US"/>
       </w:rPr>
       <mc:AlternateContent>
         <mc:Choice Requires="wps">
@@ -11435,7 +11441,7 @@
         <w:rFonts w:asciiTheme="majorHAnsi" w:eastAsiaTheme="majorEastAsia" w:hAnsiTheme="majorHAnsi" w:cstheme="majorBidi"/>
         <w:noProof/>
         <w:szCs w:val="36"/>
-        <w:lang w:val="es-AR" w:eastAsia="es-AR"/>
+        <w:lang w:val="en-US"/>
       </w:rPr>
       <mc:AlternateContent>
         <mc:Choice Requires="wps">
@@ -11522,6 +11528,7 @@
         <w:dataBinding w:prefixMappings="xmlns:ns0='http://schemas.openxmlformats.org/package/2006/metadata/core-properties' xmlns:ns1='http://purl.org/dc/elements/1.1/'" w:xpath="/ns0:coreProperties[1]/ns1:subject[1]" w:storeItemID="{6C3C8BC8-F283-45AE-878A-BAB7291924A1}"/>
         <w:text/>
       </w:sdtPr>
+      <w:sdtEndPr/>
       <w:sdtContent>
         <w:proofErr w:type="spellStart"/>
         <w:r>
@@ -12293,6 +12300,119 @@
     </w:lvl>
   </w:abstractNum>
   <w:abstractNum w:abstractNumId="5" w15:restartNumberingAfterBreak="0">
+    <w:nsid w:val="203C58C0"/>
+    <w:multiLevelType w:val="hybridMultilevel"/>
+    <w:tmpl w:val="0868EA10"/>
+    <w:lvl w:ilvl="0" w:tplc="04090001">
+      <w:start w:val="1"/>
+      <w:numFmt w:val="bullet"/>
+      <w:lvlText w:val=""/>
+      <w:lvlJc w:val="left"/>
+      <w:pPr>
+        <w:ind w:left="720" w:hanging="360"/>
+      </w:pPr>
+      <w:rPr>
+        <w:rFonts w:ascii="Symbol" w:hAnsi="Symbol" w:hint="default"/>
+      </w:rPr>
+    </w:lvl>
+    <w:lvl w:ilvl="1" w:tplc="04090003" w:tentative="1">
+      <w:start w:val="1"/>
+      <w:numFmt w:val="bullet"/>
+      <w:lvlText w:val="o"/>
+      <w:lvlJc w:val="left"/>
+      <w:pPr>
+        <w:ind w:left="1440" w:hanging="360"/>
+      </w:pPr>
+      <w:rPr>
+        <w:rFonts w:ascii="Courier New" w:hAnsi="Courier New" w:cs="Courier New" w:hint="default"/>
+      </w:rPr>
+    </w:lvl>
+    <w:lvl w:ilvl="2" w:tplc="04090005" w:tentative="1">
+      <w:start w:val="1"/>
+      <w:numFmt w:val="bullet"/>
+      <w:lvlText w:val=""/>
+      <w:lvlJc w:val="left"/>
+      <w:pPr>
+        <w:ind w:left="2160" w:hanging="360"/>
+      </w:pPr>
+      <w:rPr>
+        <w:rFonts w:ascii="Wingdings" w:hAnsi="Wingdings" w:hint="default"/>
+      </w:rPr>
+    </w:lvl>
+    <w:lvl w:ilvl="3" w:tplc="04090001" w:tentative="1">
+      <w:start w:val="1"/>
+      <w:numFmt w:val="bullet"/>
+      <w:lvlText w:val=""/>
+      <w:lvlJc w:val="left"/>
+      <w:pPr>
+        <w:ind w:left="2880" w:hanging="360"/>
+      </w:pPr>
+      <w:rPr>
+        <w:rFonts w:ascii="Symbol" w:hAnsi="Symbol" w:hint="default"/>
+      </w:rPr>
+    </w:lvl>
+    <w:lvl w:ilvl="4" w:tplc="04090003" w:tentative="1">
+      <w:start w:val="1"/>
+      <w:numFmt w:val="bullet"/>
+      <w:lvlText w:val="o"/>
+      <w:lvlJc w:val="left"/>
+      <w:pPr>
+        <w:ind w:left="3600" w:hanging="360"/>
+      </w:pPr>
+      <w:rPr>
+        <w:rFonts w:ascii="Courier New" w:hAnsi="Courier New" w:cs="Courier New" w:hint="default"/>
+      </w:rPr>
+    </w:lvl>
+    <w:lvl w:ilvl="5" w:tplc="04090005" w:tentative="1">
+      <w:start w:val="1"/>
+      <w:numFmt w:val="bullet"/>
+      <w:lvlText w:val=""/>
+      <w:lvlJc w:val="left"/>
+      <w:pPr>
+        <w:ind w:left="4320" w:hanging="360"/>
+      </w:pPr>
+      <w:rPr>
+        <w:rFonts w:ascii="Wingdings" w:hAnsi="Wingdings" w:hint="default"/>
+      </w:rPr>
+    </w:lvl>
+    <w:lvl w:ilvl="6" w:tplc="04090001" w:tentative="1">
+      <w:start w:val="1"/>
+      <w:numFmt w:val="bullet"/>
+      <w:lvlText w:val=""/>
+      <w:lvlJc w:val="left"/>
+      <w:pPr>
+        <w:ind w:left="5040" w:hanging="360"/>
+      </w:pPr>
+      <w:rPr>
+        <w:rFonts w:ascii="Symbol" w:hAnsi="Symbol" w:hint="default"/>
+      </w:rPr>
+    </w:lvl>
+    <w:lvl w:ilvl="7" w:tplc="04090003" w:tentative="1">
+      <w:start w:val="1"/>
+      <w:numFmt w:val="bullet"/>
+      <w:lvlText w:val="o"/>
+      <w:lvlJc w:val="left"/>
+      <w:pPr>
+        <w:ind w:left="5760" w:hanging="360"/>
+      </w:pPr>
+      <w:rPr>
+        <w:rFonts w:ascii="Courier New" w:hAnsi="Courier New" w:cs="Courier New" w:hint="default"/>
+      </w:rPr>
+    </w:lvl>
+    <w:lvl w:ilvl="8" w:tplc="04090005" w:tentative="1">
+      <w:start w:val="1"/>
+      <w:numFmt w:val="bullet"/>
+      <w:lvlText w:val=""/>
+      <w:lvlJc w:val="left"/>
+      <w:pPr>
+        <w:ind w:left="6480" w:hanging="360"/>
+      </w:pPr>
+      <w:rPr>
+        <w:rFonts w:ascii="Wingdings" w:hAnsi="Wingdings" w:hint="default"/>
+      </w:rPr>
+    </w:lvl>
+  </w:abstractNum>
+  <w:abstractNum w:abstractNumId="6" w15:restartNumberingAfterBreak="0">
     <w:nsid w:val="255F5799"/>
     <w:multiLevelType w:val="hybridMultilevel"/>
     <w:tmpl w:val="B8F40458"/>
@@ -12378,7 +12498,7 @@
       </w:pPr>
     </w:lvl>
   </w:abstractNum>
-  <w:abstractNum w:abstractNumId="6" w15:restartNumberingAfterBreak="0">
+  <w:abstractNum w:abstractNumId="7" w15:restartNumberingAfterBreak="0">
     <w:nsid w:val="487036EC"/>
     <w:multiLevelType w:val="hybridMultilevel"/>
     <w:tmpl w:val="BDFE724A"/>
@@ -12464,7 +12584,7 @@
       </w:pPr>
     </w:lvl>
   </w:abstractNum>
-  <w:abstractNum w:abstractNumId="7" w15:restartNumberingAfterBreak="0">
+  <w:abstractNum w:abstractNumId="8" w15:restartNumberingAfterBreak="0">
     <w:nsid w:val="52D90BB8"/>
     <w:multiLevelType w:val="hybridMultilevel"/>
     <w:tmpl w:val="1D2461DE"/>
@@ -12578,7 +12698,120 @@
       </w:rPr>
     </w:lvl>
   </w:abstractNum>
-  <w:abstractNum w:abstractNumId="8" w15:restartNumberingAfterBreak="0">
+  <w:abstractNum w:abstractNumId="9" w15:restartNumberingAfterBreak="0">
+    <w:nsid w:val="6FD227F8"/>
+    <w:multiLevelType w:val="hybridMultilevel"/>
+    <w:tmpl w:val="35DA47F8"/>
+    <w:lvl w:ilvl="0" w:tplc="04090001">
+      <w:start w:val="1"/>
+      <w:numFmt w:val="bullet"/>
+      <w:lvlText w:val=""/>
+      <w:lvlJc w:val="left"/>
+      <w:pPr>
+        <w:ind w:left="720" w:hanging="360"/>
+      </w:pPr>
+      <w:rPr>
+        <w:rFonts w:ascii="Symbol" w:hAnsi="Symbol" w:hint="default"/>
+      </w:rPr>
+    </w:lvl>
+    <w:lvl w:ilvl="1" w:tplc="04090003" w:tentative="1">
+      <w:start w:val="1"/>
+      <w:numFmt w:val="bullet"/>
+      <w:lvlText w:val="o"/>
+      <w:lvlJc w:val="left"/>
+      <w:pPr>
+        <w:ind w:left="1440" w:hanging="360"/>
+      </w:pPr>
+      <w:rPr>
+        <w:rFonts w:ascii="Courier New" w:hAnsi="Courier New" w:cs="Courier New" w:hint="default"/>
+      </w:rPr>
+    </w:lvl>
+    <w:lvl w:ilvl="2" w:tplc="04090005" w:tentative="1">
+      <w:start w:val="1"/>
+      <w:numFmt w:val="bullet"/>
+      <w:lvlText w:val=""/>
+      <w:lvlJc w:val="left"/>
+      <w:pPr>
+        <w:ind w:left="2160" w:hanging="360"/>
+      </w:pPr>
+      <w:rPr>
+        <w:rFonts w:ascii="Wingdings" w:hAnsi="Wingdings" w:hint="default"/>
+      </w:rPr>
+    </w:lvl>
+    <w:lvl w:ilvl="3" w:tplc="04090001" w:tentative="1">
+      <w:start w:val="1"/>
+      <w:numFmt w:val="bullet"/>
+      <w:lvlText w:val=""/>
+      <w:lvlJc w:val="left"/>
+      <w:pPr>
+        <w:ind w:left="2880" w:hanging="360"/>
+      </w:pPr>
+      <w:rPr>
+        <w:rFonts w:ascii="Symbol" w:hAnsi="Symbol" w:hint="default"/>
+      </w:rPr>
+    </w:lvl>
+    <w:lvl w:ilvl="4" w:tplc="04090003" w:tentative="1">
+      <w:start w:val="1"/>
+      <w:numFmt w:val="bullet"/>
+      <w:lvlText w:val="o"/>
+      <w:lvlJc w:val="left"/>
+      <w:pPr>
+        <w:ind w:left="3600" w:hanging="360"/>
+      </w:pPr>
+      <w:rPr>
+        <w:rFonts w:ascii="Courier New" w:hAnsi="Courier New" w:cs="Courier New" w:hint="default"/>
+      </w:rPr>
+    </w:lvl>
+    <w:lvl w:ilvl="5" w:tplc="04090005" w:tentative="1">
+      <w:start w:val="1"/>
+      <w:numFmt w:val="bullet"/>
+      <w:lvlText w:val=""/>
+      <w:lvlJc w:val="left"/>
+      <w:pPr>
+        <w:ind w:left="4320" w:hanging="360"/>
+      </w:pPr>
+      <w:rPr>
+        <w:rFonts w:ascii="Wingdings" w:hAnsi="Wingdings" w:hint="default"/>
+      </w:rPr>
+    </w:lvl>
+    <w:lvl w:ilvl="6" w:tplc="04090001" w:tentative="1">
+      <w:start w:val="1"/>
+      <w:numFmt w:val="bullet"/>
+      <w:lvlText w:val=""/>
+      <w:lvlJc w:val="left"/>
+      <w:pPr>
+        <w:ind w:left="5040" w:hanging="360"/>
+      </w:pPr>
+      <w:rPr>
+        <w:rFonts w:ascii="Symbol" w:hAnsi="Symbol" w:hint="default"/>
+      </w:rPr>
+    </w:lvl>
+    <w:lvl w:ilvl="7" w:tplc="04090003" w:tentative="1">
+      <w:start w:val="1"/>
+      <w:numFmt w:val="bullet"/>
+      <w:lvlText w:val="o"/>
+      <w:lvlJc w:val="left"/>
+      <w:pPr>
+        <w:ind w:left="5760" w:hanging="360"/>
+      </w:pPr>
+      <w:rPr>
+        <w:rFonts w:ascii="Courier New" w:hAnsi="Courier New" w:cs="Courier New" w:hint="default"/>
+      </w:rPr>
+    </w:lvl>
+    <w:lvl w:ilvl="8" w:tplc="04090005" w:tentative="1">
+      <w:start w:val="1"/>
+      <w:numFmt w:val="bullet"/>
+      <w:lvlText w:val=""/>
+      <w:lvlJc w:val="left"/>
+      <w:pPr>
+        <w:ind w:left="6480" w:hanging="360"/>
+      </w:pPr>
+      <w:rPr>
+        <w:rFonts w:ascii="Wingdings" w:hAnsi="Wingdings" w:hint="default"/>
+      </w:rPr>
+    </w:lvl>
+  </w:abstractNum>
+  <w:abstractNum w:abstractNumId="10" w15:restartNumberingAfterBreak="0">
     <w:nsid w:val="708E589C"/>
     <w:multiLevelType w:val="multilevel"/>
     <w:tmpl w:val="381042DE"/>
@@ -12718,7 +12951,7 @@
       </w:rPr>
     </w:lvl>
   </w:abstractNum>
-  <w:abstractNum w:abstractNumId="9" w15:restartNumberingAfterBreak="0">
+  <w:abstractNum w:abstractNumId="11" w15:restartNumberingAfterBreak="0">
     <w:nsid w:val="7DD64906"/>
     <w:multiLevelType w:val="hybridMultilevel"/>
     <w:tmpl w:val="795E7434"/>
@@ -12833,16 +13066,16 @@
     </w:lvl>
   </w:abstractNum>
   <w:num w:numId="1">
-    <w:abstractNumId w:val="5"/>
+    <w:abstractNumId w:val="6"/>
   </w:num>
   <w:num w:numId="2">
-    <w:abstractNumId w:val="6"/>
+    <w:abstractNumId w:val="7"/>
   </w:num>
   <w:num w:numId="3">
-    <w:abstractNumId w:val="6"/>
+    <w:abstractNumId w:val="7"/>
   </w:num>
   <w:num w:numId="4">
-    <w:abstractNumId w:val="6"/>
+    <w:abstractNumId w:val="7"/>
   </w:num>
   <w:num w:numId="5">
     <w:abstractNumId w:val="1"/>
@@ -12857,16 +13090,22 @@
     <w:abstractNumId w:val="0"/>
   </w:num>
   <w:num w:numId="9">
-    <w:abstractNumId w:val="8"/>
+    <w:abstractNumId w:val="10"/>
   </w:num>
   <w:num w:numId="10">
-    <w:abstractNumId w:val="9"/>
+    <w:abstractNumId w:val="11"/>
   </w:num>
   <w:num w:numId="11">
     <w:abstractNumId w:val="4"/>
   </w:num>
   <w:num w:numId="12">
-    <w:abstractNumId w:val="7"/>
+    <w:abstractNumId w:val="8"/>
+  </w:num>
+  <w:num w:numId="13">
+    <w:abstractNumId w:val="9"/>
+  </w:num>
+  <w:num w:numId="14">
+    <w:abstractNumId w:val="5"/>
   </w:num>
 </w:numbering>
 </file>
@@ -12874,6 +13113,9 @@
 <file path=word/people.xml><?xml version="1.0" encoding="utf-8"?>
 <w15:people xmlns:wpc="http://schemas.microsoft.com/office/word/2010/wordprocessingCanvas" xmlns:cx="http://schemas.microsoft.com/office/drawing/2014/chartex" xmlns:mc="http://schemas.openxmlformats.org/markup-compatibility/2006" xmlns:o="urn:schemas-microsoft-com:office:office" xmlns:r="http://schemas.openxmlformats.org/officeDocument/2006/relationships" xmlns:m="http://schemas.openxmlformats.org/officeDocument/2006/math" xmlns:v="urn:schemas-microsoft-com:vml" xmlns:wp14="http://schemas.microsoft.com/office/word/2010/wordprocessingDrawing" xmlns:wp="http://schemas.openxmlformats.org/drawingml/2006/wordprocessingDrawing" xmlns:w10="urn:schemas-microsoft-com:office:word" xmlns:w="http://schemas.openxmlformats.org/wordprocessingml/2006/main" xmlns:w14="http://schemas.microsoft.com/office/word/2010/wordml" xmlns:w15="http://schemas.microsoft.com/office/word/2012/wordml" xmlns:w16se="http://schemas.microsoft.com/office/word/2015/wordml/symex" xmlns:wpg="http://schemas.microsoft.com/office/word/2010/wordprocessingGroup" xmlns:wpi="http://schemas.microsoft.com/office/word/2010/wordprocessingInk" xmlns:wne="http://schemas.microsoft.com/office/word/2006/wordml" xmlns:wps="http://schemas.microsoft.com/office/word/2010/wordprocessingShape" mc:Ignorable="w14 w15 w16se wp14">
   <w15:person w15:author="Valeria">
+    <w15:presenceInfo w15:providerId="Windows Live" w15:userId="fe8a7d922d3e41b1"/>
+  </w15:person>
+  <w15:person w15:author="Valeria Ojeda Muñoz">
     <w15:presenceInfo w15:providerId="Windows Live" w15:userId="fe8a7d922d3e41b1"/>
   </w15:person>
 </w15:people>
@@ -14092,6 +14334,17 @@
       <w:szCs w:val="20"/>
     </w:rPr>
   </w:style>
+  <w:style w:type="paragraph" w:styleId="Prrafodelista">
+    <w:name w:val="List Paragraph"/>
+    <w:basedOn w:val="Normal"/>
+    <w:uiPriority w:val="34"/>
+    <w:qFormat/>
+    <w:rsid w:val="00F30DD7"/>
+    <w:pPr>
+      <w:ind w:left="720"/>
+      <w:contextualSpacing/>
+    </w:pPr>
+  </w:style>
 </w:styles>
 </file>
 
@@ -14402,7 +14655,7 @@
 </file>
 
 <file path=customXml/itemProps2.xml><?xml version="1.0" encoding="utf-8"?>
-<ds:datastoreItem xmlns:ds="http://schemas.openxmlformats.org/officeDocument/2006/customXml" ds:itemID="{DBEBED13-C96A-4E77-931B-E563C181AADE}">
+<ds:datastoreItem xmlns:ds="http://schemas.openxmlformats.org/officeDocument/2006/customXml" ds:itemID="{CD289136-DCE7-4994-9C13-0A2ECB5DEF64}">
   <ds:schemaRefs>
     <ds:schemaRef ds:uri="http://schemas.openxmlformats.org/officeDocument/2006/bibliography"/>
   </ds:schemaRefs>

</xml_diff>

<commit_message>
Documentación - Especificaciones CU02 Y 03
Modificación CU01 Y CU02
Añadir CU03
</commit_message>
<xml_diff>
--- a/Fases_de_desarrollo/03-Construccion/01- Analisis y Diseño/C102 - CRUD Escenario.docx
+++ b/Fases_de_desarrollo/03-Construccion/01- Analisis y Diseño/C102 - CRUD Escenario.docx
@@ -3163,8 +3163,6 @@
             </w:r>
           </w:p>
         </w:tc>
-        <w:bookmarkStart w:id="4" w:name="_GoBack"/>
-        <w:bookmarkEnd w:id="4"/>
       </w:tr>
       <w:tr>
         <w:trPr>
@@ -3557,7 +3555,7 @@
                 <w:lang w:val="es-AR" w:eastAsia="es-AR"/>
               </w:rPr>
             </w:pPr>
-            <w:commentRangeStart w:id="5"/>
+            <w:commentRangeStart w:id="4"/>
             <w:r>
               <w:rPr>
                 <w:rFonts w:ascii="Calibri" w:eastAsia="Times New Roman" w:hAnsi="Calibri" w:cs="Calibri"/>
@@ -3618,12 +3616,12 @@
               </w:rPr>
               <w:t xml:space="preserve"> CU02 – Consultar Escenario.</w:t>
             </w:r>
-            <w:commentRangeEnd w:id="5"/>
+            <w:commentRangeEnd w:id="4"/>
             <w:r>
               <w:rPr>
                 <w:rStyle w:val="Refdecomentario"/>
               </w:rPr>
-              <w:commentReference w:id="5"/>
+              <w:commentReference w:id="4"/>
             </w:r>
           </w:p>
         </w:tc>
@@ -4088,7 +4086,7 @@
                 <w:lang w:val="es-AR" w:eastAsia="es-AR"/>
               </w:rPr>
             </w:pPr>
-            <w:commentRangeStart w:id="6"/>
+            <w:commentRangeStart w:id="5"/>
             <w:r>
               <w:rPr>
                 <w:rFonts w:ascii="Calibri" w:eastAsia="Times New Roman" w:hAnsi="Calibri" w:cs="Calibri"/>
@@ -4119,12 +4117,12 @@
               </w:rPr>
               <w:t>r”, el caso de uso continua en</w:t>
             </w:r>
-            <w:commentRangeEnd w:id="6"/>
+            <w:commentRangeEnd w:id="5"/>
             <w:r>
               <w:rPr>
                 <w:rStyle w:val="Refdecomentario"/>
               </w:rPr>
-              <w:commentReference w:id="6"/>
+              <w:commentReference w:id="5"/>
             </w:r>
           </w:p>
         </w:tc>
@@ -5733,7 +5731,18 @@
                 <w:u w:val="single"/>
                 <w:lang w:val="es-AR" w:eastAsia="es-AR"/>
               </w:rPr>
-              <w:t>crearScenery</w:t>
+              <w:t>crear</w:t>
+            </w:r>
+            <w:r>
+              <w:rPr>
+                <w:rFonts w:ascii="Calibri" w:eastAsia="Times New Roman" w:hAnsi="Calibri" w:cs="Calibri"/>
+                <w:color w:val="000000"/>
+                <w:sz w:val="24"/>
+                <w:szCs w:val="24"/>
+                <w:u w:val="single"/>
+                <w:lang w:val="es-AR" w:eastAsia="es-AR"/>
+              </w:rPr>
+              <w:t>Stage</w:t>
             </w:r>
             <w:proofErr w:type="spellEnd"/>
             <w:r>
@@ -5756,7 +5765,18 @@
                 <w:u w:val="single"/>
                 <w:lang w:val="es-AR" w:eastAsia="es-AR"/>
               </w:rPr>
-              <w:t>interfaceScenery</w:t>
+              <w:t>interface</w:t>
+            </w:r>
+            <w:r>
+              <w:rPr>
+                <w:rFonts w:ascii="Calibri" w:eastAsia="Times New Roman" w:hAnsi="Calibri" w:cs="Calibri"/>
+                <w:color w:val="000000"/>
+                <w:sz w:val="24"/>
+                <w:szCs w:val="24"/>
+                <w:u w:val="single"/>
+                <w:lang w:val="es-AR" w:eastAsia="es-AR"/>
+              </w:rPr>
+              <w:t>Stage</w:t>
             </w:r>
             <w:proofErr w:type="spellEnd"/>
             <w:r>
@@ -5879,7 +5899,18 @@
                 <w:u w:val="single"/>
                 <w:lang w:val="es-AR" w:eastAsia="es-AR"/>
               </w:rPr>
-              <w:t>InterfaceScenery</w:t>
+              <w:t>Interface</w:t>
+            </w:r>
+            <w:r>
+              <w:rPr>
+                <w:rFonts w:ascii="Calibri" w:eastAsia="Times New Roman" w:hAnsi="Calibri" w:cs="Calibri"/>
+                <w:color w:val="000000"/>
+                <w:sz w:val="24"/>
+                <w:szCs w:val="24"/>
+                <w:u w:val="single"/>
+                <w:lang w:val="es-AR" w:eastAsia="es-AR"/>
+              </w:rPr>
+              <w:t>Stage</w:t>
             </w:r>
             <w:proofErr w:type="spellEnd"/>
             <w:r>
@@ -5914,7 +5945,7 @@
                 <w:u w:val="single"/>
                 <w:lang w:val="es-AR" w:eastAsia="es-AR"/>
               </w:rPr>
-              <w:t>Scenery</w:t>
+              <w:t>Stage</w:t>
             </w:r>
             <w:proofErr w:type="spellEnd"/>
             <w:r>
@@ -5936,7 +5967,17 @@
                 <w:szCs w:val="24"/>
                 <w:lang w:val="es-AR" w:eastAsia="es-AR"/>
               </w:rPr>
-              <w:t>SceneryServiceFront</w:t>
+              <w:t>Stage</w:t>
+            </w:r>
+            <w:r>
+              <w:rPr>
+                <w:rFonts w:ascii="Calibri" w:eastAsia="Times New Roman" w:hAnsi="Calibri" w:cs="Calibri"/>
+                <w:color w:val="000000"/>
+                <w:sz w:val="24"/>
+                <w:szCs w:val="24"/>
+                <w:lang w:val="es-AR" w:eastAsia="es-AR"/>
+              </w:rPr>
+              <w:t>ServiceFront</w:t>
             </w:r>
             <w:proofErr w:type="spellEnd"/>
             <w:r>
@@ -6058,7 +6099,17 @@
                 <w:szCs w:val="24"/>
                 <w:lang w:val="es-AR" w:eastAsia="es-AR"/>
               </w:rPr>
-              <w:t>SceneryServiceFront</w:t>
+              <w:t>Stage</w:t>
+            </w:r>
+            <w:r>
+              <w:rPr>
+                <w:rFonts w:ascii="Calibri" w:eastAsia="Times New Roman" w:hAnsi="Calibri" w:cs="Calibri"/>
+                <w:color w:val="000000"/>
+                <w:sz w:val="24"/>
+                <w:szCs w:val="24"/>
+                <w:lang w:val="es-AR" w:eastAsia="es-AR"/>
+              </w:rPr>
+              <w:t>ServiceFront</w:t>
             </w:r>
             <w:proofErr w:type="spellEnd"/>
             <w:r>
@@ -6113,7 +6164,17 @@
                 <w:szCs w:val="24"/>
                 <w:lang w:val="es-AR" w:eastAsia="es-AR"/>
               </w:rPr>
-              <w:t>SceneryController</w:t>
+              <w:t>Stage</w:t>
+            </w:r>
+            <w:r>
+              <w:rPr>
+                <w:rFonts w:ascii="Calibri" w:eastAsia="Times New Roman" w:hAnsi="Calibri" w:cs="Calibri"/>
+                <w:color w:val="000000"/>
+                <w:sz w:val="24"/>
+                <w:szCs w:val="24"/>
+                <w:lang w:val="es-AR" w:eastAsia="es-AR"/>
+              </w:rPr>
+              <w:t>Controller</w:t>
             </w:r>
             <w:proofErr w:type="spellEnd"/>
             <w:r>
@@ -6236,7 +6297,7 @@
                 <w:u w:val="single"/>
                 <w:lang w:val="es-AR" w:eastAsia="es-AR"/>
               </w:rPr>
-              <w:t>Scenery</w:t>
+              <w:t>Stage</w:t>
             </w:r>
             <w:r>
               <w:rPr>
@@ -6279,7 +6340,7 @@
                 <w:u w:val="single"/>
                 <w:lang w:val="es-AR" w:eastAsia="es-AR"/>
               </w:rPr>
-              <w:t>Scenery</w:t>
+              <w:t>Stage</w:t>
             </w:r>
             <w:proofErr w:type="spellEnd"/>
             <w:r>
@@ -6412,7 +6473,7 @@
                 <w:u w:val="single"/>
                 <w:lang w:val="es-AR" w:eastAsia="es-AR"/>
               </w:rPr>
-              <w:t>Scenery</w:t>
+              <w:t>Stage</w:t>
             </w:r>
             <w:proofErr w:type="spellEnd"/>
             <w:r>
@@ -6446,7 +6507,7 @@
                 <w:u w:val="single"/>
                 <w:lang w:val="es-AR" w:eastAsia="es-AR"/>
               </w:rPr>
-              <w:t>Scenery</w:t>
+              <w:t>Stage</w:t>
             </w:r>
             <w:r>
               <w:rPr>
@@ -6580,7 +6641,18 @@
                 <w:u w:val="single"/>
                 <w:lang w:val="es-AR" w:eastAsia="es-AR"/>
               </w:rPr>
-              <w:t>SceneryServiceBack</w:t>
+              <w:t>Stage</w:t>
+            </w:r>
+            <w:r>
+              <w:rPr>
+                <w:rFonts w:ascii="Calibri" w:eastAsia="Times New Roman" w:hAnsi="Calibri" w:cs="Calibri"/>
+                <w:color w:val="000000"/>
+                <w:sz w:val="24"/>
+                <w:szCs w:val="24"/>
+                <w:u w:val="single"/>
+                <w:lang w:val="es-AR" w:eastAsia="es-AR"/>
+              </w:rPr>
+              <w:t>ServiceBack</w:t>
             </w:r>
             <w:proofErr w:type="spellEnd"/>
             <w:r>
@@ -6613,7 +6685,7 @@
                 <w:u w:val="single"/>
                 <w:lang w:val="es-AR" w:eastAsia="es-AR"/>
               </w:rPr>
-              <w:t>Scenery</w:t>
+              <w:t>Stage</w:t>
             </w:r>
             <w:r>
               <w:rPr>
@@ -6746,7 +6818,18 @@
                 <w:u w:val="single"/>
                 <w:lang w:val="es-AR" w:eastAsia="es-AR"/>
               </w:rPr>
-              <w:t>SceneryRepository</w:t>
+              <w:t>Stage</w:t>
+            </w:r>
+            <w:r>
+              <w:rPr>
+                <w:rFonts w:ascii="Calibri" w:eastAsia="Times New Roman" w:hAnsi="Calibri" w:cs="Calibri"/>
+                <w:color w:val="000000"/>
+                <w:sz w:val="24"/>
+                <w:szCs w:val="24"/>
+                <w:u w:val="single"/>
+                <w:lang w:val="es-AR" w:eastAsia="es-AR"/>
+              </w:rPr>
+              <w:t>Repository</w:t>
             </w:r>
             <w:proofErr w:type="spellEnd"/>
             <w:r>
@@ -6779,7 +6862,7 @@
                 <w:u w:val="single"/>
                 <w:lang w:val="es-AR" w:eastAsia="es-AR"/>
               </w:rPr>
-              <w:t>Scenery</w:t>
+              <w:t>Stage</w:t>
             </w:r>
             <w:proofErr w:type="spellEnd"/>
             <w:r>
@@ -7112,7 +7195,18 @@
                 <w:u w:val="single"/>
                 <w:lang w:val="es-AR" w:eastAsia="es-AR"/>
               </w:rPr>
-              <w:t>SceneryRepository</w:t>
+              <w:t>Stage</w:t>
+            </w:r>
+            <w:r>
+              <w:rPr>
+                <w:rFonts w:ascii="Calibri" w:eastAsia="Times New Roman" w:hAnsi="Calibri" w:cs="Calibri"/>
+                <w:color w:val="000000"/>
+                <w:sz w:val="24"/>
+                <w:szCs w:val="24"/>
+                <w:u w:val="single"/>
+                <w:lang w:val="es-AR" w:eastAsia="es-AR"/>
+              </w:rPr>
+              <w:t>Repository</w:t>
             </w:r>
             <w:proofErr w:type="spellEnd"/>
             <w:r>
@@ -7235,7 +7329,7 @@
                 <w:u w:val="single"/>
                 <w:lang w:val="es-AR" w:eastAsia="es-AR"/>
               </w:rPr>
-              <w:t>Scenery</w:t>
+              <w:t>Stage</w:t>
             </w:r>
             <w:r>
               <w:rPr>
@@ -7269,7 +7363,7 @@
                 <w:u w:val="single"/>
                 <w:lang w:val="es-AR" w:eastAsia="es-AR"/>
               </w:rPr>
-              <w:t>Scenery</w:t>
+              <w:t>Stage</w:t>
             </w:r>
             <w:r>
               <w:rPr>
@@ -7403,7 +7497,7 @@
                 <w:u w:val="single"/>
                 <w:lang w:val="es-AR" w:eastAsia="es-AR"/>
               </w:rPr>
-              <w:t>Scenery</w:t>
+              <w:t>Stage</w:t>
             </w:r>
             <w:r>
               <w:rPr>
@@ -7447,7 +7541,7 @@
                 <w:u w:val="single"/>
                 <w:lang w:val="es-AR" w:eastAsia="es-AR"/>
               </w:rPr>
-              <w:t>Scenery</w:t>
+              <w:t>Stage</w:t>
             </w:r>
             <w:r>
               <w:rPr>
@@ -7581,7 +7675,7 @@
                 <w:u w:val="single"/>
                 <w:lang w:val="es-AR" w:eastAsia="es-AR"/>
               </w:rPr>
-              <w:t>Scenery</w:t>
+              <w:t>Stage</w:t>
             </w:r>
             <w:r>
               <w:rPr>
@@ -7625,7 +7719,7 @@
                 <w:u w:val="single"/>
                 <w:lang w:val="es-AR" w:eastAsia="es-AR"/>
               </w:rPr>
-              <w:t>Scenery</w:t>
+              <w:t>Stage</w:t>
             </w:r>
             <w:r>
               <w:rPr>
@@ -7759,7 +7853,7 @@
                 <w:u w:val="single"/>
                 <w:lang w:val="es-AR" w:eastAsia="es-AR"/>
               </w:rPr>
-              <w:t>Scenery</w:t>
+              <w:t>Stage</w:t>
             </w:r>
             <w:r>
               <w:rPr>
@@ -7813,7 +7907,7 @@
                 <w:u w:val="single"/>
                 <w:lang w:val="es-AR" w:eastAsia="es-AR"/>
               </w:rPr>
-              <w:t>Scenery</w:t>
+              <w:t>Stage</w:t>
             </w:r>
             <w:r>
               <w:rPr>
@@ -7987,7 +8081,17 @@
                 <w:szCs w:val="24"/>
                 <w:lang w:val="es-AR" w:eastAsia="es-AR"/>
               </w:rPr>
-              <w:t>Sub flujo 3</w:t>
+              <w:t xml:space="preserve">Sub flujo </w:t>
+            </w:r>
+            <w:r>
+              <w:rPr>
+                <w:rFonts w:ascii="Calibri" w:eastAsia="Times New Roman" w:hAnsi="Calibri" w:cs="Calibri"/>
+                <w:color w:val="000000"/>
+                <w:sz w:val="24"/>
+                <w:szCs w:val="24"/>
+                <w:lang w:val="es-AR" w:eastAsia="es-AR"/>
+              </w:rPr>
+              <w:t>2</w:t>
             </w:r>
           </w:p>
         </w:tc>
@@ -8302,7 +8406,7 @@
                 <w:szCs w:val="24"/>
                 <w:lang w:val="es-AR" w:eastAsia="es-AR"/>
               </w:rPr>
-              <w:t>formEditComponent</w:t>
+              <w:t>UpdateStageComponent</w:t>
             </w:r>
             <w:proofErr w:type="spellEnd"/>
             <w:r>
@@ -8436,7 +8540,7 @@
                 <w:u w:val="single"/>
                 <w:lang w:val="es-AR" w:eastAsia="es-AR"/>
               </w:rPr>
-              <w:t>formEditComponent</w:t>
+              <w:t>UpdateStageComponent</w:t>
             </w:r>
             <w:proofErr w:type="spellEnd"/>
             <w:r>
@@ -8458,17 +8562,7 @@
                 <w:szCs w:val="24"/>
                 <w:lang w:val="es-AR" w:eastAsia="es-AR"/>
               </w:rPr>
-              <w:t>id_</w:t>
-            </w:r>
-            <w:r>
-              <w:rPr>
-                <w:rFonts w:ascii="Calibri" w:eastAsia="Times New Roman" w:hAnsi="Calibri" w:cs="Calibri"/>
-                <w:color w:val="000000"/>
-                <w:sz w:val="24"/>
-                <w:szCs w:val="24"/>
-                <w:lang w:val="es-AR" w:eastAsia="es-AR"/>
-              </w:rPr>
-              <w:t>escenario</w:t>
+              <w:t>id_escenario</w:t>
             </w:r>
             <w:proofErr w:type="spellEnd"/>
             <w:r>
@@ -8491,7 +8585,7 @@
                 <w:u w:val="single"/>
                 <w:lang w:val="es-AR" w:eastAsia="es-AR"/>
               </w:rPr>
-              <w:t>Scenery</w:t>
+              <w:t>Stage</w:t>
             </w:r>
             <w:r>
               <w:rPr>
@@ -8636,7 +8730,7 @@
                 <w:u w:val="single"/>
                 <w:lang w:val="es-AR" w:eastAsia="es-AR"/>
               </w:rPr>
-              <w:t>Scenery</w:t>
+              <w:t>Stage</w:t>
             </w:r>
             <w:r>
               <w:rPr>
@@ -8692,7 +8786,7 @@
                 <w:u w:val="single"/>
                 <w:lang w:val="es-AR" w:eastAsia="es-AR"/>
               </w:rPr>
-              <w:t>Scenery</w:t>
+              <w:t>Stage</w:t>
             </w:r>
             <w:r>
               <w:rPr>
@@ -8837,7 +8931,7 @@
                 <w:u w:val="single"/>
                 <w:lang w:val="es-AR" w:eastAsia="es-AR"/>
               </w:rPr>
-              <w:t>Scenery</w:t>
+              <w:t>Stage</w:t>
             </w:r>
             <w:r>
               <w:rPr>
@@ -8870,17 +8964,7 @@
                 <w:szCs w:val="24"/>
                 <w:lang w:val="es-AR" w:eastAsia="es-AR"/>
               </w:rPr>
-              <w:t>id_</w:t>
-            </w:r>
-            <w:r>
-              <w:rPr>
-                <w:rFonts w:ascii="Calibri" w:eastAsia="Times New Roman" w:hAnsi="Calibri" w:cs="Calibri"/>
-                <w:color w:val="000000"/>
-                <w:sz w:val="24"/>
-                <w:szCs w:val="24"/>
-                <w:lang w:val="es-AR" w:eastAsia="es-AR"/>
-              </w:rPr>
-              <w:t>escenario</w:t>
+              <w:t>id_escenario</w:t>
             </w:r>
             <w:proofErr w:type="spellEnd"/>
             <w:r>
@@ -8903,7 +8987,7 @@
                 <w:u w:val="single"/>
                 <w:lang w:val="es-AR" w:eastAsia="es-AR"/>
               </w:rPr>
-              <w:t>Scenery</w:t>
+              <w:t>Stage</w:t>
             </w:r>
             <w:r>
               <w:rPr>
@@ -9048,7 +9132,7 @@
                 <w:u w:val="single"/>
                 <w:lang w:val="es-AR" w:eastAsia="es-AR"/>
               </w:rPr>
-              <w:t>Scenery</w:t>
+              <w:t>Stage</w:t>
             </w:r>
             <w:r>
               <w:rPr>
@@ -9104,7 +9188,7 @@
                 <w:u w:val="single"/>
                 <w:lang w:val="es-AR" w:eastAsia="es-AR"/>
               </w:rPr>
-              <w:t>Scenery</w:t>
+              <w:t>Stage</w:t>
             </w:r>
             <w:r>
               <w:rPr>
@@ -9239,7 +9323,7 @@
                 <w:u w:val="single"/>
                 <w:lang w:val="es-AR" w:eastAsia="es-AR"/>
               </w:rPr>
-              <w:t>Scenery</w:t>
+              <w:t>Stage</w:t>
             </w:r>
             <w:r>
               <w:rPr>
@@ -9272,7 +9356,7 @@
                 <w:szCs w:val="24"/>
                 <w:lang w:val="es-AR" w:eastAsia="es-AR"/>
               </w:rPr>
-              <w:t>id_iteracion</w:t>
+              <w:t>id_escenario</w:t>
             </w:r>
             <w:proofErr w:type="spellEnd"/>
             <w:r>
@@ -9416,6 +9500,7 @@
               </w:rPr>
               <w:t xml:space="preserve"> </w:t>
             </w:r>
+            <w:proofErr w:type="spellStart"/>
             <w:r>
               <w:rPr>
                 <w:rFonts w:ascii="Calibri" w:eastAsia="Times New Roman" w:hAnsi="Calibri" w:cs="Calibri"/>
@@ -9425,8 +9510,9 @@
                 <w:u w:val="single"/>
                 <w:lang w:val="es-AR" w:eastAsia="es-AR"/>
               </w:rPr>
-              <w:t>Iteración</w:t>
-            </w:r>
+              <w:t>Stage</w:t>
+            </w:r>
+            <w:proofErr w:type="spellEnd"/>
             <w:r>
               <w:rPr>
                 <w:rFonts w:ascii="Calibri" w:eastAsia="Times New Roman" w:hAnsi="Calibri" w:cs="Calibri"/>
@@ -9467,7 +9553,7 @@
                 <w:u w:val="single"/>
                 <w:lang w:val="es-AR" w:eastAsia="es-AR"/>
               </w:rPr>
-              <w:t>Scenery</w:t>
+              <w:t>escenario</w:t>
             </w:r>
             <w:proofErr w:type="spellEnd"/>
             <w:r>
@@ -9608,9 +9694,10 @@
                 <w:color w:val="000000"/>
                 <w:sz w:val="24"/>
                 <w:szCs w:val="24"/>
-                <w:lang w:val="es-AR" w:eastAsia="es-AR"/>
-              </w:rPr>
-              <w:t>Scenery</w:t>
+                <w:u w:val="single"/>
+                <w:lang w:val="es-AR" w:eastAsia="es-AR"/>
+              </w:rPr>
+              <w:t>Stage</w:t>
             </w:r>
             <w:proofErr w:type="spellEnd"/>
             <w:r>
@@ -9653,7 +9740,7 @@
                 <w:u w:val="single"/>
                 <w:lang w:val="es-AR" w:eastAsia="es-AR"/>
               </w:rPr>
-              <w:t>Scenery</w:t>
+              <w:t>Stage</w:t>
             </w:r>
             <w:r>
               <w:rPr>
@@ -9788,7 +9875,7 @@
                 <w:u w:val="single"/>
                 <w:lang w:val="es-AR" w:eastAsia="es-AR"/>
               </w:rPr>
-              <w:t>Scenery</w:t>
+              <w:t>Stage</w:t>
             </w:r>
             <w:proofErr w:type="spellEnd"/>
             <w:r>
@@ -9834,6 +9921,36 @@
               </w:rPr>
               <w:t xml:space="preserve"> </w:t>
             </w:r>
+            <w:r>
+              <w:rPr>
+                <w:rFonts w:ascii="Calibri" w:eastAsia="Times New Roman" w:hAnsi="Calibri" w:cs="Calibri"/>
+                <w:color w:val="000000"/>
+                <w:sz w:val="24"/>
+                <w:szCs w:val="24"/>
+                <w:lang w:val="es-AR" w:eastAsia="es-AR"/>
+              </w:rPr>
+              <w:t>Escenario</w:t>
+            </w:r>
+            <w:r>
+              <w:rPr>
+                <w:rFonts w:ascii="Calibri" w:eastAsia="Times New Roman" w:hAnsi="Calibri" w:cs="Calibri"/>
+                <w:color w:val="000000"/>
+                <w:sz w:val="24"/>
+                <w:szCs w:val="24"/>
+                <w:lang w:val="en-US" w:eastAsia="es-AR"/>
+              </w:rPr>
+              <w:t xml:space="preserve"> </w:t>
+            </w:r>
+            <w:r>
+              <w:rPr>
+                <w:rFonts w:ascii="Calibri" w:eastAsia="Times New Roman" w:hAnsi="Calibri" w:cs="Calibri"/>
+                <w:color w:val="000000"/>
+                <w:sz w:val="24"/>
+                <w:szCs w:val="24"/>
+                <w:lang w:val="en-US" w:eastAsia="es-AR"/>
+              </w:rPr>
+              <w:t xml:space="preserve">a </w:t>
+            </w:r>
             <w:proofErr w:type="spellStart"/>
             <w:r>
               <w:rPr>
@@ -9844,30 +9961,7 @@
                 <w:u w:val="single"/>
                 <w:lang w:val="es-AR" w:eastAsia="es-AR"/>
               </w:rPr>
-              <w:t>Scenery</w:t>
-            </w:r>
-            <w:proofErr w:type="spellEnd"/>
-            <w:r>
-              <w:rPr>
-                <w:rFonts w:ascii="Calibri" w:eastAsia="Times New Roman" w:hAnsi="Calibri" w:cs="Calibri"/>
-                <w:color w:val="000000"/>
-                <w:sz w:val="24"/>
-                <w:szCs w:val="24"/>
-                <w:lang w:val="en-US" w:eastAsia="es-AR"/>
-              </w:rPr>
-              <w:t xml:space="preserve"> a </w:t>
-            </w:r>
-            <w:proofErr w:type="spellStart"/>
-            <w:r>
-              <w:rPr>
-                <w:rFonts w:ascii="Calibri" w:eastAsia="Times New Roman" w:hAnsi="Calibri" w:cs="Calibri"/>
-                <w:color w:val="000000"/>
-                <w:sz w:val="24"/>
-                <w:szCs w:val="24"/>
-                <w:u w:val="single"/>
-                <w:lang w:val="es-AR" w:eastAsia="es-AR"/>
-              </w:rPr>
-              <w:t>Scenery</w:t>
+              <w:t>Stage</w:t>
             </w:r>
             <w:r>
               <w:rPr>
@@ -10002,7 +10096,7 @@
                 <w:u w:val="single"/>
                 <w:lang w:val="es-AR" w:eastAsia="es-AR"/>
               </w:rPr>
-              <w:t>Scenery</w:t>
+              <w:t>Stage</w:t>
             </w:r>
             <w:r>
               <w:rPr>
@@ -10047,6 +10141,46 @@
               </w:rPr>
               <w:t xml:space="preserve"> </w:t>
             </w:r>
+            <w:r>
+              <w:rPr>
+                <w:rFonts w:ascii="Calibri" w:eastAsia="Times New Roman" w:hAnsi="Calibri" w:cs="Calibri"/>
+                <w:color w:val="000000"/>
+                <w:sz w:val="24"/>
+                <w:szCs w:val="24"/>
+                <w:lang w:val="es-AR" w:eastAsia="es-AR"/>
+              </w:rPr>
+              <w:t>Escenario</w:t>
+            </w:r>
+            <w:r>
+              <w:rPr>
+                <w:rFonts w:ascii="Calibri" w:eastAsia="Times New Roman" w:hAnsi="Calibri" w:cs="Calibri"/>
+                <w:color w:val="000000"/>
+                <w:sz w:val="24"/>
+                <w:szCs w:val="24"/>
+                <w:lang w:val="en-US" w:eastAsia="es-AR"/>
+              </w:rPr>
+              <w:t xml:space="preserve"> </w:t>
+            </w:r>
+            <w:r>
+              <w:rPr>
+                <w:rFonts w:ascii="Calibri" w:eastAsia="Times New Roman" w:hAnsi="Calibri" w:cs="Calibri"/>
+                <w:color w:val="000000"/>
+                <w:sz w:val="24"/>
+                <w:szCs w:val="24"/>
+                <w:lang w:val="en-US" w:eastAsia="es-AR"/>
+              </w:rPr>
+              <w:t>a</w:t>
+            </w:r>
+            <w:r>
+              <w:rPr>
+                <w:rFonts w:ascii="Calibri" w:eastAsia="Times New Roman" w:hAnsi="Calibri" w:cs="Calibri"/>
+                <w:color w:val="000000"/>
+                <w:sz w:val="24"/>
+                <w:szCs w:val="24"/>
+                <w:lang w:val="en-US" w:eastAsia="es-AR"/>
+              </w:rPr>
+              <w:t xml:space="preserve"> </w:t>
+            </w:r>
             <w:proofErr w:type="spellStart"/>
             <w:r>
               <w:rPr>
@@ -10057,40 +10191,7 @@
                 <w:u w:val="single"/>
                 <w:lang w:val="es-AR" w:eastAsia="es-AR"/>
               </w:rPr>
-              <w:t>Scenery</w:t>
-            </w:r>
-            <w:proofErr w:type="spellEnd"/>
-            <w:r>
-              <w:rPr>
-                <w:rFonts w:ascii="Calibri" w:eastAsia="Times New Roman" w:hAnsi="Calibri" w:cs="Calibri"/>
-                <w:color w:val="000000"/>
-                <w:sz w:val="24"/>
-                <w:szCs w:val="24"/>
-                <w:lang w:val="en-US" w:eastAsia="es-AR"/>
-              </w:rPr>
-              <w:t xml:space="preserve"> a</w:t>
-            </w:r>
-            <w:r>
-              <w:rPr>
-                <w:rFonts w:ascii="Calibri" w:eastAsia="Times New Roman" w:hAnsi="Calibri" w:cs="Calibri"/>
-                <w:color w:val="000000"/>
-                <w:sz w:val="24"/>
-                <w:szCs w:val="24"/>
-                <w:lang w:val="en-US" w:eastAsia="es-AR"/>
-              </w:rPr>
-              <w:t xml:space="preserve"> </w:t>
-            </w:r>
-            <w:proofErr w:type="spellStart"/>
-            <w:r>
-              <w:rPr>
-                <w:rFonts w:ascii="Calibri" w:eastAsia="Times New Roman" w:hAnsi="Calibri" w:cs="Calibri"/>
-                <w:color w:val="000000"/>
-                <w:sz w:val="24"/>
-                <w:szCs w:val="24"/>
-                <w:u w:val="single"/>
-                <w:lang w:val="es-AR" w:eastAsia="es-AR"/>
-              </w:rPr>
-              <w:t>Scenery</w:t>
+              <w:t>Stage</w:t>
             </w:r>
             <w:proofErr w:type="spellEnd"/>
             <w:r>
@@ -10225,7 +10326,7 @@
                 <w:u w:val="single"/>
                 <w:lang w:val="es-AR" w:eastAsia="es-AR"/>
               </w:rPr>
-              <w:t>Scenery</w:t>
+              <w:t>Stage</w:t>
             </w:r>
             <w:proofErr w:type="spellEnd"/>
             <w:r>
@@ -10271,51 +10372,37 @@
               </w:rPr>
               <w:t xml:space="preserve"> </w:t>
             </w:r>
+            <w:r>
+              <w:rPr>
+                <w:rFonts w:ascii="Calibri" w:eastAsia="Times New Roman" w:hAnsi="Calibri" w:cs="Calibri"/>
+                <w:color w:val="000000"/>
+                <w:sz w:val="24"/>
+                <w:szCs w:val="24"/>
+                <w:lang w:val="es-AR" w:eastAsia="es-AR"/>
+              </w:rPr>
+              <w:t>Escenario</w:t>
+            </w:r>
+            <w:r>
+              <w:rPr>
+                <w:rFonts w:ascii="Calibri" w:eastAsia="Times New Roman" w:hAnsi="Calibri" w:cs="Calibri"/>
+                <w:color w:val="000000"/>
+                <w:sz w:val="24"/>
+                <w:szCs w:val="24"/>
+                <w:lang w:val="en-US" w:eastAsia="es-AR"/>
+              </w:rPr>
+              <w:t xml:space="preserve"> </w:t>
+            </w:r>
+            <w:r>
+              <w:rPr>
+                <w:rFonts w:ascii="Calibri" w:eastAsia="Times New Roman" w:hAnsi="Calibri" w:cs="Calibri"/>
+                <w:color w:val="000000"/>
+                <w:sz w:val="24"/>
+                <w:szCs w:val="24"/>
+                <w:lang w:val="en-US" w:eastAsia="es-AR"/>
+              </w:rPr>
+              <w:t xml:space="preserve">a </w:t>
+            </w:r>
             <w:proofErr w:type="spellStart"/>
-            <w:r>
-              <w:rPr>
-                <w:rFonts w:ascii="Calibri" w:eastAsia="Times New Roman" w:hAnsi="Calibri" w:cs="Calibri"/>
-                <w:color w:val="000000"/>
-                <w:sz w:val="24"/>
-                <w:szCs w:val="24"/>
-                <w:u w:val="single"/>
-                <w:lang w:val="es-AR" w:eastAsia="es-AR"/>
-              </w:rPr>
-              <w:t>Scenery</w:t>
-            </w:r>
-            <w:proofErr w:type="spellEnd"/>
-            <w:r>
-              <w:rPr>
-                <w:rFonts w:ascii="Calibri" w:eastAsia="Times New Roman" w:hAnsi="Calibri" w:cs="Calibri"/>
-                <w:color w:val="000000"/>
-                <w:sz w:val="24"/>
-                <w:szCs w:val="24"/>
-                <w:lang w:val="es-AR" w:eastAsia="es-AR"/>
-              </w:rPr>
-              <w:t xml:space="preserve"> </w:t>
-            </w:r>
-            <w:r>
-              <w:rPr>
-                <w:rFonts w:ascii="Calibri" w:eastAsia="Times New Roman" w:hAnsi="Calibri" w:cs="Calibri"/>
-                <w:color w:val="000000"/>
-                <w:sz w:val="24"/>
-                <w:szCs w:val="24"/>
-                <w:lang w:val="en-US" w:eastAsia="es-AR"/>
-              </w:rPr>
-              <w:t xml:space="preserve">a </w:t>
-            </w:r>
-            <w:proofErr w:type="spellStart"/>
-            <w:r>
-              <w:rPr>
-                <w:rFonts w:ascii="Calibri" w:eastAsia="Times New Roman" w:hAnsi="Calibri" w:cs="Calibri"/>
-                <w:color w:val="000000"/>
-                <w:sz w:val="24"/>
-                <w:szCs w:val="24"/>
-                <w:u w:val="single"/>
-                <w:lang w:val="es-AR" w:eastAsia="es-AR"/>
-              </w:rPr>
-              <w:t>Scenery</w:t>
-            </w:r>
             <w:r>
               <w:rPr>
                 <w:rFonts w:ascii="Calibri" w:eastAsia="Times New Roman" w:hAnsi="Calibri" w:cs="Calibri"/>
@@ -10325,7 +10412,7 @@
                 <w:u w:val="single"/>
                 <w:lang w:val="en-US" w:eastAsia="es-AR"/>
               </w:rPr>
-              <w:t>ServiceFront</w:t>
+              <w:t>interfaceStage</w:t>
             </w:r>
             <w:proofErr w:type="spellEnd"/>
             <w:r>
@@ -10447,9 +10534,74 @@
                 <w:sz w:val="24"/>
                 <w:szCs w:val="24"/>
                 <w:u w:val="single"/>
-                <w:lang w:val="es-AR" w:eastAsia="es-AR"/>
-              </w:rPr>
-              <w:t>Scenery</w:t>
+                <w:lang w:val="en-US" w:eastAsia="es-AR"/>
+              </w:rPr>
+              <w:t>interfaceStage</w:t>
+            </w:r>
+            <w:proofErr w:type="spellEnd"/>
+            <w:r>
+              <w:rPr>
+                <w:rFonts w:ascii="Calibri" w:eastAsia="Times New Roman" w:hAnsi="Calibri" w:cs="Calibri"/>
+                <w:color w:val="000000"/>
+                <w:sz w:val="24"/>
+                <w:szCs w:val="24"/>
+                <w:lang w:val="en-US" w:eastAsia="es-AR"/>
+              </w:rPr>
+              <w:t xml:space="preserve"> </w:t>
+            </w:r>
+            <w:proofErr w:type="spellStart"/>
+            <w:r>
+              <w:rPr>
+                <w:rFonts w:ascii="Calibri" w:eastAsia="Times New Roman" w:hAnsi="Calibri" w:cs="Calibri"/>
+                <w:color w:val="000000"/>
+                <w:sz w:val="24"/>
+                <w:szCs w:val="24"/>
+                <w:lang w:val="en-US" w:eastAsia="es-AR"/>
+              </w:rPr>
+              <w:t>envía</w:t>
+            </w:r>
+            <w:proofErr w:type="spellEnd"/>
+            <w:r>
+              <w:rPr>
+                <w:rFonts w:ascii="Calibri" w:eastAsia="Times New Roman" w:hAnsi="Calibri" w:cs="Calibri"/>
+                <w:color w:val="000000"/>
+                <w:sz w:val="24"/>
+                <w:szCs w:val="24"/>
+                <w:lang w:val="en-US" w:eastAsia="es-AR"/>
+              </w:rPr>
+              <w:t xml:space="preserve"> </w:t>
+            </w:r>
+            <w:r>
+              <w:rPr>
+                <w:rFonts w:ascii="Calibri" w:eastAsia="Times New Roman" w:hAnsi="Calibri" w:cs="Calibri"/>
+                <w:color w:val="000000"/>
+                <w:sz w:val="24"/>
+                <w:szCs w:val="24"/>
+                <w:lang w:val="es-AR" w:eastAsia="es-AR"/>
+              </w:rPr>
+              <w:t>Escenario</w:t>
+            </w:r>
+            <w:r>
+              <w:rPr>
+                <w:rFonts w:ascii="Calibri" w:eastAsia="Times New Roman" w:hAnsi="Calibri" w:cs="Calibri"/>
+                <w:color w:val="000000"/>
+                <w:sz w:val="24"/>
+                <w:szCs w:val="24"/>
+                <w:lang w:val="en-US" w:eastAsia="es-AR"/>
+              </w:rPr>
+              <w:t xml:space="preserve"> a </w:t>
+            </w:r>
+            <w:proofErr w:type="spellStart"/>
+            <w:r>
+              <w:rPr>
+                <w:rFonts w:ascii="Calibri" w:eastAsia="Times New Roman" w:hAnsi="Calibri" w:cs="Calibri"/>
+                <w:color w:val="000000"/>
+                <w:sz w:val="24"/>
+                <w:szCs w:val="24"/>
+                <w:u w:val="single"/>
+                <w:lang w:val="es-AR" w:eastAsia="es-AR"/>
+              </w:rPr>
+              <w:t>Stage</w:t>
             </w:r>
             <w:r>
               <w:rPr>
@@ -10461,84 +10613,6 @@
                 <w:lang w:val="en-US" w:eastAsia="es-AR"/>
               </w:rPr>
               <w:t>ServiceFront</w:t>
-            </w:r>
-            <w:proofErr w:type="spellEnd"/>
-            <w:r>
-              <w:rPr>
-                <w:rFonts w:ascii="Calibri" w:eastAsia="Times New Roman" w:hAnsi="Calibri" w:cs="Calibri"/>
-                <w:color w:val="000000"/>
-                <w:sz w:val="24"/>
-                <w:szCs w:val="24"/>
-                <w:lang w:val="en-US" w:eastAsia="es-AR"/>
-              </w:rPr>
-              <w:t xml:space="preserve"> </w:t>
-            </w:r>
-            <w:proofErr w:type="spellStart"/>
-            <w:r>
-              <w:rPr>
-                <w:rFonts w:ascii="Calibri" w:eastAsia="Times New Roman" w:hAnsi="Calibri" w:cs="Calibri"/>
-                <w:color w:val="000000"/>
-                <w:sz w:val="24"/>
-                <w:szCs w:val="24"/>
-                <w:lang w:val="en-US" w:eastAsia="es-AR"/>
-              </w:rPr>
-              <w:t>envía</w:t>
-            </w:r>
-            <w:proofErr w:type="spellEnd"/>
-            <w:r>
-              <w:rPr>
-                <w:rFonts w:ascii="Calibri" w:eastAsia="Times New Roman" w:hAnsi="Calibri" w:cs="Calibri"/>
-                <w:color w:val="000000"/>
-                <w:sz w:val="24"/>
-                <w:szCs w:val="24"/>
-                <w:lang w:val="en-US" w:eastAsia="es-AR"/>
-              </w:rPr>
-              <w:t xml:space="preserve"> </w:t>
-            </w:r>
-            <w:proofErr w:type="spellStart"/>
-            <w:r>
-              <w:rPr>
-                <w:rFonts w:ascii="Calibri" w:eastAsia="Times New Roman" w:hAnsi="Calibri" w:cs="Calibri"/>
-                <w:color w:val="000000"/>
-                <w:sz w:val="24"/>
-                <w:szCs w:val="24"/>
-                <w:u w:val="single"/>
-                <w:lang w:val="es-AR" w:eastAsia="es-AR"/>
-              </w:rPr>
-              <w:t>Scenery</w:t>
-            </w:r>
-            <w:proofErr w:type="spellEnd"/>
-            <w:r>
-              <w:rPr>
-                <w:rFonts w:ascii="Calibri" w:eastAsia="Times New Roman" w:hAnsi="Calibri" w:cs="Calibri"/>
-                <w:color w:val="000000"/>
-                <w:sz w:val="24"/>
-                <w:szCs w:val="24"/>
-                <w:lang w:val="es-AR" w:eastAsia="es-AR"/>
-              </w:rPr>
-              <w:t xml:space="preserve"> </w:t>
-            </w:r>
-            <w:r>
-              <w:rPr>
-                <w:rFonts w:ascii="Calibri" w:eastAsia="Times New Roman" w:hAnsi="Calibri" w:cs="Calibri"/>
-                <w:color w:val="000000"/>
-                <w:sz w:val="24"/>
-                <w:szCs w:val="24"/>
-                <w:lang w:val="en-US" w:eastAsia="es-AR"/>
-              </w:rPr>
-              <w:t xml:space="preserve">a </w:t>
-            </w:r>
-            <w:proofErr w:type="spellStart"/>
-            <w:r>
-              <w:rPr>
-                <w:rFonts w:ascii="Calibri" w:eastAsia="Times New Roman" w:hAnsi="Calibri" w:cs="Calibri"/>
-                <w:color w:val="000000"/>
-                <w:sz w:val="24"/>
-                <w:szCs w:val="24"/>
-                <w:u w:val="single"/>
-                <w:lang w:val="en-US" w:eastAsia="es-AR"/>
-              </w:rPr>
-              <w:t>formEditComponent</w:t>
             </w:r>
             <w:proofErr w:type="spellEnd"/>
             <w:r>
@@ -10649,125 +10723,10 @@
                 <w:color w:val="000000"/>
                 <w:sz w:val="24"/>
                 <w:szCs w:val="24"/>
-                <w:lang w:val="es-AR" w:eastAsia="es-AR"/>
-              </w:rPr>
-            </w:pPr>
-            <w:r>
-              <w:rPr>
-                <w:rFonts w:ascii="Calibri" w:eastAsia="Times New Roman" w:hAnsi="Calibri" w:cs="Calibri"/>
-                <w:color w:val="000000"/>
-                <w:sz w:val="24"/>
-                <w:szCs w:val="24"/>
-                <w:lang w:val="es-AR" w:eastAsia="es-AR"/>
-              </w:rPr>
-              <w:t>El sistema despliega la pantalla</w:t>
-            </w:r>
-            <w:r>
-              <w:rPr>
-                <w:rFonts w:ascii="Calibri" w:eastAsia="Times New Roman" w:hAnsi="Calibri" w:cs="Calibri"/>
-                <w:color w:val="000000"/>
-                <w:sz w:val="24"/>
-                <w:szCs w:val="24"/>
-                <w:lang w:val="es-AR" w:eastAsia="es-AR"/>
-              </w:rPr>
-              <w:t xml:space="preserve"> correspondiente al detalle del Escenario </w:t>
-            </w:r>
-            <w:r>
-              <w:rPr>
-                <w:rFonts w:ascii="Calibri" w:eastAsia="Times New Roman" w:hAnsi="Calibri" w:cs="Calibri"/>
-                <w:color w:val="000000"/>
-                <w:sz w:val="24"/>
-                <w:szCs w:val="24"/>
-                <w:lang w:val="es-AR" w:eastAsia="es-AR"/>
-              </w:rPr>
-              <w:t>buscad</w:t>
-            </w:r>
-            <w:r>
-              <w:rPr>
-                <w:rFonts w:ascii="Calibri" w:eastAsia="Times New Roman" w:hAnsi="Calibri" w:cs="Calibri"/>
-                <w:color w:val="000000"/>
-                <w:sz w:val="24"/>
-                <w:szCs w:val="24"/>
-                <w:lang w:val="es-AR" w:eastAsia="es-AR"/>
-              </w:rPr>
-              <w:t xml:space="preserve">o </w:t>
-            </w:r>
-            <w:r>
-              <w:rPr>
-                <w:rFonts w:ascii="Calibri" w:eastAsia="Times New Roman" w:hAnsi="Calibri" w:cs="Calibri"/>
-                <w:color w:val="000000"/>
-                <w:sz w:val="24"/>
-                <w:szCs w:val="24"/>
-                <w:lang w:val="es-AR" w:eastAsia="es-AR"/>
-              </w:rPr>
-              <w:t>seguido de los botones de acción “</w:t>
-            </w:r>
-            <w:r>
-              <w:rPr>
-                <w:rFonts w:ascii="Calibri" w:eastAsia="Times New Roman" w:hAnsi="Calibri" w:cs="Calibri"/>
-                <w:color w:val="000000"/>
-                <w:sz w:val="24"/>
-                <w:szCs w:val="24"/>
-                <w:lang w:val="es-AR" w:eastAsia="es-AR"/>
-              </w:rPr>
-              <w:t>Actualizar</w:t>
-            </w:r>
-            <w:r>
-              <w:rPr>
-                <w:rFonts w:ascii="Calibri" w:eastAsia="Times New Roman" w:hAnsi="Calibri" w:cs="Calibri"/>
-                <w:color w:val="000000"/>
-                <w:sz w:val="24"/>
-                <w:szCs w:val="24"/>
-                <w:lang w:val="es-AR" w:eastAsia="es-AR"/>
-              </w:rPr>
-              <w:t>”</w:t>
-            </w:r>
-            <w:r>
-              <w:rPr>
-                <w:rFonts w:ascii="Calibri" w:eastAsia="Times New Roman" w:hAnsi="Calibri" w:cs="Calibri"/>
-                <w:color w:val="000000"/>
-                <w:sz w:val="24"/>
-                <w:szCs w:val="24"/>
-                <w:lang w:val="es-AR" w:eastAsia="es-AR"/>
-              </w:rPr>
-              <w:t xml:space="preserve"> y “Cancelar”</w:t>
-            </w:r>
-          </w:p>
-          <w:p>
-            <w:pPr>
-              <w:spacing w:before="0" w:line="240" w:lineRule="auto"/>
-              <w:ind w:left="0" w:firstLine="0"/>
-              <w:rPr>
-                <w:rFonts w:ascii="Calibri" w:eastAsia="Times New Roman" w:hAnsi="Calibri" w:cs="Calibri"/>
-                <w:color w:val="000000"/>
-                <w:sz w:val="24"/>
-                <w:szCs w:val="24"/>
-                <w:lang w:val="es-AR" w:eastAsia="es-AR"/>
-              </w:rPr>
-            </w:pPr>
-          </w:p>
-          <w:p>
-            <w:pPr>
-              <w:spacing w:before="0" w:line="240" w:lineRule="auto"/>
-              <w:ind w:left="0" w:firstLine="0"/>
-              <w:rPr>
-                <w:rFonts w:ascii="Calibri" w:eastAsia="Times New Roman" w:hAnsi="Calibri" w:cs="Calibri"/>
-                <w:color w:val="000000"/>
-                <w:sz w:val="24"/>
-                <w:szCs w:val="24"/>
-                <w:lang w:val="es-AR" w:eastAsia="es-AR"/>
-              </w:rPr>
-            </w:pPr>
-            <w:r>
-              <w:rPr>
-                <w:rFonts w:ascii="Calibri" w:eastAsia="Times New Roman" w:hAnsi="Calibri" w:cs="Calibri"/>
-                <w:color w:val="000000"/>
-                <w:sz w:val="24"/>
-                <w:szCs w:val="24"/>
-                <w:lang w:val="es-AR" w:eastAsia="es-AR"/>
-              </w:rPr>
-              <w:t xml:space="preserve">El sistema despliega la pantalla correspondiente al detalle del escenario buscado, </w:t>
-            </w:r>
+                <w:u w:val="single"/>
+                <w:lang w:val="es-AR" w:eastAsia="es-AR"/>
+              </w:rPr>
+            </w:pPr>
             <w:proofErr w:type="spellStart"/>
             <w:r>
               <w:rPr>
@@ -10778,7 +10737,18 @@
                 <w:u w:val="single"/>
                 <w:lang w:val="es-AR" w:eastAsia="es-AR"/>
               </w:rPr>
-              <w:t>formEditComponent</w:t>
+              <w:t>Stage</w:t>
+            </w:r>
+            <w:r>
+              <w:rPr>
+                <w:rFonts w:ascii="Calibri" w:eastAsia="Times New Roman" w:hAnsi="Calibri" w:cs="Calibri"/>
+                <w:color w:val="000000"/>
+                <w:sz w:val="24"/>
+                <w:szCs w:val="24"/>
+                <w:u w:val="single"/>
+                <w:lang w:val="en-US" w:eastAsia="es-AR"/>
+              </w:rPr>
+              <w:t>ServiceFront</w:t>
             </w:r>
             <w:proofErr w:type="spellEnd"/>
             <w:r>
@@ -10787,270 +10757,10 @@
                 <w:color w:val="000000"/>
                 <w:sz w:val="24"/>
                 <w:szCs w:val="24"/>
-                <w:lang w:val="es-AR" w:eastAsia="es-AR"/>
-              </w:rPr>
-              <w:t>,</w:t>
-            </w:r>
-            <w:r>
-              <w:rPr>
-                <w:rFonts w:ascii="Calibri" w:eastAsia="Times New Roman" w:hAnsi="Calibri" w:cs="Calibri"/>
-                <w:color w:val="000000"/>
-                <w:sz w:val="24"/>
-                <w:szCs w:val="24"/>
-                <w:lang w:val="es-AR" w:eastAsia="es-AR"/>
+                <w:lang w:val="en-US" w:eastAsia="es-AR"/>
               </w:rPr>
               <w:t xml:space="preserve"> </w:t>
             </w:r>
-            <w:r>
-              <w:rPr>
-                <w:rFonts w:ascii="Calibri" w:eastAsia="Times New Roman" w:hAnsi="Calibri" w:cs="Calibri"/>
-                <w:color w:val="000000"/>
-                <w:sz w:val="24"/>
-                <w:szCs w:val="24"/>
-                <w:lang w:val="es-AR" w:eastAsia="es-AR"/>
-              </w:rPr>
-              <w:t xml:space="preserve">con todos sus datos, </w:t>
-            </w:r>
-            <w:r>
-              <w:rPr>
-                <w:rFonts w:ascii="Calibri" w:eastAsia="Times New Roman" w:hAnsi="Calibri" w:cs="Calibri"/>
-                <w:color w:val="000000"/>
-                <w:sz w:val="24"/>
-                <w:szCs w:val="24"/>
-                <w:lang w:val="es-AR" w:eastAsia="es-AR"/>
-              </w:rPr>
-              <w:t>seguido de:</w:t>
-            </w:r>
-          </w:p>
-          <w:p>
-            <w:pPr>
-              <w:spacing w:before="0" w:line="240" w:lineRule="auto"/>
-              <w:ind w:left="0" w:firstLine="0"/>
-              <w:rPr>
-                <w:rFonts w:ascii="Calibri" w:eastAsia="Times New Roman" w:hAnsi="Calibri" w:cs="Calibri"/>
-                <w:color w:val="000000"/>
-                <w:sz w:val="24"/>
-                <w:szCs w:val="24"/>
-                <w:lang w:val="es-AR" w:eastAsia="es-AR"/>
-              </w:rPr>
-            </w:pPr>
-          </w:p>
-          <w:p>
-            <w:pPr>
-              <w:spacing w:before="0" w:line="240" w:lineRule="auto"/>
-              <w:ind w:left="0" w:firstLine="0"/>
-              <w:rPr>
-                <w:rFonts w:ascii="Calibri" w:eastAsia="Times New Roman" w:hAnsi="Calibri" w:cs="Calibri"/>
-                <w:color w:val="000000"/>
-                <w:sz w:val="24"/>
-                <w:szCs w:val="24"/>
-                <w:lang w:val="es-AR" w:eastAsia="es-AR"/>
-              </w:rPr>
-            </w:pPr>
-            <w:r>
-              <w:rPr>
-                <w:rFonts w:ascii="Calibri" w:eastAsia="Times New Roman" w:hAnsi="Calibri" w:cs="Calibri"/>
-                <w:color w:val="000000"/>
-                <w:sz w:val="24"/>
-                <w:szCs w:val="24"/>
-                <w:lang w:val="es-AR" w:eastAsia="es-AR"/>
-              </w:rPr>
-              <w:t>Sección Adjuntar documentos:</w:t>
-            </w:r>
-          </w:p>
-          <w:p>
-            <w:pPr>
-              <w:spacing w:before="0" w:line="240" w:lineRule="auto"/>
-              <w:ind w:left="0" w:firstLine="0"/>
-              <w:rPr>
-                <w:rFonts w:ascii="Calibri" w:eastAsia="Times New Roman" w:hAnsi="Calibri" w:cs="Calibri"/>
-                <w:color w:val="000000"/>
-                <w:sz w:val="24"/>
-                <w:szCs w:val="24"/>
-                <w:lang w:val="es-AR" w:eastAsia="es-AR"/>
-              </w:rPr>
-            </w:pPr>
-          </w:p>
-          <w:p>
-            <w:pPr>
-              <w:pStyle w:val="Prrafodelista"/>
-              <w:numPr>
-                <w:ilvl w:val="0"/>
-                <w:numId w:val="18"/>
-              </w:numPr>
-              <w:spacing w:before="0" w:line="240" w:lineRule="auto"/>
-              <w:jc w:val="both"/>
-              <w:rPr>
-                <w:rFonts w:ascii="Calibri" w:eastAsia="Times New Roman" w:hAnsi="Calibri" w:cs="Calibri"/>
-                <w:color w:val="000000"/>
-                <w:sz w:val="24"/>
-                <w:szCs w:val="24"/>
-                <w:lang w:val="es-AR" w:eastAsia="es-AR"/>
-              </w:rPr>
-            </w:pPr>
-            <w:r>
-              <w:rPr>
-                <w:rFonts w:ascii="Calibri" w:eastAsia="Times New Roman" w:hAnsi="Calibri" w:cs="Calibri"/>
-                <w:color w:val="000000"/>
-                <w:sz w:val="24"/>
-                <w:szCs w:val="24"/>
-                <w:lang w:val="es-AR" w:eastAsia="es-AR"/>
-              </w:rPr>
-              <w:t>Seleccionar archivo: Permite al usuario adjuntar archivos relacionados con el escenario. Al seleccionar un archivo, el usuario puede agregar una breve descripción para cada adjunto.</w:t>
-            </w:r>
-          </w:p>
-          <w:p>
-            <w:pPr>
-              <w:pStyle w:val="Prrafodelista"/>
-              <w:numPr>
-                <w:ilvl w:val="0"/>
-                <w:numId w:val="18"/>
-              </w:numPr>
-              <w:spacing w:before="0" w:line="240" w:lineRule="auto"/>
-              <w:jc w:val="both"/>
-              <w:rPr>
-                <w:rFonts w:ascii="Calibri" w:eastAsia="Times New Roman" w:hAnsi="Calibri" w:cs="Calibri"/>
-                <w:color w:val="000000"/>
-                <w:sz w:val="24"/>
-                <w:szCs w:val="24"/>
-                <w:lang w:val="es-AR" w:eastAsia="es-AR"/>
-              </w:rPr>
-            </w:pPr>
-            <w:r>
-              <w:rPr>
-                <w:rFonts w:ascii="Calibri" w:eastAsia="Times New Roman" w:hAnsi="Calibri" w:cs="Calibri"/>
-                <w:color w:val="000000"/>
-                <w:sz w:val="24"/>
-                <w:szCs w:val="24"/>
-                <w:lang w:val="es-AR" w:eastAsia="es-AR"/>
-              </w:rPr>
-              <w:t>Agregar adjunto: Botón para añadir múltiples archivos si es necesario.</w:t>
-            </w:r>
-          </w:p>
-          <w:p>
-            <w:pPr>
-              <w:pStyle w:val="Prrafodelista"/>
-              <w:numPr>
-                <w:ilvl w:val="0"/>
-                <w:numId w:val="18"/>
-              </w:numPr>
-              <w:spacing w:before="0" w:line="240" w:lineRule="auto"/>
-              <w:jc w:val="both"/>
-              <w:rPr>
-                <w:rFonts w:ascii="Calibri" w:eastAsia="Times New Roman" w:hAnsi="Calibri" w:cs="Calibri"/>
-                <w:color w:val="000000"/>
-                <w:sz w:val="24"/>
-                <w:szCs w:val="24"/>
-                <w:lang w:val="es-AR" w:eastAsia="es-AR"/>
-              </w:rPr>
-            </w:pPr>
-            <w:r>
-              <w:rPr>
-                <w:rFonts w:ascii="Calibri" w:eastAsia="Times New Roman" w:hAnsi="Calibri" w:cs="Calibri"/>
-                <w:color w:val="000000"/>
-                <w:sz w:val="24"/>
-                <w:szCs w:val="24"/>
-                <w:lang w:val="es-AR" w:eastAsia="es-AR"/>
-              </w:rPr>
-              <w:t>Eliminar adjunto: Botón para eliminar un archivo adjunto existente.</w:t>
-            </w:r>
-          </w:p>
-          <w:p>
-            <w:pPr>
-              <w:spacing w:before="0" w:line="240" w:lineRule="auto"/>
-              <w:ind w:left="0" w:firstLine="0"/>
-              <w:rPr>
-                <w:rFonts w:ascii="Calibri" w:eastAsia="Times New Roman" w:hAnsi="Calibri" w:cs="Calibri"/>
-                <w:color w:val="000000"/>
-                <w:sz w:val="24"/>
-                <w:szCs w:val="24"/>
-                <w:lang w:val="es-AR" w:eastAsia="es-AR"/>
-              </w:rPr>
-            </w:pPr>
-          </w:p>
-          <w:p>
-            <w:pPr>
-              <w:spacing w:before="0" w:line="240" w:lineRule="auto"/>
-              <w:ind w:left="0" w:firstLine="0"/>
-              <w:rPr>
-                <w:rFonts w:ascii="Calibri" w:eastAsia="Times New Roman" w:hAnsi="Calibri" w:cs="Calibri"/>
-                <w:color w:val="000000"/>
-                <w:sz w:val="24"/>
-                <w:szCs w:val="24"/>
-                <w:lang w:val="es-AR" w:eastAsia="es-AR"/>
-              </w:rPr>
-            </w:pPr>
-            <w:r>
-              <w:rPr>
-                <w:rFonts w:ascii="Calibri" w:eastAsia="Times New Roman" w:hAnsi="Calibri" w:cs="Calibri"/>
-                <w:color w:val="000000"/>
-                <w:sz w:val="24"/>
-                <w:szCs w:val="24"/>
-                <w:lang w:val="es-AR" w:eastAsia="es-AR"/>
-              </w:rPr>
-              <w:t>B</w:t>
-            </w:r>
-            <w:r>
-              <w:rPr>
-                <w:rFonts w:ascii="Calibri" w:eastAsia="Times New Roman" w:hAnsi="Calibri" w:cs="Calibri"/>
-                <w:color w:val="000000"/>
-                <w:sz w:val="24"/>
-                <w:szCs w:val="24"/>
-                <w:lang w:val="es-AR" w:eastAsia="es-AR"/>
-              </w:rPr>
-              <w:t>otones de acción</w:t>
-            </w:r>
-            <w:r>
-              <w:rPr>
-                <w:rFonts w:ascii="Calibri" w:eastAsia="Times New Roman" w:hAnsi="Calibri" w:cs="Calibri"/>
-                <w:color w:val="000000"/>
-                <w:sz w:val="24"/>
-                <w:szCs w:val="24"/>
-                <w:lang w:val="es-AR" w:eastAsia="es-AR"/>
-              </w:rPr>
-              <w:t>:</w:t>
-            </w:r>
-          </w:p>
-          <w:p>
-            <w:pPr>
-              <w:spacing w:before="0" w:line="240" w:lineRule="auto"/>
-              <w:ind w:left="0" w:firstLine="0"/>
-              <w:rPr>
-                <w:rFonts w:ascii="Calibri" w:eastAsia="Times New Roman" w:hAnsi="Calibri" w:cs="Calibri"/>
-                <w:color w:val="000000"/>
-                <w:sz w:val="24"/>
-                <w:szCs w:val="24"/>
-                <w:lang w:val="es-AR" w:eastAsia="es-AR"/>
-              </w:rPr>
-            </w:pPr>
-          </w:p>
-          <w:p>
-            <w:pPr>
-              <w:pStyle w:val="Prrafodelista"/>
-              <w:numPr>
-                <w:ilvl w:val="0"/>
-                <w:numId w:val="19"/>
-              </w:numPr>
-              <w:spacing w:before="0" w:line="240" w:lineRule="auto"/>
-              <w:jc w:val="both"/>
-              <w:rPr>
-                <w:rFonts w:ascii="Calibri" w:eastAsia="Times New Roman" w:hAnsi="Calibri" w:cs="Calibri"/>
-                <w:color w:val="000000"/>
-                <w:sz w:val="24"/>
-                <w:szCs w:val="24"/>
-                <w:lang w:val="es-AR" w:eastAsia="es-AR"/>
-              </w:rPr>
-            </w:pPr>
-            <w:r>
-              <w:rPr>
-                <w:rFonts w:ascii="Calibri" w:eastAsia="Times New Roman" w:hAnsi="Calibri" w:cs="Calibri"/>
-                <w:color w:val="000000"/>
-                <w:sz w:val="24"/>
-                <w:szCs w:val="24"/>
-                <w:lang w:val="es-AR" w:eastAsia="es-AR"/>
-              </w:rPr>
-              <w:t xml:space="preserve">Guardar Pruebas: Botón para guardar las modificaciones realizadas en el escenario. Al hacer </w:t>
-            </w:r>
             <w:proofErr w:type="spellStart"/>
             <w:r>
               <w:rPr>
@@ -11058,19 +10768,9 @@
                 <w:color w:val="000000"/>
                 <w:sz w:val="24"/>
                 <w:szCs w:val="24"/>
-                <w:lang w:val="es-AR" w:eastAsia="es-AR"/>
-              </w:rPr>
-              <w:t>clic</w:t>
-            </w:r>
-            <w:r>
-              <w:rPr>
-                <w:rFonts w:ascii="Calibri" w:eastAsia="Times New Roman" w:hAnsi="Calibri" w:cs="Calibri"/>
-                <w:color w:val="000000"/>
-                <w:sz w:val="24"/>
-                <w:szCs w:val="24"/>
-                <w:lang w:val="es-AR" w:eastAsia="es-AR"/>
-              </w:rPr>
-              <w:t>k</w:t>
+                <w:lang w:val="en-US" w:eastAsia="es-AR"/>
+              </w:rPr>
+              <w:t>envía</w:t>
             </w:r>
             <w:proofErr w:type="spellEnd"/>
             <w:r>
@@ -11079,37 +10779,52 @@
                 <w:color w:val="000000"/>
                 <w:sz w:val="24"/>
                 <w:szCs w:val="24"/>
-                <w:lang w:val="es-AR" w:eastAsia="es-AR"/>
-              </w:rPr>
-              <w:t>, el sistema actualiza la información en la base de datos.</w:t>
-            </w:r>
-          </w:p>
-          <w:p>
-            <w:pPr>
-              <w:pStyle w:val="Prrafodelista"/>
-              <w:numPr>
-                <w:ilvl w:val="0"/>
-                <w:numId w:val="19"/>
-              </w:numPr>
-              <w:spacing w:before="0" w:line="240" w:lineRule="auto"/>
-              <w:jc w:val="both"/>
-              <w:rPr>
-                <w:rFonts w:ascii="Calibri" w:eastAsia="Times New Roman" w:hAnsi="Calibri" w:cs="Calibri"/>
-                <w:color w:val="000000"/>
-                <w:sz w:val="24"/>
-                <w:szCs w:val="24"/>
-                <w:lang w:val="es-AR" w:eastAsia="es-AR"/>
-              </w:rPr>
-            </w:pPr>
-            <w:r>
-              <w:rPr>
-                <w:rFonts w:ascii="Calibri" w:eastAsia="Times New Roman" w:hAnsi="Calibri" w:cs="Calibri"/>
-                <w:color w:val="000000"/>
-                <w:sz w:val="24"/>
-                <w:szCs w:val="24"/>
-                <w:lang w:val="es-AR" w:eastAsia="es-AR"/>
-              </w:rPr>
-              <w:t>Cancelar: Botón para descartar las modificaciones y regresar a la pantalla anterior sin realizar cambios.</w:t>
+                <w:lang w:val="en-US" w:eastAsia="es-AR"/>
+              </w:rPr>
+              <w:t xml:space="preserve"> </w:t>
+            </w:r>
+            <w:r>
+              <w:rPr>
+                <w:rFonts w:ascii="Calibri" w:eastAsia="Times New Roman" w:hAnsi="Calibri" w:cs="Calibri"/>
+                <w:color w:val="000000"/>
+                <w:sz w:val="24"/>
+                <w:szCs w:val="24"/>
+                <w:lang w:val="es-AR" w:eastAsia="es-AR"/>
+              </w:rPr>
+              <w:t>Escenario</w:t>
+            </w:r>
+            <w:r>
+              <w:rPr>
+                <w:rFonts w:ascii="Calibri" w:eastAsia="Times New Roman" w:hAnsi="Calibri" w:cs="Calibri"/>
+                <w:color w:val="000000"/>
+                <w:sz w:val="24"/>
+                <w:szCs w:val="24"/>
+                <w:lang w:val="en-US" w:eastAsia="es-AR"/>
+              </w:rPr>
+              <w:t xml:space="preserve"> a </w:t>
+            </w:r>
+            <w:proofErr w:type="spellStart"/>
+            <w:r>
+              <w:rPr>
+                <w:rFonts w:ascii="Calibri" w:eastAsia="Times New Roman" w:hAnsi="Calibri" w:cs="Calibri"/>
+                <w:color w:val="000000"/>
+                <w:sz w:val="24"/>
+                <w:szCs w:val="24"/>
+                <w:u w:val="single"/>
+                <w:lang w:val="en-US" w:eastAsia="es-AR"/>
+              </w:rPr>
+              <w:t>UpdateStageComponent</w:t>
+            </w:r>
+            <w:proofErr w:type="spellEnd"/>
+            <w:r>
+              <w:rPr>
+                <w:rFonts w:ascii="Calibri" w:eastAsia="Times New Roman" w:hAnsi="Calibri" w:cs="Calibri"/>
+                <w:color w:val="000000"/>
+                <w:sz w:val="24"/>
+                <w:szCs w:val="24"/>
+                <w:lang w:val="en-US" w:eastAsia="es-AR"/>
+              </w:rPr>
+              <w:t>.</w:t>
             </w:r>
           </w:p>
         </w:tc>
@@ -11212,15 +10927,368 @@
                 <w:lang w:val="es-AR" w:eastAsia="es-AR"/>
               </w:rPr>
             </w:pPr>
-            <w:r>
-              <w:rPr>
-                <w:rFonts w:ascii="Calibri" w:eastAsia="Times New Roman" w:hAnsi="Calibri" w:cs="Calibri"/>
-                <w:color w:val="000000"/>
-                <w:sz w:val="24"/>
-                <w:szCs w:val="24"/>
-                <w:lang w:val="es-AR" w:eastAsia="es-AR"/>
-              </w:rPr>
-              <w:t xml:space="preserve">El actor modifica los campos de su interés. </w:t>
+            <w:proofErr w:type="spellStart"/>
+            <w:r>
+              <w:rPr>
+                <w:rFonts w:ascii="Calibri" w:eastAsia="Times New Roman" w:hAnsi="Calibri" w:cs="Calibri"/>
+                <w:color w:val="000000"/>
+                <w:sz w:val="24"/>
+                <w:szCs w:val="24"/>
+                <w:u w:val="single"/>
+                <w:lang w:val="en-US" w:eastAsia="es-AR"/>
+              </w:rPr>
+              <w:t>UpdateStageComponent</w:t>
+            </w:r>
+            <w:proofErr w:type="spellEnd"/>
+            <w:r>
+              <w:rPr>
+                <w:rFonts w:ascii="Calibri" w:eastAsia="Times New Roman" w:hAnsi="Calibri" w:cs="Calibri"/>
+                <w:color w:val="000000"/>
+                <w:sz w:val="24"/>
+                <w:szCs w:val="24"/>
+                <w:lang w:val="es-AR" w:eastAsia="es-AR"/>
+              </w:rPr>
+              <w:t xml:space="preserve"> </w:t>
+            </w:r>
+            <w:r>
+              <w:rPr>
+                <w:rFonts w:ascii="Calibri" w:eastAsia="Times New Roman" w:hAnsi="Calibri" w:cs="Calibri"/>
+                <w:color w:val="000000"/>
+                <w:sz w:val="24"/>
+                <w:szCs w:val="24"/>
+                <w:lang w:val="es-AR" w:eastAsia="es-AR"/>
+              </w:rPr>
+              <w:t>despliega la pantalla</w:t>
+            </w:r>
+            <w:r>
+              <w:rPr>
+                <w:rFonts w:ascii="Calibri" w:eastAsia="Times New Roman" w:hAnsi="Calibri" w:cs="Calibri"/>
+                <w:color w:val="000000"/>
+                <w:sz w:val="24"/>
+                <w:szCs w:val="24"/>
+                <w:lang w:val="es-AR" w:eastAsia="es-AR"/>
+              </w:rPr>
+              <w:t xml:space="preserve"> correspondiente al detalle del Escenario </w:t>
+            </w:r>
+            <w:r>
+              <w:rPr>
+                <w:rFonts w:ascii="Calibri" w:eastAsia="Times New Roman" w:hAnsi="Calibri" w:cs="Calibri"/>
+                <w:color w:val="000000"/>
+                <w:sz w:val="24"/>
+                <w:szCs w:val="24"/>
+                <w:lang w:val="es-AR" w:eastAsia="es-AR"/>
+              </w:rPr>
+              <w:t>buscad</w:t>
+            </w:r>
+            <w:r>
+              <w:rPr>
+                <w:rFonts w:ascii="Calibri" w:eastAsia="Times New Roman" w:hAnsi="Calibri" w:cs="Calibri"/>
+                <w:color w:val="000000"/>
+                <w:sz w:val="24"/>
+                <w:szCs w:val="24"/>
+                <w:lang w:val="es-AR" w:eastAsia="es-AR"/>
+              </w:rPr>
+              <w:t xml:space="preserve">o </w:t>
+            </w:r>
+            <w:r>
+              <w:rPr>
+                <w:rFonts w:ascii="Calibri" w:eastAsia="Times New Roman" w:hAnsi="Calibri" w:cs="Calibri"/>
+                <w:color w:val="000000"/>
+                <w:sz w:val="24"/>
+                <w:szCs w:val="24"/>
+                <w:lang w:val="es-AR" w:eastAsia="es-AR"/>
+              </w:rPr>
+              <w:t>seguido de:</w:t>
+            </w:r>
+          </w:p>
+          <w:p>
+            <w:pPr>
+              <w:spacing w:before="0" w:line="240" w:lineRule="auto"/>
+              <w:ind w:left="0" w:firstLine="0"/>
+              <w:rPr>
+                <w:rFonts w:ascii="Calibri" w:eastAsia="Times New Roman" w:hAnsi="Calibri" w:cs="Calibri"/>
+                <w:color w:val="000000"/>
+                <w:sz w:val="24"/>
+                <w:szCs w:val="24"/>
+                <w:lang w:val="es-AR" w:eastAsia="es-AR"/>
+              </w:rPr>
+            </w:pPr>
+          </w:p>
+          <w:p>
+            <w:pPr>
+              <w:spacing w:before="0" w:line="240" w:lineRule="auto"/>
+              <w:ind w:left="0" w:firstLine="0"/>
+              <w:rPr>
+                <w:rFonts w:ascii="Calibri" w:eastAsia="Times New Roman" w:hAnsi="Calibri" w:cs="Calibri"/>
+                <w:color w:val="000000"/>
+                <w:sz w:val="24"/>
+                <w:szCs w:val="24"/>
+                <w:lang w:val="es-AR" w:eastAsia="es-AR"/>
+              </w:rPr>
+            </w:pPr>
+            <w:r>
+              <w:rPr>
+                <w:rFonts w:ascii="Calibri" w:eastAsia="Times New Roman" w:hAnsi="Calibri" w:cs="Calibri"/>
+                <w:color w:val="000000"/>
+                <w:sz w:val="24"/>
+                <w:szCs w:val="24"/>
+                <w:lang w:val="es-AR" w:eastAsia="es-AR"/>
+              </w:rPr>
+              <w:t>Sección Adjuntar documentos:</w:t>
+            </w:r>
+          </w:p>
+          <w:p>
+            <w:pPr>
+              <w:spacing w:before="0" w:line="240" w:lineRule="auto"/>
+              <w:ind w:left="0" w:firstLine="0"/>
+              <w:rPr>
+                <w:rFonts w:ascii="Calibri" w:eastAsia="Times New Roman" w:hAnsi="Calibri" w:cs="Calibri"/>
+                <w:color w:val="000000"/>
+                <w:sz w:val="24"/>
+                <w:szCs w:val="24"/>
+                <w:lang w:val="es-AR" w:eastAsia="es-AR"/>
+              </w:rPr>
+            </w:pPr>
+          </w:p>
+          <w:p>
+            <w:pPr>
+              <w:pStyle w:val="Prrafodelista"/>
+              <w:numPr>
+                <w:ilvl w:val="0"/>
+                <w:numId w:val="18"/>
+              </w:numPr>
+              <w:spacing w:before="0" w:line="240" w:lineRule="auto"/>
+              <w:jc w:val="both"/>
+              <w:rPr>
+                <w:rFonts w:ascii="Calibri" w:eastAsia="Times New Roman" w:hAnsi="Calibri" w:cs="Calibri"/>
+                <w:color w:val="000000"/>
+                <w:sz w:val="24"/>
+                <w:szCs w:val="24"/>
+                <w:lang w:val="es-AR" w:eastAsia="es-AR"/>
+              </w:rPr>
+            </w:pPr>
+            <w:r>
+              <w:rPr>
+                <w:rFonts w:ascii="Calibri" w:eastAsia="Times New Roman" w:hAnsi="Calibri" w:cs="Calibri"/>
+                <w:color w:val="000000"/>
+                <w:sz w:val="24"/>
+                <w:szCs w:val="24"/>
+                <w:lang w:val="es-AR" w:eastAsia="es-AR"/>
+              </w:rPr>
+              <w:t>Seleccionar archivo: Permite al usuario adjuntar archivos relacionados con el escenario. Al seleccionar un archivo, el usuario puede agregar una breve descripción para cada adjunto.</w:t>
+            </w:r>
+          </w:p>
+          <w:p>
+            <w:pPr>
+              <w:pStyle w:val="Prrafodelista"/>
+              <w:numPr>
+                <w:ilvl w:val="0"/>
+                <w:numId w:val="18"/>
+              </w:numPr>
+              <w:spacing w:before="0" w:line="240" w:lineRule="auto"/>
+              <w:jc w:val="both"/>
+              <w:rPr>
+                <w:rFonts w:ascii="Calibri" w:eastAsia="Times New Roman" w:hAnsi="Calibri" w:cs="Calibri"/>
+                <w:color w:val="000000"/>
+                <w:sz w:val="24"/>
+                <w:szCs w:val="24"/>
+                <w:lang w:val="es-AR" w:eastAsia="es-AR"/>
+              </w:rPr>
+            </w:pPr>
+            <w:r>
+              <w:rPr>
+                <w:rFonts w:ascii="Calibri" w:eastAsia="Times New Roman" w:hAnsi="Calibri" w:cs="Calibri"/>
+                <w:color w:val="000000"/>
+                <w:sz w:val="24"/>
+                <w:szCs w:val="24"/>
+                <w:lang w:val="es-AR" w:eastAsia="es-AR"/>
+              </w:rPr>
+              <w:t>Agregar adjunto: Botón para añadir múltiples archivos si es necesario.</w:t>
+            </w:r>
+          </w:p>
+          <w:p>
+            <w:pPr>
+              <w:pStyle w:val="Prrafodelista"/>
+              <w:numPr>
+                <w:ilvl w:val="0"/>
+                <w:numId w:val="18"/>
+              </w:numPr>
+              <w:spacing w:before="0" w:line="240" w:lineRule="auto"/>
+              <w:jc w:val="both"/>
+              <w:rPr>
+                <w:rFonts w:ascii="Calibri" w:eastAsia="Times New Roman" w:hAnsi="Calibri" w:cs="Calibri"/>
+                <w:color w:val="000000"/>
+                <w:sz w:val="24"/>
+                <w:szCs w:val="24"/>
+                <w:lang w:val="es-AR" w:eastAsia="es-AR"/>
+              </w:rPr>
+            </w:pPr>
+            <w:r>
+              <w:rPr>
+                <w:rFonts w:ascii="Calibri" w:eastAsia="Times New Roman" w:hAnsi="Calibri" w:cs="Calibri"/>
+                <w:color w:val="000000"/>
+                <w:sz w:val="24"/>
+                <w:szCs w:val="24"/>
+                <w:lang w:val="es-AR" w:eastAsia="es-AR"/>
+              </w:rPr>
+              <w:t>Eliminar adjunto: Botón para eliminar un archivo adjunto existente.</w:t>
+            </w:r>
+          </w:p>
+          <w:p>
+            <w:pPr>
+              <w:spacing w:before="0" w:line="240" w:lineRule="auto"/>
+              <w:ind w:left="0" w:firstLine="0"/>
+              <w:rPr>
+                <w:rFonts w:ascii="Calibri" w:eastAsia="Times New Roman" w:hAnsi="Calibri" w:cs="Calibri"/>
+                <w:color w:val="000000"/>
+                <w:sz w:val="24"/>
+                <w:szCs w:val="24"/>
+                <w:lang w:val="es-AR" w:eastAsia="es-AR"/>
+              </w:rPr>
+            </w:pPr>
+          </w:p>
+          <w:p>
+            <w:pPr>
+              <w:spacing w:before="0" w:line="240" w:lineRule="auto"/>
+              <w:ind w:left="0" w:firstLine="0"/>
+              <w:rPr>
+                <w:rFonts w:ascii="Calibri" w:eastAsia="Times New Roman" w:hAnsi="Calibri" w:cs="Calibri"/>
+                <w:color w:val="000000"/>
+                <w:sz w:val="24"/>
+                <w:szCs w:val="24"/>
+                <w:lang w:val="es-AR" w:eastAsia="es-AR"/>
+              </w:rPr>
+            </w:pPr>
+            <w:r>
+              <w:rPr>
+                <w:rFonts w:ascii="Calibri" w:eastAsia="Times New Roman" w:hAnsi="Calibri" w:cs="Calibri"/>
+                <w:color w:val="000000"/>
+                <w:sz w:val="24"/>
+                <w:szCs w:val="24"/>
+                <w:lang w:val="es-AR" w:eastAsia="es-AR"/>
+              </w:rPr>
+              <w:t>B</w:t>
+            </w:r>
+            <w:r>
+              <w:rPr>
+                <w:rFonts w:ascii="Calibri" w:eastAsia="Times New Roman" w:hAnsi="Calibri" w:cs="Calibri"/>
+                <w:color w:val="000000"/>
+                <w:sz w:val="24"/>
+                <w:szCs w:val="24"/>
+                <w:lang w:val="es-AR" w:eastAsia="es-AR"/>
+              </w:rPr>
+              <w:t>otones de acción</w:t>
+            </w:r>
+            <w:r>
+              <w:rPr>
+                <w:rFonts w:ascii="Calibri" w:eastAsia="Times New Roman" w:hAnsi="Calibri" w:cs="Calibri"/>
+                <w:color w:val="000000"/>
+                <w:sz w:val="24"/>
+                <w:szCs w:val="24"/>
+                <w:lang w:val="es-AR" w:eastAsia="es-AR"/>
+              </w:rPr>
+              <w:t>:</w:t>
+            </w:r>
+          </w:p>
+          <w:p>
+            <w:pPr>
+              <w:spacing w:before="0" w:line="240" w:lineRule="auto"/>
+              <w:ind w:left="0" w:firstLine="0"/>
+              <w:rPr>
+                <w:rFonts w:ascii="Calibri" w:eastAsia="Times New Roman" w:hAnsi="Calibri" w:cs="Calibri"/>
+                <w:color w:val="000000"/>
+                <w:sz w:val="24"/>
+                <w:szCs w:val="24"/>
+                <w:lang w:val="es-AR" w:eastAsia="es-AR"/>
+              </w:rPr>
+            </w:pPr>
+          </w:p>
+          <w:p>
+            <w:pPr>
+              <w:pStyle w:val="Prrafodelista"/>
+              <w:numPr>
+                <w:ilvl w:val="0"/>
+                <w:numId w:val="19"/>
+              </w:numPr>
+              <w:spacing w:before="0" w:line="240" w:lineRule="auto"/>
+              <w:jc w:val="both"/>
+              <w:rPr>
+                <w:rFonts w:ascii="Calibri" w:eastAsia="Times New Roman" w:hAnsi="Calibri" w:cs="Calibri"/>
+                <w:color w:val="000000"/>
+                <w:sz w:val="24"/>
+                <w:szCs w:val="24"/>
+                <w:lang w:val="es-AR" w:eastAsia="es-AR"/>
+              </w:rPr>
+            </w:pPr>
+            <w:r>
+              <w:rPr>
+                <w:rFonts w:ascii="Calibri" w:eastAsia="Times New Roman" w:hAnsi="Calibri" w:cs="Calibri"/>
+                <w:color w:val="000000"/>
+                <w:sz w:val="24"/>
+                <w:szCs w:val="24"/>
+                <w:lang w:val="es-AR" w:eastAsia="es-AR"/>
+              </w:rPr>
+              <w:t xml:space="preserve">Guardar Pruebas: Botón para guardar las modificaciones realizadas en el escenario. Al hacer </w:t>
+            </w:r>
+            <w:proofErr w:type="spellStart"/>
+            <w:r>
+              <w:rPr>
+                <w:rFonts w:ascii="Calibri" w:eastAsia="Times New Roman" w:hAnsi="Calibri" w:cs="Calibri"/>
+                <w:color w:val="000000"/>
+                <w:sz w:val="24"/>
+                <w:szCs w:val="24"/>
+                <w:lang w:val="es-AR" w:eastAsia="es-AR"/>
+              </w:rPr>
+              <w:t>clic</w:t>
+            </w:r>
+            <w:r>
+              <w:rPr>
+                <w:rFonts w:ascii="Calibri" w:eastAsia="Times New Roman" w:hAnsi="Calibri" w:cs="Calibri"/>
+                <w:color w:val="000000"/>
+                <w:sz w:val="24"/>
+                <w:szCs w:val="24"/>
+                <w:lang w:val="es-AR" w:eastAsia="es-AR"/>
+              </w:rPr>
+              <w:t>k</w:t>
+            </w:r>
+            <w:proofErr w:type="spellEnd"/>
+            <w:r>
+              <w:rPr>
+                <w:rFonts w:ascii="Calibri" w:eastAsia="Times New Roman" w:hAnsi="Calibri" w:cs="Calibri"/>
+                <w:color w:val="000000"/>
+                <w:sz w:val="24"/>
+                <w:szCs w:val="24"/>
+                <w:lang w:val="es-AR" w:eastAsia="es-AR"/>
+              </w:rPr>
+              <w:t>, el sistema actualiza la información en la base de datos.</w:t>
+            </w:r>
+          </w:p>
+          <w:p>
+            <w:pPr>
+              <w:pStyle w:val="Prrafodelista"/>
+              <w:numPr>
+                <w:ilvl w:val="0"/>
+                <w:numId w:val="19"/>
+              </w:numPr>
+              <w:spacing w:before="0" w:line="240" w:lineRule="auto"/>
+              <w:jc w:val="both"/>
+              <w:rPr>
+                <w:rFonts w:ascii="Calibri" w:eastAsia="Times New Roman" w:hAnsi="Calibri" w:cs="Calibri"/>
+                <w:color w:val="000000"/>
+                <w:sz w:val="24"/>
+                <w:szCs w:val="24"/>
+                <w:lang w:val="es-AR" w:eastAsia="es-AR"/>
+              </w:rPr>
+            </w:pPr>
+            <w:r>
+              <w:rPr>
+                <w:rFonts w:ascii="Calibri" w:eastAsia="Times New Roman" w:hAnsi="Calibri" w:cs="Calibri"/>
+                <w:color w:val="000000"/>
+                <w:sz w:val="24"/>
+                <w:szCs w:val="24"/>
+                <w:lang w:val="es-AR" w:eastAsia="es-AR"/>
+              </w:rPr>
+              <w:t>Cancelar: Botón para descartar las modificaciones y regresar a la pantalla anterior sin realizar cambios.</w:t>
             </w:r>
           </w:p>
         </w:tc>
@@ -11331,7 +11399,7 @@
                 <w:szCs w:val="24"/>
                 <w:lang w:val="es-AR" w:eastAsia="es-AR"/>
               </w:rPr>
-              <w:t>Si el actor requiere adjuntar un documento, se continúa con el caso de uso “CU04 – Adjuntar Documentos”.</w:t>
+              <w:t xml:space="preserve">El actor modifica los campos de su interés. </w:t>
             </w:r>
           </w:p>
         </w:tc>
@@ -11442,7 +11510,7 @@
                 <w:szCs w:val="24"/>
                 <w:lang w:val="es-AR" w:eastAsia="es-AR"/>
               </w:rPr>
-              <w:t>Si el actor requiere comentar un escenario, se continúa con el caso de uso “CU05 – Comentar Escenario”.</w:t>
+              <w:t>Si el actor requiere adjuntar un documento, se continúa con el caso de uso “CU04 – Adjuntar Documentos”.</w:t>
             </w:r>
           </w:p>
         </w:tc>
@@ -11553,7 +11621,7 @@
                 <w:szCs w:val="24"/>
                 <w:lang w:val="es-AR" w:eastAsia="es-AR"/>
               </w:rPr>
-              <w:t>El actor presiona el botón de acción “Actualizar”.</w:t>
+              <w:t>Si el actor requiere comentar un escenario, se continúa con el caso de uso “CU05 – Comentar Escenario”.</w:t>
             </w:r>
           </w:p>
         </w:tc>
@@ -11664,87 +11732,7 @@
                 <w:szCs w:val="24"/>
                 <w:lang w:val="es-AR" w:eastAsia="es-AR"/>
               </w:rPr>
-              <w:t xml:space="preserve">La pantalla </w:t>
-            </w:r>
-            <w:proofErr w:type="spellStart"/>
-            <w:r>
-              <w:rPr>
-                <w:rFonts w:ascii="Calibri" w:eastAsia="Times New Roman" w:hAnsi="Calibri" w:cs="Calibri"/>
-                <w:color w:val="000000"/>
-                <w:sz w:val="24"/>
-                <w:szCs w:val="24"/>
-                <w:u w:val="single"/>
-                <w:lang w:val="es-AR" w:eastAsia="es-AR"/>
-              </w:rPr>
-              <w:t>formEditComponent</w:t>
-            </w:r>
-            <w:proofErr w:type="spellEnd"/>
-            <w:r>
-              <w:rPr>
-                <w:rFonts w:ascii="Calibri" w:eastAsia="Times New Roman" w:hAnsi="Calibri" w:cs="Calibri"/>
-                <w:color w:val="000000"/>
-                <w:sz w:val="24"/>
-                <w:szCs w:val="24"/>
-                <w:lang w:val="es-AR" w:eastAsia="es-AR"/>
-              </w:rPr>
-              <w:t xml:space="preserve"> envía </w:t>
-            </w:r>
-            <w:proofErr w:type="spellStart"/>
-            <w:r>
-              <w:rPr>
-                <w:rFonts w:ascii="Calibri" w:eastAsia="Times New Roman" w:hAnsi="Calibri" w:cs="Calibri"/>
-                <w:color w:val="000000"/>
-                <w:sz w:val="24"/>
-                <w:szCs w:val="24"/>
-                <w:u w:val="single"/>
-                <w:lang w:val="es-AR" w:eastAsia="es-AR"/>
-              </w:rPr>
-              <w:t>Scenery</w:t>
-            </w:r>
-            <w:proofErr w:type="spellEnd"/>
-            <w:r>
-              <w:rPr>
-                <w:rFonts w:ascii="Calibri" w:eastAsia="Times New Roman" w:hAnsi="Calibri" w:cs="Calibri"/>
-                <w:color w:val="000000"/>
-                <w:sz w:val="24"/>
-                <w:szCs w:val="24"/>
-                <w:lang w:val="es-AR" w:eastAsia="es-AR"/>
-              </w:rPr>
-              <w:t xml:space="preserve"> (modificado) a </w:t>
-            </w:r>
-            <w:proofErr w:type="spellStart"/>
-            <w:r>
-              <w:rPr>
-                <w:rFonts w:ascii="Calibri" w:eastAsia="Times New Roman" w:hAnsi="Calibri" w:cs="Calibri"/>
-                <w:color w:val="000000"/>
-                <w:sz w:val="24"/>
-                <w:szCs w:val="24"/>
-                <w:u w:val="single"/>
-                <w:lang w:val="es-AR" w:eastAsia="es-AR"/>
-              </w:rPr>
-              <w:t>interface</w:t>
-            </w:r>
-            <w:r>
-              <w:rPr>
-                <w:rFonts w:ascii="Calibri" w:eastAsia="Times New Roman" w:hAnsi="Calibri" w:cs="Calibri"/>
-                <w:color w:val="000000"/>
-                <w:sz w:val="24"/>
-                <w:szCs w:val="24"/>
-                <w:u w:val="single"/>
-                <w:lang w:val="es-AR" w:eastAsia="es-AR"/>
-              </w:rPr>
-              <w:t>Scenery</w:t>
-            </w:r>
-            <w:proofErr w:type="spellEnd"/>
-            <w:r>
-              <w:rPr>
-                <w:rFonts w:ascii="Calibri" w:eastAsia="Times New Roman" w:hAnsi="Calibri" w:cs="Calibri"/>
-                <w:color w:val="000000"/>
-                <w:sz w:val="24"/>
-                <w:szCs w:val="24"/>
-                <w:lang w:val="es-AR" w:eastAsia="es-AR"/>
-              </w:rPr>
-              <w:t>.</w:t>
+              <w:t>El actor presiona el botón de acción “Actualizar”.</w:t>
             </w:r>
           </w:p>
         </w:tc>
@@ -11847,6 +11835,16 @@
                 <w:lang w:val="es-AR" w:eastAsia="es-AR"/>
               </w:rPr>
             </w:pPr>
+            <w:r>
+              <w:rPr>
+                <w:rFonts w:ascii="Calibri" w:eastAsia="Times New Roman" w:hAnsi="Calibri" w:cs="Calibri"/>
+                <w:color w:val="000000"/>
+                <w:sz w:val="24"/>
+                <w:szCs w:val="24"/>
+                <w:lang w:val="es-AR" w:eastAsia="es-AR"/>
+              </w:rPr>
+              <w:t xml:space="preserve">La pantalla </w:t>
+            </w:r>
             <w:proofErr w:type="spellStart"/>
             <w:r>
               <w:rPr>
@@ -11857,6 +11855,29 @@
                 <w:u w:val="single"/>
                 <w:lang w:val="es-AR" w:eastAsia="es-AR"/>
               </w:rPr>
+              <w:t>UpdateStageComponent</w:t>
+            </w:r>
+            <w:proofErr w:type="spellEnd"/>
+            <w:r>
+              <w:rPr>
+                <w:rFonts w:ascii="Calibri" w:eastAsia="Times New Roman" w:hAnsi="Calibri" w:cs="Calibri"/>
+                <w:color w:val="000000"/>
+                <w:sz w:val="24"/>
+                <w:szCs w:val="24"/>
+                <w:lang w:val="es-AR" w:eastAsia="es-AR"/>
+              </w:rPr>
+              <w:t xml:space="preserve"> envía escenario (modificado) a </w:t>
+            </w:r>
+            <w:proofErr w:type="spellStart"/>
+            <w:r>
+              <w:rPr>
+                <w:rFonts w:ascii="Calibri" w:eastAsia="Times New Roman" w:hAnsi="Calibri" w:cs="Calibri"/>
+                <w:color w:val="000000"/>
+                <w:sz w:val="24"/>
+                <w:szCs w:val="24"/>
+                <w:u w:val="single"/>
+                <w:lang w:val="es-AR" w:eastAsia="es-AR"/>
+              </w:rPr>
               <w:t>interface</w:t>
             </w:r>
             <w:r>
@@ -11868,64 +11889,7 @@
                 <w:u w:val="single"/>
                 <w:lang w:val="es-AR" w:eastAsia="es-AR"/>
               </w:rPr>
-              <w:t>Scenery</w:t>
-            </w:r>
-            <w:proofErr w:type="spellEnd"/>
-            <w:r>
-              <w:rPr>
-                <w:rFonts w:ascii="Calibri" w:eastAsia="Times New Roman" w:hAnsi="Calibri" w:cs="Calibri"/>
-                <w:color w:val="000000"/>
-                <w:sz w:val="24"/>
-                <w:szCs w:val="24"/>
-                <w:lang w:val="es-AR" w:eastAsia="es-AR"/>
-              </w:rPr>
-              <w:t xml:space="preserve"> envía </w:t>
-            </w:r>
-            <w:proofErr w:type="spellStart"/>
-            <w:r>
-              <w:rPr>
-                <w:rFonts w:ascii="Calibri" w:eastAsia="Times New Roman" w:hAnsi="Calibri" w:cs="Calibri"/>
-                <w:color w:val="000000"/>
-                <w:sz w:val="24"/>
-                <w:szCs w:val="24"/>
-                <w:u w:val="single"/>
-                <w:lang w:val="es-AR" w:eastAsia="es-AR"/>
-              </w:rPr>
-              <w:t>Scenery</w:t>
-            </w:r>
-            <w:proofErr w:type="spellEnd"/>
-            <w:r>
-              <w:rPr>
-                <w:rFonts w:ascii="Calibri" w:eastAsia="Times New Roman" w:hAnsi="Calibri" w:cs="Calibri"/>
-                <w:color w:val="000000"/>
-                <w:sz w:val="24"/>
-                <w:szCs w:val="24"/>
-                <w:lang w:val="es-AR" w:eastAsia="es-AR"/>
-              </w:rPr>
-              <w:t xml:space="preserve"> (modificado) a </w:t>
-            </w:r>
-            <w:proofErr w:type="spellStart"/>
-            <w:r>
-              <w:rPr>
-                <w:rFonts w:ascii="Calibri" w:eastAsia="Times New Roman" w:hAnsi="Calibri" w:cs="Calibri"/>
-                <w:color w:val="000000"/>
-                <w:sz w:val="24"/>
-                <w:szCs w:val="24"/>
-                <w:u w:val="single"/>
-                <w:lang w:val="es-AR" w:eastAsia="es-AR"/>
-              </w:rPr>
-              <w:t>Scenery</w:t>
-            </w:r>
-            <w:r>
-              <w:rPr>
-                <w:rFonts w:ascii="Calibri" w:eastAsia="Times New Roman" w:hAnsi="Calibri" w:cs="Calibri"/>
-                <w:color w:val="000000"/>
-                <w:sz w:val="24"/>
-                <w:szCs w:val="24"/>
-                <w:u w:val="single"/>
-                <w:lang w:val="es-AR" w:eastAsia="es-AR"/>
-              </w:rPr>
-              <w:t>ServiceFront</w:t>
+              <w:t>Stage</w:t>
             </w:r>
             <w:proofErr w:type="spellEnd"/>
             <w:r>
@@ -12049,7 +12013,7 @@
                 <w:u w:val="single"/>
                 <w:lang w:val="es-AR" w:eastAsia="es-AR"/>
               </w:rPr>
-              <w:t>Scenery</w:t>
+              <w:t>interface</w:t>
             </w:r>
             <w:r>
               <w:rPr>
@@ -12060,64 +12024,41 @@
                 <w:u w:val="single"/>
                 <w:lang w:val="es-AR" w:eastAsia="es-AR"/>
               </w:rPr>
+              <w:t>Stage</w:t>
+            </w:r>
+            <w:proofErr w:type="spellEnd"/>
+            <w:r>
+              <w:rPr>
+                <w:rFonts w:ascii="Calibri" w:eastAsia="Times New Roman" w:hAnsi="Calibri" w:cs="Calibri"/>
+                <w:color w:val="000000"/>
+                <w:sz w:val="24"/>
+                <w:szCs w:val="24"/>
+                <w:lang w:val="es-AR" w:eastAsia="es-AR"/>
+              </w:rPr>
+              <w:t xml:space="preserve"> envía Escenario (modificado) a </w:t>
+            </w:r>
+            <w:proofErr w:type="spellStart"/>
+            <w:r>
+              <w:rPr>
+                <w:rFonts w:ascii="Calibri" w:eastAsia="Times New Roman" w:hAnsi="Calibri" w:cs="Calibri"/>
+                <w:color w:val="000000"/>
+                <w:sz w:val="24"/>
+                <w:szCs w:val="24"/>
+                <w:u w:val="single"/>
+                <w:lang w:val="es-AR" w:eastAsia="es-AR"/>
+              </w:rPr>
+              <w:t>Stage</w:t>
+            </w:r>
+            <w:r>
+              <w:rPr>
+                <w:rFonts w:ascii="Calibri" w:eastAsia="Times New Roman" w:hAnsi="Calibri" w:cs="Calibri"/>
+                <w:color w:val="000000"/>
+                <w:sz w:val="24"/>
+                <w:szCs w:val="24"/>
+                <w:u w:val="single"/>
+                <w:lang w:val="es-AR" w:eastAsia="es-AR"/>
+              </w:rPr>
               <w:t>ServiceFront</w:t>
-            </w:r>
-            <w:proofErr w:type="spellEnd"/>
-            <w:r>
-              <w:rPr>
-                <w:rFonts w:ascii="Calibri" w:eastAsia="Times New Roman" w:hAnsi="Calibri" w:cs="Calibri"/>
-                <w:color w:val="000000"/>
-                <w:sz w:val="24"/>
-                <w:szCs w:val="24"/>
-                <w:lang w:val="es-AR" w:eastAsia="es-AR"/>
-              </w:rPr>
-              <w:t xml:space="preserve"> envía </w:t>
-            </w:r>
-            <w:proofErr w:type="spellStart"/>
-            <w:r>
-              <w:rPr>
-                <w:rFonts w:ascii="Calibri" w:eastAsia="Times New Roman" w:hAnsi="Calibri" w:cs="Calibri"/>
-                <w:color w:val="000000"/>
-                <w:sz w:val="24"/>
-                <w:szCs w:val="24"/>
-                <w:u w:val="single"/>
-                <w:lang w:val="es-AR" w:eastAsia="es-AR"/>
-              </w:rPr>
-              <w:t>Scenery</w:t>
-            </w:r>
-            <w:proofErr w:type="spellEnd"/>
-            <w:r>
-              <w:rPr>
-                <w:rFonts w:ascii="Calibri" w:eastAsia="Times New Roman" w:hAnsi="Calibri" w:cs="Calibri"/>
-                <w:color w:val="000000"/>
-                <w:sz w:val="24"/>
-                <w:szCs w:val="24"/>
-                <w:lang w:val="es-AR" w:eastAsia="es-AR"/>
-              </w:rPr>
-              <w:t xml:space="preserve"> (modificado) a </w:t>
-            </w:r>
-            <w:proofErr w:type="spellStart"/>
-            <w:r>
-              <w:rPr>
-                <w:rFonts w:ascii="Calibri" w:eastAsia="Times New Roman" w:hAnsi="Calibri" w:cs="Calibri"/>
-                <w:color w:val="000000"/>
-                <w:sz w:val="24"/>
-                <w:szCs w:val="24"/>
-                <w:u w:val="single"/>
-                <w:lang w:val="es-AR" w:eastAsia="es-AR"/>
-              </w:rPr>
-              <w:t>Scenery</w:t>
-            </w:r>
-            <w:r>
-              <w:rPr>
-                <w:rFonts w:ascii="Calibri" w:eastAsia="Times New Roman" w:hAnsi="Calibri" w:cs="Calibri"/>
-                <w:color w:val="000000"/>
-                <w:sz w:val="24"/>
-                <w:szCs w:val="24"/>
-                <w:u w:val="single"/>
-                <w:lang w:val="es-AR" w:eastAsia="es-AR"/>
-              </w:rPr>
-              <w:t>Controller</w:t>
             </w:r>
             <w:proofErr w:type="spellEnd"/>
             <w:r>
@@ -12241,7 +12182,7 @@
                 <w:u w:val="single"/>
                 <w:lang w:val="es-AR" w:eastAsia="es-AR"/>
               </w:rPr>
-              <w:t>Scenery</w:t>
+              <w:t>Stage</w:t>
             </w:r>
             <w:r>
               <w:rPr>
@@ -12252,64 +12193,41 @@
                 <w:u w:val="single"/>
                 <w:lang w:val="es-AR" w:eastAsia="es-AR"/>
               </w:rPr>
+              <w:t>ServiceFront</w:t>
+            </w:r>
+            <w:proofErr w:type="spellEnd"/>
+            <w:r>
+              <w:rPr>
+                <w:rFonts w:ascii="Calibri" w:eastAsia="Times New Roman" w:hAnsi="Calibri" w:cs="Calibri"/>
+                <w:color w:val="000000"/>
+                <w:sz w:val="24"/>
+                <w:szCs w:val="24"/>
+                <w:lang w:val="es-AR" w:eastAsia="es-AR"/>
+              </w:rPr>
+              <w:t xml:space="preserve"> envía Escenario (modificado) a </w:t>
+            </w:r>
+            <w:proofErr w:type="spellStart"/>
+            <w:r>
+              <w:rPr>
+                <w:rFonts w:ascii="Calibri" w:eastAsia="Times New Roman" w:hAnsi="Calibri" w:cs="Calibri"/>
+                <w:color w:val="000000"/>
+                <w:sz w:val="24"/>
+                <w:szCs w:val="24"/>
+                <w:u w:val="single"/>
+                <w:lang w:val="es-AR" w:eastAsia="es-AR"/>
+              </w:rPr>
+              <w:t>Stage</w:t>
+            </w:r>
+            <w:r>
+              <w:rPr>
+                <w:rFonts w:ascii="Calibri" w:eastAsia="Times New Roman" w:hAnsi="Calibri" w:cs="Calibri"/>
+                <w:color w:val="000000"/>
+                <w:sz w:val="24"/>
+                <w:szCs w:val="24"/>
+                <w:u w:val="single"/>
+                <w:lang w:val="es-AR" w:eastAsia="es-AR"/>
+              </w:rPr>
               <w:t>Controller</w:t>
-            </w:r>
-            <w:proofErr w:type="spellEnd"/>
-            <w:r>
-              <w:rPr>
-                <w:rFonts w:ascii="Calibri" w:eastAsia="Times New Roman" w:hAnsi="Calibri" w:cs="Calibri"/>
-                <w:color w:val="000000"/>
-                <w:sz w:val="24"/>
-                <w:szCs w:val="24"/>
-                <w:lang w:val="es-AR" w:eastAsia="es-AR"/>
-              </w:rPr>
-              <w:t xml:space="preserve"> envía </w:t>
-            </w:r>
-            <w:proofErr w:type="spellStart"/>
-            <w:r>
-              <w:rPr>
-                <w:rFonts w:ascii="Calibri" w:eastAsia="Times New Roman" w:hAnsi="Calibri" w:cs="Calibri"/>
-                <w:color w:val="000000"/>
-                <w:sz w:val="24"/>
-                <w:szCs w:val="24"/>
-                <w:u w:val="single"/>
-                <w:lang w:val="es-AR" w:eastAsia="es-AR"/>
-              </w:rPr>
-              <w:t>Scenery</w:t>
-            </w:r>
-            <w:proofErr w:type="spellEnd"/>
-            <w:r>
-              <w:rPr>
-                <w:rFonts w:ascii="Calibri" w:eastAsia="Times New Roman" w:hAnsi="Calibri" w:cs="Calibri"/>
-                <w:color w:val="000000"/>
-                <w:sz w:val="24"/>
-                <w:szCs w:val="24"/>
-                <w:lang w:val="es-AR" w:eastAsia="es-AR"/>
-              </w:rPr>
-              <w:t xml:space="preserve"> (modificado) a </w:t>
-            </w:r>
-            <w:proofErr w:type="spellStart"/>
-            <w:r>
-              <w:rPr>
-                <w:rFonts w:ascii="Calibri" w:eastAsia="Times New Roman" w:hAnsi="Calibri" w:cs="Calibri"/>
-                <w:color w:val="000000"/>
-                <w:sz w:val="24"/>
-                <w:szCs w:val="24"/>
-                <w:u w:val="single"/>
-                <w:lang w:val="es-AR" w:eastAsia="es-AR"/>
-              </w:rPr>
-              <w:t>Scenery</w:t>
-            </w:r>
-            <w:r>
-              <w:rPr>
-                <w:rFonts w:ascii="Calibri" w:eastAsia="Times New Roman" w:hAnsi="Calibri" w:cs="Calibri"/>
-                <w:color w:val="000000"/>
-                <w:sz w:val="24"/>
-                <w:szCs w:val="24"/>
-                <w:u w:val="single"/>
-                <w:lang w:val="es-AR" w:eastAsia="es-AR"/>
-              </w:rPr>
-              <w:t>ServiceBack</w:t>
             </w:r>
             <w:proofErr w:type="spellEnd"/>
             <w:r>
@@ -12433,7 +12351,7 @@
                 <w:u w:val="single"/>
                 <w:lang w:val="es-AR" w:eastAsia="es-AR"/>
               </w:rPr>
-              <w:t>Scenery</w:t>
+              <w:t>Stage</w:t>
             </w:r>
             <w:r>
               <w:rPr>
@@ -12444,7 +12362,7 @@
                 <w:u w:val="single"/>
                 <w:lang w:val="es-AR" w:eastAsia="es-AR"/>
               </w:rPr>
-              <w:t>ServiceBack</w:t>
+              <w:t>Controller</w:t>
             </w:r>
             <w:proofErr w:type="spellEnd"/>
             <w:r>
@@ -12455,7 +12373,38 @@
                 <w:szCs w:val="24"/>
                 <w:lang w:val="es-AR" w:eastAsia="es-AR"/>
               </w:rPr>
-              <w:t xml:space="preserve"> envía </w:t>
+              <w:t xml:space="preserve"> </w:t>
+            </w:r>
+            <w:r>
+              <w:rPr>
+                <w:rFonts w:ascii="Calibri" w:eastAsia="Times New Roman" w:hAnsi="Calibri" w:cs="Calibri"/>
+                <w:color w:val="000000"/>
+                <w:sz w:val="24"/>
+                <w:szCs w:val="24"/>
+                <w:lang w:val="es-AR" w:eastAsia="es-AR"/>
+              </w:rPr>
+              <w:t xml:space="preserve">crea </w:t>
+            </w:r>
+            <w:r>
+              <w:rPr>
+                <w:rFonts w:ascii="Calibri" w:eastAsia="Times New Roman" w:hAnsi="Calibri" w:cs="Calibri"/>
+                <w:color w:val="000000"/>
+                <w:sz w:val="24"/>
+                <w:szCs w:val="24"/>
+                <w:u w:val="single"/>
+                <w:lang w:val="es-AR" w:eastAsia="es-AR"/>
+              </w:rPr>
+              <w:t>Escenario</w:t>
+            </w:r>
+            <w:r>
+              <w:rPr>
+                <w:rFonts w:ascii="Calibri" w:eastAsia="Times New Roman" w:hAnsi="Calibri" w:cs="Calibri"/>
+                <w:color w:val="000000"/>
+                <w:sz w:val="24"/>
+                <w:szCs w:val="24"/>
+                <w:lang w:val="es-AR" w:eastAsia="es-AR"/>
+              </w:rPr>
+              <w:t xml:space="preserve"> con los datos recibidos y envía la entidad a </w:t>
             </w:r>
             <w:proofErr w:type="spellStart"/>
             <w:r>
@@ -12467,41 +12416,7 @@
                 <w:u w:val="single"/>
                 <w:lang w:val="es-AR" w:eastAsia="es-AR"/>
               </w:rPr>
-              <w:t>Scenery</w:t>
-            </w:r>
-            <w:proofErr w:type="spellEnd"/>
-            <w:r>
-              <w:rPr>
-                <w:rFonts w:ascii="Calibri" w:eastAsia="Times New Roman" w:hAnsi="Calibri" w:cs="Calibri"/>
-                <w:color w:val="000000"/>
-                <w:sz w:val="24"/>
-                <w:szCs w:val="24"/>
-                <w:lang w:val="es-AR" w:eastAsia="es-AR"/>
-              </w:rPr>
-              <w:t xml:space="preserve"> (modificado) a </w:t>
-            </w:r>
-            <w:proofErr w:type="spellStart"/>
-            <w:r>
-              <w:rPr>
-                <w:rFonts w:ascii="Calibri" w:eastAsia="Times New Roman" w:hAnsi="Calibri" w:cs="Calibri"/>
-                <w:color w:val="000000"/>
-                <w:sz w:val="24"/>
-                <w:szCs w:val="24"/>
-                <w:u w:val="single"/>
-                <w:lang w:val="es-AR" w:eastAsia="es-AR"/>
-              </w:rPr>
-              <w:t>Scenery</w:t>
-            </w:r>
-            <w:r>
-              <w:rPr>
-                <w:rFonts w:ascii="Calibri" w:eastAsia="Times New Roman" w:hAnsi="Calibri" w:cs="Calibri"/>
-                <w:color w:val="000000"/>
-                <w:sz w:val="24"/>
-                <w:szCs w:val="24"/>
-                <w:u w:val="single"/>
-                <w:lang w:val="es-AR" w:eastAsia="es-AR"/>
-              </w:rPr>
-              <w:t>Repository</w:t>
+              <w:t>stageServiceBack</w:t>
             </w:r>
             <w:proofErr w:type="spellEnd"/>
             <w:r>
@@ -12625,7 +12540,7 @@
                 <w:u w:val="single"/>
                 <w:lang w:val="es-AR" w:eastAsia="es-AR"/>
               </w:rPr>
-              <w:t>Scenery</w:t>
+              <w:t>Stage</w:t>
             </w:r>
             <w:r>
               <w:rPr>
@@ -12636,6 +12551,61 @@
                 <w:u w:val="single"/>
                 <w:lang w:val="es-AR" w:eastAsia="es-AR"/>
               </w:rPr>
+              <w:t>ServiceBack</w:t>
+            </w:r>
+            <w:proofErr w:type="spellEnd"/>
+            <w:r>
+              <w:rPr>
+                <w:rFonts w:ascii="Calibri" w:eastAsia="Times New Roman" w:hAnsi="Calibri" w:cs="Calibri"/>
+                <w:color w:val="000000"/>
+                <w:sz w:val="24"/>
+                <w:szCs w:val="24"/>
+                <w:lang w:val="es-AR" w:eastAsia="es-AR"/>
+              </w:rPr>
+              <w:t xml:space="preserve"> envía </w:t>
+            </w:r>
+            <w:r>
+              <w:rPr>
+                <w:rFonts w:ascii="Calibri" w:eastAsia="Times New Roman" w:hAnsi="Calibri" w:cs="Calibri"/>
+                <w:color w:val="000000"/>
+                <w:sz w:val="24"/>
+                <w:szCs w:val="24"/>
+                <w:u w:val="single"/>
+                <w:lang w:val="es-AR" w:eastAsia="es-AR"/>
+              </w:rPr>
+              <w:t>Escenario</w:t>
+            </w:r>
+            <w:r>
+              <w:rPr>
+                <w:rFonts w:ascii="Calibri" w:eastAsia="Times New Roman" w:hAnsi="Calibri" w:cs="Calibri"/>
+                <w:color w:val="000000"/>
+                <w:sz w:val="24"/>
+                <w:szCs w:val="24"/>
+                <w:lang w:val="es-AR" w:eastAsia="es-AR"/>
+              </w:rPr>
+              <w:t xml:space="preserve"> (modificado) a </w:t>
+            </w:r>
+            <w:proofErr w:type="spellStart"/>
+            <w:r>
+              <w:rPr>
+                <w:rFonts w:ascii="Calibri" w:eastAsia="Times New Roman" w:hAnsi="Calibri" w:cs="Calibri"/>
+                <w:color w:val="000000"/>
+                <w:sz w:val="24"/>
+                <w:szCs w:val="24"/>
+                <w:u w:val="single"/>
+                <w:lang w:val="es-AR" w:eastAsia="es-AR"/>
+              </w:rPr>
+              <w:t>Stage</w:t>
+            </w:r>
+            <w:r>
+              <w:rPr>
+                <w:rFonts w:ascii="Calibri" w:eastAsia="Times New Roman" w:hAnsi="Calibri" w:cs="Calibri"/>
+                <w:color w:val="000000"/>
+                <w:sz w:val="24"/>
+                <w:szCs w:val="24"/>
+                <w:u w:val="single"/>
+                <w:lang w:val="es-AR" w:eastAsia="es-AR"/>
+              </w:rPr>
               <w:t>Repository</w:t>
             </w:r>
             <w:proofErr w:type="spellEnd"/>
@@ -12647,30 +12617,7 @@
                 <w:szCs w:val="24"/>
                 <w:lang w:val="es-AR" w:eastAsia="es-AR"/>
               </w:rPr>
-              <w:t xml:space="preserve"> envía </w:t>
-            </w:r>
-            <w:proofErr w:type="spellStart"/>
-            <w:r>
-              <w:rPr>
-                <w:rFonts w:ascii="Calibri" w:eastAsia="Times New Roman" w:hAnsi="Calibri" w:cs="Calibri"/>
-                <w:color w:val="000000"/>
-                <w:sz w:val="24"/>
-                <w:szCs w:val="24"/>
-                <w:u w:val="single"/>
-                <w:lang w:val="es-AR" w:eastAsia="es-AR"/>
-              </w:rPr>
-              <w:t>Scenery</w:t>
-            </w:r>
-            <w:proofErr w:type="spellEnd"/>
-            <w:r>
-              <w:rPr>
-                <w:rFonts w:ascii="Calibri" w:eastAsia="Times New Roman" w:hAnsi="Calibri" w:cs="Calibri"/>
-                <w:color w:val="000000"/>
-                <w:sz w:val="24"/>
-                <w:szCs w:val="24"/>
-                <w:lang w:val="es-AR" w:eastAsia="es-AR"/>
-              </w:rPr>
-              <w:t xml:space="preserve"> (modificado) a la Base de Datos</w:t>
+              <w:t>.</w:t>
             </w:r>
           </w:p>
         </w:tc>
@@ -12773,46 +12720,6 @@
                 <w:lang w:val="es-AR" w:eastAsia="es-AR"/>
               </w:rPr>
             </w:pPr>
-            <w:r>
-              <w:rPr>
-                <w:rFonts w:ascii="Calibri" w:eastAsia="Times New Roman" w:hAnsi="Calibri" w:cs="Calibri"/>
-                <w:color w:val="000000"/>
-                <w:sz w:val="24"/>
-                <w:szCs w:val="24"/>
-                <w:lang w:val="es-AR" w:eastAsia="es-AR"/>
-              </w:rPr>
-              <w:t>Si la operación es exitosa</w:t>
-            </w:r>
-            <w:r>
-              <w:rPr>
-                <w:rFonts w:ascii="Calibri" w:eastAsia="Times New Roman" w:hAnsi="Calibri" w:cs="Calibri"/>
-                <w:color w:val="000000"/>
-                <w:sz w:val="24"/>
-                <w:szCs w:val="24"/>
-                <w:lang w:val="es-AR" w:eastAsia="es-AR"/>
-              </w:rPr>
-              <w:t xml:space="preserve"> (Excepción 2)</w:t>
-            </w:r>
-            <w:r>
-              <w:rPr>
-                <w:rFonts w:ascii="Calibri" w:eastAsia="Times New Roman" w:hAnsi="Calibri" w:cs="Calibri"/>
-                <w:color w:val="000000"/>
-                <w:sz w:val="24"/>
-                <w:szCs w:val="24"/>
-                <w:lang w:val="es-AR" w:eastAsia="es-AR"/>
-              </w:rPr>
-              <w:t xml:space="preserve">, </w:t>
-            </w:r>
-            <w:r>
-              <w:rPr>
-                <w:rFonts w:ascii="Calibri" w:eastAsia="Times New Roman" w:hAnsi="Calibri" w:cs="Calibri"/>
-                <w:color w:val="000000"/>
-                <w:sz w:val="24"/>
-                <w:szCs w:val="24"/>
-                <w:lang w:val="es-AR" w:eastAsia="es-AR"/>
-              </w:rPr>
-              <w:t xml:space="preserve">la Base de Datos envía una confirmación a </w:t>
-            </w:r>
             <w:proofErr w:type="spellStart"/>
             <w:r>
               <w:rPr>
@@ -12823,7 +12730,7 @@
                 <w:u w:val="single"/>
                 <w:lang w:val="es-AR" w:eastAsia="es-AR"/>
               </w:rPr>
-              <w:t>Scenery</w:t>
+              <w:t>Stage</w:t>
             </w:r>
             <w:r>
               <w:rPr>
@@ -12845,7 +12752,28 @@
                 <w:szCs w:val="24"/>
                 <w:lang w:val="es-AR" w:eastAsia="es-AR"/>
               </w:rPr>
-              <w:t>.</w:t>
+              <w:t xml:space="preserve"> envía </w:t>
+            </w:r>
+            <w:r>
+              <w:rPr>
+                <w:rFonts w:ascii="Calibri" w:eastAsia="Times New Roman" w:hAnsi="Calibri" w:cs="Calibri"/>
+                <w:color w:val="000000"/>
+                <w:sz w:val="24"/>
+                <w:szCs w:val="24"/>
+                <w:u w:val="single"/>
+                <w:lang w:val="es-AR" w:eastAsia="es-AR"/>
+              </w:rPr>
+              <w:t>Escenario</w:t>
+            </w:r>
+            <w:r>
+              <w:rPr>
+                <w:rFonts w:ascii="Calibri" w:eastAsia="Times New Roman" w:hAnsi="Calibri" w:cs="Calibri"/>
+                <w:color w:val="000000"/>
+                <w:sz w:val="24"/>
+                <w:szCs w:val="24"/>
+                <w:lang w:val="es-AR" w:eastAsia="es-AR"/>
+              </w:rPr>
+              <w:t xml:space="preserve"> (modificado) a la Base de Datos</w:t>
             </w:r>
           </w:p>
         </w:tc>
@@ -12948,6 +12876,46 @@
                 <w:lang w:val="es-AR" w:eastAsia="es-AR"/>
               </w:rPr>
             </w:pPr>
+            <w:r>
+              <w:rPr>
+                <w:rFonts w:ascii="Calibri" w:eastAsia="Times New Roman" w:hAnsi="Calibri" w:cs="Calibri"/>
+                <w:color w:val="000000"/>
+                <w:sz w:val="24"/>
+                <w:szCs w:val="24"/>
+                <w:lang w:val="es-AR" w:eastAsia="es-AR"/>
+              </w:rPr>
+              <w:t>Si la operación es exitosa</w:t>
+            </w:r>
+            <w:r>
+              <w:rPr>
+                <w:rFonts w:ascii="Calibri" w:eastAsia="Times New Roman" w:hAnsi="Calibri" w:cs="Calibri"/>
+                <w:color w:val="000000"/>
+                <w:sz w:val="24"/>
+                <w:szCs w:val="24"/>
+                <w:lang w:val="es-AR" w:eastAsia="es-AR"/>
+              </w:rPr>
+              <w:t xml:space="preserve"> (Excepción 2)</w:t>
+            </w:r>
+            <w:r>
+              <w:rPr>
+                <w:rFonts w:ascii="Calibri" w:eastAsia="Times New Roman" w:hAnsi="Calibri" w:cs="Calibri"/>
+                <w:color w:val="000000"/>
+                <w:sz w:val="24"/>
+                <w:szCs w:val="24"/>
+                <w:lang w:val="es-AR" w:eastAsia="es-AR"/>
+              </w:rPr>
+              <w:t xml:space="preserve">, </w:t>
+            </w:r>
+            <w:r>
+              <w:rPr>
+                <w:rFonts w:ascii="Calibri" w:eastAsia="Times New Roman" w:hAnsi="Calibri" w:cs="Calibri"/>
+                <w:color w:val="000000"/>
+                <w:sz w:val="24"/>
+                <w:szCs w:val="24"/>
+                <w:lang w:val="es-AR" w:eastAsia="es-AR"/>
+              </w:rPr>
+              <w:t xml:space="preserve">la Base de Datos envía una confirmación a </w:t>
+            </w:r>
             <w:proofErr w:type="spellStart"/>
             <w:r>
               <w:rPr>
@@ -12958,7 +12926,7 @@
                 <w:u w:val="single"/>
                 <w:lang w:val="es-AR" w:eastAsia="es-AR"/>
               </w:rPr>
-              <w:t>Scenery</w:t>
+              <w:t>Stage</w:t>
             </w:r>
             <w:r>
               <w:rPr>
@@ -12970,62 +12938,6 @@
                 <w:lang w:val="es-AR" w:eastAsia="es-AR"/>
               </w:rPr>
               <w:t>Repository</w:t>
-            </w:r>
-            <w:proofErr w:type="spellEnd"/>
-            <w:r>
-              <w:rPr>
-                <w:rFonts w:ascii="Calibri" w:eastAsia="Times New Roman" w:hAnsi="Calibri" w:cs="Calibri"/>
-                <w:color w:val="000000"/>
-                <w:sz w:val="24"/>
-                <w:szCs w:val="24"/>
-                <w:u w:val="single"/>
-                <w:lang w:val="es-AR" w:eastAsia="es-AR"/>
-              </w:rPr>
-              <w:t xml:space="preserve"> </w:t>
-            </w:r>
-            <w:r>
-              <w:rPr>
-                <w:rFonts w:ascii="Calibri" w:eastAsia="Times New Roman" w:hAnsi="Calibri" w:cs="Calibri"/>
-                <w:color w:val="000000"/>
-                <w:sz w:val="24"/>
-                <w:szCs w:val="24"/>
-                <w:lang w:val="es-AR" w:eastAsia="es-AR"/>
-              </w:rPr>
-              <w:t>envía una confirmación a</w:t>
-            </w:r>
-            <w:r>
-              <w:rPr>
-                <w:rFonts w:ascii="Calibri" w:eastAsia="Times New Roman" w:hAnsi="Calibri" w:cs="Calibri"/>
-                <w:color w:val="000000"/>
-                <w:sz w:val="24"/>
-                <w:szCs w:val="24"/>
-                <w:u w:val="single"/>
-                <w:lang w:val="es-AR" w:eastAsia="es-AR"/>
-              </w:rPr>
-              <w:t xml:space="preserve"> </w:t>
-            </w:r>
-            <w:proofErr w:type="spellStart"/>
-            <w:r>
-              <w:rPr>
-                <w:rFonts w:ascii="Calibri" w:eastAsia="Times New Roman" w:hAnsi="Calibri" w:cs="Calibri"/>
-                <w:color w:val="000000"/>
-                <w:sz w:val="24"/>
-                <w:szCs w:val="24"/>
-                <w:u w:val="single"/>
-                <w:lang w:val="es-AR" w:eastAsia="es-AR"/>
-              </w:rPr>
-              <w:t>Scenery</w:t>
-            </w:r>
-            <w:r>
-              <w:rPr>
-                <w:rFonts w:ascii="Calibri" w:eastAsia="Times New Roman" w:hAnsi="Calibri" w:cs="Calibri"/>
-                <w:color w:val="000000"/>
-                <w:sz w:val="24"/>
-                <w:szCs w:val="24"/>
-                <w:u w:val="single"/>
-                <w:lang w:val="es-AR" w:eastAsia="es-AR"/>
-              </w:rPr>
-              <w:t>ServiceBack</w:t>
             </w:r>
             <w:proofErr w:type="spellEnd"/>
             <w:r>
@@ -13149,7 +13061,7 @@
                 <w:u w:val="single"/>
                 <w:lang w:val="es-AR" w:eastAsia="es-AR"/>
               </w:rPr>
-              <w:t>Scenery</w:t>
+              <w:t>Stage</w:t>
             </w:r>
             <w:r>
               <w:rPr>
@@ -13160,6 +13072,62 @@
                 <w:u w:val="single"/>
                 <w:lang w:val="es-AR" w:eastAsia="es-AR"/>
               </w:rPr>
+              <w:t>Repository</w:t>
+            </w:r>
+            <w:proofErr w:type="spellEnd"/>
+            <w:r>
+              <w:rPr>
+                <w:rFonts w:ascii="Calibri" w:eastAsia="Times New Roman" w:hAnsi="Calibri" w:cs="Calibri"/>
+                <w:color w:val="000000"/>
+                <w:sz w:val="24"/>
+                <w:szCs w:val="24"/>
+                <w:u w:val="single"/>
+                <w:lang w:val="es-AR" w:eastAsia="es-AR"/>
+              </w:rPr>
+              <w:t xml:space="preserve"> </w:t>
+            </w:r>
+            <w:r>
+              <w:rPr>
+                <w:rFonts w:ascii="Calibri" w:eastAsia="Times New Roman" w:hAnsi="Calibri" w:cs="Calibri"/>
+                <w:color w:val="000000"/>
+                <w:sz w:val="24"/>
+                <w:szCs w:val="24"/>
+                <w:lang w:val="es-AR" w:eastAsia="es-AR"/>
+              </w:rPr>
+              <w:t>envía una confirmación a</w:t>
+            </w:r>
+            <w:r>
+              <w:rPr>
+                <w:rFonts w:ascii="Calibri" w:eastAsia="Times New Roman" w:hAnsi="Calibri" w:cs="Calibri"/>
+                <w:color w:val="000000"/>
+                <w:sz w:val="24"/>
+                <w:szCs w:val="24"/>
+                <w:u w:val="single"/>
+                <w:lang w:val="es-AR" w:eastAsia="es-AR"/>
+              </w:rPr>
+              <w:t xml:space="preserve"> </w:t>
+            </w:r>
+            <w:proofErr w:type="spellStart"/>
+            <w:r>
+              <w:rPr>
+                <w:rFonts w:ascii="Calibri" w:eastAsia="Times New Roman" w:hAnsi="Calibri" w:cs="Calibri"/>
+                <w:color w:val="000000"/>
+                <w:sz w:val="24"/>
+                <w:szCs w:val="24"/>
+                <w:u w:val="single"/>
+                <w:lang w:val="es-AR" w:eastAsia="es-AR"/>
+              </w:rPr>
+              <w:t>Stage</w:t>
+            </w:r>
+            <w:r>
+              <w:rPr>
+                <w:rFonts w:ascii="Calibri" w:eastAsia="Times New Roman" w:hAnsi="Calibri" w:cs="Calibri"/>
+                <w:color w:val="000000"/>
+                <w:sz w:val="24"/>
+                <w:szCs w:val="24"/>
+                <w:u w:val="single"/>
+                <w:lang w:val="es-AR" w:eastAsia="es-AR"/>
+              </w:rPr>
               <w:t>ServiceBack</w:t>
             </w:r>
             <w:proofErr w:type="spellEnd"/>
@@ -13169,52 +13137,6 @@
                 <w:color w:val="000000"/>
                 <w:sz w:val="24"/>
                 <w:szCs w:val="24"/>
-                <w:u w:val="single"/>
-                <w:lang w:val="es-AR" w:eastAsia="es-AR"/>
-              </w:rPr>
-              <w:t xml:space="preserve"> </w:t>
-            </w:r>
-            <w:r>
-              <w:rPr>
-                <w:rFonts w:ascii="Calibri" w:eastAsia="Times New Roman" w:hAnsi="Calibri" w:cs="Calibri"/>
-                <w:color w:val="000000"/>
-                <w:sz w:val="24"/>
-                <w:szCs w:val="24"/>
-                <w:lang w:val="es-AR" w:eastAsia="es-AR"/>
-              </w:rPr>
-              <w:t xml:space="preserve">envía una confirmación a </w:t>
-            </w:r>
-            <w:proofErr w:type="spellStart"/>
-            <w:r>
-              <w:rPr>
-                <w:rFonts w:ascii="Calibri" w:eastAsia="Times New Roman" w:hAnsi="Calibri" w:cs="Calibri"/>
-                <w:color w:val="000000"/>
-                <w:sz w:val="24"/>
-                <w:szCs w:val="24"/>
-                <w:u w:val="single"/>
-                <w:lang w:val="es-AR" w:eastAsia="es-AR"/>
-              </w:rPr>
-              <w:t>Scenery</w:t>
-            </w:r>
-            <w:r>
-              <w:rPr>
-                <w:rFonts w:ascii="Calibri" w:eastAsia="Times New Roman" w:hAnsi="Calibri" w:cs="Calibri"/>
-                <w:color w:val="000000"/>
-                <w:sz w:val="24"/>
-                <w:szCs w:val="24"/>
-                <w:u w:val="single"/>
-                <w:lang w:val="es-AR" w:eastAsia="es-AR"/>
-              </w:rPr>
-              <w:t>Controller</w:t>
-            </w:r>
-            <w:proofErr w:type="spellEnd"/>
-            <w:r>
-              <w:rPr>
-                <w:rFonts w:ascii="Calibri" w:eastAsia="Times New Roman" w:hAnsi="Calibri" w:cs="Calibri"/>
-                <w:color w:val="000000"/>
-                <w:sz w:val="24"/>
-                <w:szCs w:val="24"/>
-                <w:u w:val="single"/>
                 <w:lang w:val="es-AR" w:eastAsia="es-AR"/>
               </w:rPr>
               <w:t>.</w:t>
@@ -13330,7 +13252,7 @@
                 <w:u w:val="single"/>
                 <w:lang w:val="es-AR" w:eastAsia="es-AR"/>
               </w:rPr>
-              <w:t>Scenery</w:t>
+              <w:t>Stage</w:t>
             </w:r>
             <w:r>
               <w:rPr>
@@ -13341,52 +13263,52 @@
                 <w:u w:val="single"/>
                 <w:lang w:val="es-AR" w:eastAsia="es-AR"/>
               </w:rPr>
+              <w:t>ServiceBack</w:t>
+            </w:r>
+            <w:proofErr w:type="spellEnd"/>
+            <w:r>
+              <w:rPr>
+                <w:rFonts w:ascii="Calibri" w:eastAsia="Times New Roman" w:hAnsi="Calibri" w:cs="Calibri"/>
+                <w:color w:val="000000"/>
+                <w:sz w:val="24"/>
+                <w:szCs w:val="24"/>
+                <w:u w:val="single"/>
+                <w:lang w:val="es-AR" w:eastAsia="es-AR"/>
+              </w:rPr>
+              <w:t xml:space="preserve"> </w:t>
+            </w:r>
+            <w:r>
+              <w:rPr>
+                <w:rFonts w:ascii="Calibri" w:eastAsia="Times New Roman" w:hAnsi="Calibri" w:cs="Calibri"/>
+                <w:color w:val="000000"/>
+                <w:sz w:val="24"/>
+                <w:szCs w:val="24"/>
+                <w:lang w:val="es-AR" w:eastAsia="es-AR"/>
+              </w:rPr>
+              <w:t xml:space="preserve">envía una confirmación a </w:t>
+            </w:r>
+            <w:proofErr w:type="spellStart"/>
+            <w:r>
+              <w:rPr>
+                <w:rFonts w:ascii="Calibri" w:eastAsia="Times New Roman" w:hAnsi="Calibri" w:cs="Calibri"/>
+                <w:color w:val="000000"/>
+                <w:sz w:val="24"/>
+                <w:szCs w:val="24"/>
+                <w:u w:val="single"/>
+                <w:lang w:val="es-AR" w:eastAsia="es-AR"/>
+              </w:rPr>
+              <w:t>Stage</w:t>
+            </w:r>
+            <w:r>
+              <w:rPr>
+                <w:rFonts w:ascii="Calibri" w:eastAsia="Times New Roman" w:hAnsi="Calibri" w:cs="Calibri"/>
+                <w:color w:val="000000"/>
+                <w:sz w:val="24"/>
+                <w:szCs w:val="24"/>
+                <w:u w:val="single"/>
+                <w:lang w:val="es-AR" w:eastAsia="es-AR"/>
+              </w:rPr>
               <w:t>Controller</w:t>
-            </w:r>
-            <w:proofErr w:type="spellEnd"/>
-            <w:r>
-              <w:rPr>
-                <w:rFonts w:ascii="Calibri" w:eastAsia="Times New Roman" w:hAnsi="Calibri" w:cs="Calibri"/>
-                <w:color w:val="000000"/>
-                <w:sz w:val="24"/>
-                <w:szCs w:val="24"/>
-                <w:u w:val="single"/>
-                <w:lang w:val="es-AR" w:eastAsia="es-AR"/>
-              </w:rPr>
-              <w:t xml:space="preserve"> </w:t>
-            </w:r>
-            <w:r>
-              <w:rPr>
-                <w:rFonts w:ascii="Calibri" w:eastAsia="Times New Roman" w:hAnsi="Calibri" w:cs="Calibri"/>
-                <w:color w:val="000000"/>
-                <w:sz w:val="24"/>
-                <w:szCs w:val="24"/>
-                <w:lang w:val="es-AR" w:eastAsia="es-AR"/>
-              </w:rPr>
-              <w:t xml:space="preserve">envía una confirmación a </w:t>
-            </w:r>
-            <w:proofErr w:type="spellStart"/>
-            <w:r>
-              <w:rPr>
-                <w:rFonts w:ascii="Calibri" w:eastAsia="Times New Roman" w:hAnsi="Calibri" w:cs="Calibri"/>
-                <w:color w:val="000000"/>
-                <w:sz w:val="24"/>
-                <w:szCs w:val="24"/>
-                <w:u w:val="single"/>
-                <w:lang w:val="es-AR" w:eastAsia="es-AR"/>
-              </w:rPr>
-              <w:t>Scenery</w:t>
-            </w:r>
-            <w:r>
-              <w:rPr>
-                <w:rFonts w:ascii="Calibri" w:eastAsia="Times New Roman" w:hAnsi="Calibri" w:cs="Calibri"/>
-                <w:color w:val="000000"/>
-                <w:sz w:val="24"/>
-                <w:szCs w:val="24"/>
-                <w:u w:val="single"/>
-                <w:lang w:val="es-AR" w:eastAsia="es-AR"/>
-              </w:rPr>
-              <w:t>ServiceFront</w:t>
             </w:r>
             <w:proofErr w:type="spellEnd"/>
             <w:r>
@@ -13511,7 +13433,7 @@
                 <w:u w:val="single"/>
                 <w:lang w:val="es-AR" w:eastAsia="es-AR"/>
               </w:rPr>
-              <w:t>Scenery</w:t>
+              <w:t>Stage</w:t>
             </w:r>
             <w:r>
               <w:rPr>
@@ -13522,41 +13444,52 @@
                 <w:u w:val="single"/>
                 <w:lang w:val="es-AR" w:eastAsia="es-AR"/>
               </w:rPr>
+              <w:t>Controller</w:t>
+            </w:r>
+            <w:proofErr w:type="spellEnd"/>
+            <w:r>
+              <w:rPr>
+                <w:rFonts w:ascii="Calibri" w:eastAsia="Times New Roman" w:hAnsi="Calibri" w:cs="Calibri"/>
+                <w:color w:val="000000"/>
+                <w:sz w:val="24"/>
+                <w:szCs w:val="24"/>
+                <w:u w:val="single"/>
+                <w:lang w:val="es-AR" w:eastAsia="es-AR"/>
+              </w:rPr>
+              <w:t xml:space="preserve"> </w:t>
+            </w:r>
+            <w:r>
+              <w:rPr>
+                <w:rFonts w:ascii="Calibri" w:eastAsia="Times New Roman" w:hAnsi="Calibri" w:cs="Calibri"/>
+                <w:color w:val="000000"/>
+                <w:sz w:val="24"/>
+                <w:szCs w:val="24"/>
+                <w:lang w:val="es-AR" w:eastAsia="es-AR"/>
+              </w:rPr>
+              <w:t xml:space="preserve">envía una confirmación a </w:t>
+            </w:r>
+            <w:proofErr w:type="spellStart"/>
+            <w:r>
+              <w:rPr>
+                <w:rFonts w:ascii="Calibri" w:eastAsia="Times New Roman" w:hAnsi="Calibri" w:cs="Calibri"/>
+                <w:color w:val="000000"/>
+                <w:sz w:val="24"/>
+                <w:szCs w:val="24"/>
+                <w:u w:val="single"/>
+                <w:lang w:val="es-AR" w:eastAsia="es-AR"/>
+              </w:rPr>
+              <w:t>Stage</w:t>
+            </w:r>
+            <w:r>
+              <w:rPr>
+                <w:rFonts w:ascii="Calibri" w:eastAsia="Times New Roman" w:hAnsi="Calibri" w:cs="Calibri"/>
+                <w:color w:val="000000"/>
+                <w:sz w:val="24"/>
+                <w:szCs w:val="24"/>
+                <w:u w:val="single"/>
+                <w:lang w:val="es-AR" w:eastAsia="es-AR"/>
+              </w:rPr>
               <w:t>ServiceFront</w:t>
-            </w:r>
-            <w:proofErr w:type="spellEnd"/>
-            <w:r>
-              <w:rPr>
-                <w:rFonts w:ascii="Calibri" w:eastAsia="Times New Roman" w:hAnsi="Calibri" w:cs="Calibri"/>
-                <w:color w:val="000000"/>
-                <w:sz w:val="24"/>
-                <w:szCs w:val="24"/>
-                <w:u w:val="single"/>
-                <w:lang w:val="es-AR" w:eastAsia="es-AR"/>
-              </w:rPr>
-              <w:t xml:space="preserve"> </w:t>
-            </w:r>
-            <w:r>
-              <w:rPr>
-                <w:rFonts w:ascii="Calibri" w:eastAsia="Times New Roman" w:hAnsi="Calibri" w:cs="Calibri"/>
-                <w:color w:val="000000"/>
-                <w:sz w:val="24"/>
-                <w:szCs w:val="24"/>
-                <w:lang w:val="es-AR" w:eastAsia="es-AR"/>
-              </w:rPr>
-              <w:t xml:space="preserve">envía una confirmación a </w:t>
-            </w:r>
-            <w:proofErr w:type="spellStart"/>
-            <w:r>
-              <w:rPr>
-                <w:rFonts w:ascii="Calibri" w:eastAsia="Times New Roman" w:hAnsi="Calibri" w:cs="Calibri"/>
-                <w:color w:val="000000"/>
-                <w:sz w:val="24"/>
-                <w:szCs w:val="24"/>
-                <w:u w:val="single"/>
-                <w:lang w:val="es-AR" w:eastAsia="es-AR"/>
-              </w:rPr>
-              <w:t>FormEditComponent</w:t>
             </w:r>
             <w:proofErr w:type="spellEnd"/>
             <w:r>
@@ -13681,7 +13614,18 @@
                 <w:u w:val="single"/>
                 <w:lang w:val="es-AR" w:eastAsia="es-AR"/>
               </w:rPr>
-              <w:t>FormEditComponent</w:t>
+              <w:t>Stage</w:t>
+            </w:r>
+            <w:r>
+              <w:rPr>
+                <w:rFonts w:ascii="Calibri" w:eastAsia="Times New Roman" w:hAnsi="Calibri" w:cs="Calibri"/>
+                <w:color w:val="000000"/>
+                <w:sz w:val="24"/>
+                <w:szCs w:val="24"/>
+                <w:u w:val="single"/>
+                <w:lang w:val="es-AR" w:eastAsia="es-AR"/>
+              </w:rPr>
+              <w:t>ServiceFront</w:t>
             </w:r>
             <w:proofErr w:type="spellEnd"/>
             <w:r>
@@ -13715,7 +13659,7 @@
                 <w:u w:val="single"/>
                 <w:lang w:val="es-AR" w:eastAsia="es-AR"/>
               </w:rPr>
-              <w:t>Scenery</w:t>
+              <w:t>s</w:t>
             </w:r>
             <w:r>
               <w:rPr>
@@ -13726,7 +13670,7 @@
                 <w:u w:val="single"/>
                 <w:lang w:val="es-AR" w:eastAsia="es-AR"/>
               </w:rPr>
-              <w:t>Component</w:t>
+              <w:t>tageComponent</w:t>
             </w:r>
             <w:proofErr w:type="spellEnd"/>
             <w:r>
@@ -13735,6 +13679,7 @@
                 <w:color w:val="000000"/>
                 <w:sz w:val="24"/>
                 <w:szCs w:val="24"/>
+                <w:u w:val="single"/>
                 <w:lang w:val="es-AR" w:eastAsia="es-AR"/>
               </w:rPr>
               <w:t>.</w:t>
@@ -13860,7 +13805,7 @@
                 <w:u w:val="single"/>
                 <w:lang w:val="es-AR" w:eastAsia="es-AR"/>
               </w:rPr>
-              <w:t>Scenery</w:t>
+              <w:t>Stage</w:t>
             </w:r>
             <w:r>
               <w:rPr>
@@ -13882,27 +13827,7 @@
                 <w:szCs w:val="24"/>
                 <w:lang w:val="es-AR" w:eastAsia="es-AR"/>
               </w:rPr>
-              <w:t xml:space="preserve"> mu</w:t>
-            </w:r>
-            <w:r>
-              <w:rPr>
-                <w:rFonts w:ascii="Calibri" w:eastAsia="Times New Roman" w:hAnsi="Calibri" w:cs="Calibri"/>
-                <w:color w:val="000000"/>
-                <w:sz w:val="24"/>
-                <w:szCs w:val="24"/>
-                <w:lang w:val="es-AR" w:eastAsia="es-AR"/>
-              </w:rPr>
-              <w:t>estra el siguiente mensaje: “El escenario fue modificado</w:t>
-            </w:r>
-            <w:r>
-              <w:rPr>
-                <w:rFonts w:ascii="Calibri" w:eastAsia="Times New Roman" w:hAnsi="Calibri" w:cs="Calibri"/>
-                <w:color w:val="000000"/>
-                <w:sz w:val="24"/>
-                <w:szCs w:val="24"/>
-                <w:lang w:val="es-AR" w:eastAsia="es-AR"/>
-              </w:rPr>
-              <w:t xml:space="preserve"> con éxito” y se </w:t>
+              <w:t xml:space="preserve"> </w:t>
             </w:r>
             <w:r>
               <w:rPr>
@@ -13924,7 +13849,7 @@
                 <w:u w:val="single"/>
                 <w:lang w:val="es-AR" w:eastAsia="es-AR"/>
               </w:rPr>
-              <w:t>Scenery</w:t>
+              <w:t>Stage</w:t>
             </w:r>
             <w:proofErr w:type="spellEnd"/>
             <w:r>
@@ -14110,8 +14035,10 @@
                 <w:szCs w:val="24"/>
                 <w:lang w:val="es-AR" w:eastAsia="es-AR"/>
               </w:rPr>
-              <w:t>Sub flujo 4</w:t>
-            </w:r>
+              <w:t>Sub flujo 3</w:t>
+            </w:r>
+            <w:bookmarkStart w:id="6" w:name="_GoBack"/>
+            <w:bookmarkEnd w:id="6"/>
           </w:p>
         </w:tc>
         <w:tc>
@@ -14375,7 +14302,7 @@
                 <w:szCs w:val="24"/>
                 <w:lang w:val="es-AR" w:eastAsia="es-AR"/>
               </w:rPr>
-              <w:t>formEditComponent</w:t>
+              <w:t>UpdateStageComponent</w:t>
             </w:r>
             <w:proofErr w:type="spellEnd"/>
             <w:r>
@@ -14641,7 +14568,7 @@
                 <w:u w:val="single"/>
                 <w:lang w:val="es-AR" w:eastAsia="es-AR"/>
               </w:rPr>
-              <w:t>Scenery</w:t>
+              <w:t>Stage</w:t>
             </w:r>
             <w:r>
               <w:rPr>
@@ -14716,7 +14643,7 @@
                 <w:u w:val="single"/>
                 <w:lang w:val="es-AR" w:eastAsia="es-AR"/>
               </w:rPr>
-              <w:t>Scenery</w:t>
+              <w:t>Stage</w:t>
             </w:r>
             <w:proofErr w:type="spellEnd"/>
             <w:r>
@@ -14850,7 +14777,7 @@
                 <w:u w:val="single"/>
                 <w:lang w:val="es-AR" w:eastAsia="es-AR"/>
               </w:rPr>
-              <w:t>Scenery</w:t>
+              <w:t>Stage</w:t>
             </w:r>
             <w:proofErr w:type="spellEnd"/>
             <w:r>
@@ -14905,7 +14832,7 @@
                 <w:u w:val="single"/>
                 <w:lang w:val="es-AR" w:eastAsia="es-AR"/>
               </w:rPr>
-              <w:t>Scenery</w:t>
+              <w:t>Stage</w:t>
             </w:r>
             <w:r>
               <w:rPr>
@@ -15039,7 +14966,7 @@
                 <w:u w:val="single"/>
                 <w:lang w:val="es-AR" w:eastAsia="es-AR"/>
               </w:rPr>
-              <w:t>Scenery</w:t>
+              <w:t>Stage</w:t>
             </w:r>
             <w:r>
               <w:rPr>
@@ -15434,7 +15361,7 @@
                 <w:u w:val="single"/>
                 <w:lang w:val="es-AR" w:eastAsia="es-AR"/>
               </w:rPr>
-              <w:t>Scenery</w:t>
+              <w:t>Stage</w:t>
             </w:r>
             <w:r>
               <w:rPr>
@@ -15569,7 +15496,7 @@
                 <w:u w:val="single"/>
                 <w:lang w:val="es-AR" w:eastAsia="es-AR"/>
               </w:rPr>
-              <w:t>Scenery</w:t>
+              <w:t>Stage</w:t>
             </w:r>
             <w:r>
               <w:rPr>
@@ -15603,7 +15530,7 @@
                 <w:u w:val="single"/>
                 <w:lang w:val="es-AR" w:eastAsia="es-AR"/>
               </w:rPr>
-              <w:t>Scenery</w:t>
+              <w:t>Stage</w:t>
             </w:r>
             <w:r>
               <w:rPr>
@@ -15738,7 +15665,7 @@
                 <w:u w:val="single"/>
                 <w:lang w:val="es-AR" w:eastAsia="es-AR"/>
               </w:rPr>
-              <w:t>Scenery</w:t>
+              <w:t>Stage</w:t>
             </w:r>
             <w:r>
               <w:rPr>
@@ -15772,7 +15699,7 @@
                 <w:u w:val="single"/>
                 <w:lang w:val="es-AR" w:eastAsia="es-AR"/>
               </w:rPr>
-              <w:t>Scenery</w:t>
+              <w:t>Stage</w:t>
             </w:r>
             <w:r>
               <w:rPr>
@@ -15907,7 +15834,7 @@
                 <w:u w:val="single"/>
                 <w:lang w:val="es-AR" w:eastAsia="es-AR"/>
               </w:rPr>
-              <w:t>Scenery</w:t>
+              <w:t>Stage</w:t>
             </w:r>
             <w:r>
               <w:rPr>
@@ -16114,7 +16041,7 @@
                 <w:u w:val="single"/>
                 <w:lang w:val="es-AR" w:eastAsia="es-AR"/>
               </w:rPr>
-              <w:t>Scenery</w:t>
+              <w:t>Stage</w:t>
             </w:r>
             <w:r>
               <w:rPr>
@@ -16249,7 +16176,7 @@
                 <w:u w:val="single"/>
                 <w:lang w:val="es-AR" w:eastAsia="es-AR"/>
               </w:rPr>
-              <w:t>Scenery</w:t>
+              <w:t>Stage</w:t>
             </w:r>
             <w:r>
               <w:rPr>
@@ -16305,7 +16232,7 @@
                 <w:u w:val="single"/>
                 <w:lang w:val="es-AR" w:eastAsia="es-AR"/>
               </w:rPr>
-              <w:t>Scenery</w:t>
+              <w:t>Stage</w:t>
             </w:r>
             <w:r>
               <w:rPr>
@@ -16440,7 +16367,7 @@
                 <w:u w:val="single"/>
                 <w:lang w:val="es-AR" w:eastAsia="es-AR"/>
               </w:rPr>
-              <w:t>Scenery</w:t>
+              <w:t>Stage</w:t>
             </w:r>
             <w:r>
               <w:rPr>
@@ -16485,7 +16412,7 @@
                 <w:u w:val="single"/>
                 <w:lang w:val="es-AR" w:eastAsia="es-AR"/>
               </w:rPr>
-              <w:t>Scenery</w:t>
+              <w:t>Stage</w:t>
             </w:r>
             <w:r>
               <w:rPr>
@@ -16621,7 +16548,7 @@
                 <w:u w:val="single"/>
                 <w:lang w:val="es-AR" w:eastAsia="es-AR"/>
               </w:rPr>
-              <w:t>Scenery</w:t>
+              <w:t>Stage</w:t>
             </w:r>
             <w:r>
               <w:rPr>
@@ -16871,7 +16798,7 @@
                 <w:u w:val="single"/>
                 <w:lang w:val="es-AR" w:eastAsia="es-AR"/>
               </w:rPr>
-              <w:t>scenery</w:t>
+              <w:t>Stage</w:t>
             </w:r>
             <w:r>
               <w:rPr>
@@ -17005,7 +16932,7 @@
                 <w:u w:val="single"/>
                 <w:lang w:val="es-AR" w:eastAsia="es-AR"/>
               </w:rPr>
-              <w:t>FormEditComponent</w:t>
+              <w:t>UpdateStageComponent</w:t>
             </w:r>
             <w:proofErr w:type="spellEnd"/>
             <w:r>
@@ -17038,18 +16965,7 @@
                 <w:szCs w:val="24"/>
                 <w:lang w:val="es-AR" w:eastAsia="es-AR"/>
               </w:rPr>
-              <w:t>s</w:t>
-            </w:r>
-            <w:r>
-              <w:rPr>
-                <w:rFonts w:ascii="Calibri" w:eastAsia="Times New Roman" w:hAnsi="Calibri" w:cs="Calibri"/>
-                <w:color w:val="000000"/>
-                <w:sz w:val="24"/>
-                <w:szCs w:val="24"/>
-                <w:u w:val="single"/>
-                <w:lang w:val="es-AR" w:eastAsia="es-AR"/>
-              </w:rPr>
-              <w:t>cenery</w:t>
+              <w:t>Stage</w:t>
             </w:r>
             <w:r>
               <w:rPr>
@@ -17184,7 +17100,7 @@
                 <w:u w:val="single"/>
                 <w:lang w:val="es-AR" w:eastAsia="es-AR"/>
               </w:rPr>
-              <w:t>Scenery</w:t>
+              <w:t>Stage</w:t>
             </w:r>
             <w:r>
               <w:rPr>
@@ -17398,6 +17314,7 @@
                 <w:szCs w:val="24"/>
                 <w:lang w:val="es-AR" w:eastAsia="es-AR"/>
               </w:rPr>
+              <w:lastRenderedPageBreak/>
               <w:t>Excepción 1</w:t>
             </w:r>
           </w:p>
@@ -18629,7 +18546,6 @@
                 <w:szCs w:val="24"/>
                 <w:lang w:val="es-AR" w:eastAsia="es-AR"/>
               </w:rPr>
-              <w:lastRenderedPageBreak/>
               <w:t xml:space="preserve">Si el actor intenta crear un escenario con un nombre ya existente en </w:t>
             </w:r>
             <w:r>
@@ -18753,6 +18669,7 @@
       </w:pPr>
       <w:bookmarkStart w:id="10" w:name="_Toc181367065"/>
       <w:r>
+        <w:lastRenderedPageBreak/>
         <w:t xml:space="preserve">Diagrama de </w:t>
       </w:r>
       <w:r>
@@ -18841,7 +18758,6 @@
         <w:rPr>
           <w:i w:val="0"/>
         </w:rPr>
-        <w:lastRenderedPageBreak/>
         <w:pict w14:anchorId="4C17E3A5">
           <v:shape id="_x0000_i1026" type="#_x0000_t75" style="width:425.25pt;height:339.75pt">
             <v:imagedata r:id="rId14" o:title="CU01 - CRUD Escenario"/>
@@ -18873,6 +18789,7 @@
         </w:numPr>
       </w:pPr>
       <w:r>
+        <w:lastRenderedPageBreak/>
         <w:t>Crear Escenario</w:t>
       </w:r>
     </w:p>
@@ -18946,7 +18863,6 @@
         <w:pStyle w:val="PSI-Normal"/>
       </w:pPr>
       <w:r>
-        <w:lastRenderedPageBreak/>
         <w:t xml:space="preserve">Aquí se muestra cómo el </w:t>
       </w:r>
       <w:r>
@@ -18973,8 +18889,8 @@
         <w:pStyle w:val="PSI-Normal"/>
       </w:pPr>
       <w:r>
-        <w:pict w14:anchorId="459F10A1">
-          <v:shape id="_x0000_i1028" type="#_x0000_t75" style="width:425.25pt;height:231pt">
+        <w:pict w14:anchorId="6B6C1160">
+          <v:shape id="_x0000_i1028" type="#_x0000_t75" style="width:424.5pt;height:222pt">
             <v:imagedata r:id="rId16" o:title="CU01 - CRUD Escenario (Modificar)"/>
           </v:shape>
         </w:pict>
@@ -19071,7 +18987,7 @@
 
 <file path=word/comments.xml><?xml version="1.0" encoding="utf-8"?>
 <w:comments xmlns:wpc="http://schemas.microsoft.com/office/word/2010/wordprocessingCanvas" xmlns:cx="http://schemas.microsoft.com/office/drawing/2014/chartex" xmlns:mc="http://schemas.openxmlformats.org/markup-compatibility/2006" xmlns:o="urn:schemas-microsoft-com:office:office" xmlns:r="http://schemas.openxmlformats.org/officeDocument/2006/relationships" xmlns:m="http://schemas.openxmlformats.org/officeDocument/2006/math" xmlns:v="urn:schemas-microsoft-com:vml" xmlns:wp14="http://schemas.microsoft.com/office/word/2010/wordprocessingDrawing" xmlns:wp="http://schemas.openxmlformats.org/drawingml/2006/wordprocessingDrawing" xmlns:w10="urn:schemas-microsoft-com:office:word" xmlns:w="http://schemas.openxmlformats.org/wordprocessingml/2006/main" xmlns:w14="http://schemas.microsoft.com/office/word/2010/wordml" xmlns:w15="http://schemas.microsoft.com/office/word/2012/wordml" xmlns:w16se="http://schemas.microsoft.com/office/word/2015/wordml/symex" xmlns:wpg="http://schemas.microsoft.com/office/word/2010/wordprocessingGroup" xmlns:wpi="http://schemas.microsoft.com/office/word/2010/wordprocessingInk" xmlns:wne="http://schemas.microsoft.com/office/word/2006/wordml" xmlns:wps="http://schemas.microsoft.com/office/word/2010/wordprocessingShape" mc:Ignorable="w14 w15 w16se wp14">
-  <w:comment w:id="5" w:author="Valeria" w:date="2024-11-03T04:32:00Z" w:initials="V">
+  <w:comment w:id="4" w:author="Valeria" w:date="2024-11-03T04:32:00Z" w:initials="V">
     <w:p>
       <w:pPr>
         <w:pStyle w:val="Textocomentario"/>
@@ -19087,7 +19003,7 @@
       </w:r>
     </w:p>
   </w:comment>
-  <w:comment w:id="6" w:author="Valeria" w:date="2024-11-03T02:02:00Z" w:initials="V">
+  <w:comment w:id="5" w:author="Valeria" w:date="2024-11-03T02:02:00Z" w:initials="V">
     <w:p>
       <w:pPr>
         <w:pStyle w:val="Textocomentario"/>
@@ -19373,7 +19289,7 @@
             <w:rFonts w:asciiTheme="majorHAnsi" w:hAnsiTheme="majorHAnsi" w:cstheme="majorHAnsi"/>
             <w:noProof/>
           </w:rPr>
-          <w:t>9</w:t>
+          <w:t>13</w:t>
         </w:r>
         <w:r>
           <w:rPr>
@@ -23649,7 +23565,7 @@
 </file>
 
 <file path=customXml/itemProps2.xml><?xml version="1.0" encoding="utf-8"?>
-<ds:datastoreItem xmlns:ds="http://schemas.openxmlformats.org/officeDocument/2006/customXml" ds:itemID="{05309AE3-8A14-4FFB-A775-00D65C97376F}">
+<ds:datastoreItem xmlns:ds="http://schemas.openxmlformats.org/officeDocument/2006/customXml" ds:itemID="{487F86CA-E7A6-46F1-A26D-140729AFD621}">
   <ds:schemaRefs>
     <ds:schemaRef ds:uri="http://schemas.openxmlformats.org/officeDocument/2006/bibliography"/>
   </ds:schemaRefs>

</xml_diff>